<commit_message>
TS 5.1 Pada Paatam files- 09/02/2021
</commit_message>
<xml_diff>
--- a/TS-Padam/TS-5.1/TS 5.1 Tamil Pada Paatam Corrections.docx
+++ b/TS-Padam/TS-5.1/TS 5.1 Tamil Pada Paatam Corrections.docx
@@ -51,9 +51,8 @@
           <w:szCs w:val="32"/>
           <w:u w:val="single"/>
         </w:rPr>
-        <w:t xml:space="preserve">Observed </w:t>
+        <w:t xml:space="preserve">Observed till </w:t>
       </w:r>
-      <w:proofErr w:type="gramStart"/>
       <w:r>
         <w:rPr>
           <w:b/>
@@ -62,20 +61,8 @@
           <w:szCs w:val="32"/>
           <w:u w:val="single"/>
         </w:rPr>
-        <w:t xml:space="preserve">till </w:t>
+        <w:t>January 31,2021</w:t>
       </w:r>
-      <w:r>
-        <w:rPr>
-          <w:b/>
-          <w:bCs/>
-          <w:sz w:val="32"/>
-          <w:szCs w:val="32"/>
-          <w:highlight w:val="red"/>
-          <w:u w:val="single"/>
-        </w:rPr>
-        <w:t>??????</w:t>
-      </w:r>
-      <w:proofErr w:type="gramEnd"/>
     </w:p>
     <w:p>
       <w:pPr>
@@ -316,27 +303,15 @@
                 <w:lang w:bidi="ta-IN"/>
               </w:rPr>
             </w:pPr>
-            <w:proofErr w:type="spellStart"/>
-            <w:r>
-              <w:rPr>
-                <w:rFonts w:cs="Latha"/>
-                <w:b/>
-                <w:sz w:val="28"/>
-                <w:szCs w:val="28"/>
-                <w:lang w:bidi="ta-IN"/>
-              </w:rPr>
-              <w:t>Panchaati</w:t>
-            </w:r>
-            <w:proofErr w:type="spellEnd"/>
-            <w:r>
-              <w:rPr>
-                <w:rFonts w:cs="Latha"/>
-                <w:b/>
-                <w:sz w:val="28"/>
-                <w:szCs w:val="28"/>
-                <w:lang w:bidi="ta-IN"/>
-              </w:rPr>
-              <w:t xml:space="preserve"> No. - </w:t>
+            <w:r>
+              <w:rPr>
+                <w:rFonts w:cs="Latha"/>
+                <w:b/>
+                <w:sz w:val="28"/>
+                <w:szCs w:val="28"/>
+                <w:lang w:bidi="ta-IN"/>
+              </w:rPr>
+              <w:t xml:space="preserve">Panchaati No. - </w:t>
             </w:r>
             <w:r>
               <w:rPr>
@@ -968,7 +943,6 @@
               </w:rPr>
               <w:t xml:space="preserve"> - </w:t>
             </w:r>
-            <w:proofErr w:type="spellStart"/>
             <w:r>
               <w:rPr>
                 <w:rFonts w:cs="Latha"/>
@@ -979,7 +953,6 @@
               </w:rPr>
               <w:t>Vaakyam</w:t>
             </w:r>
-            <w:proofErr w:type="spellEnd"/>
           </w:p>
           <w:p>
             <w:pPr>
@@ -1034,27 +1007,15 @@
                 <w:lang w:bidi="ta-IN"/>
               </w:rPr>
             </w:pPr>
-            <w:proofErr w:type="spellStart"/>
-            <w:r>
-              <w:rPr>
-                <w:rFonts w:cs="Latha"/>
-                <w:b/>
-                <w:sz w:val="28"/>
-                <w:szCs w:val="28"/>
-                <w:lang w:bidi="ta-IN"/>
-              </w:rPr>
-              <w:t>Panchaati</w:t>
-            </w:r>
-            <w:proofErr w:type="spellEnd"/>
-            <w:r>
-              <w:rPr>
-                <w:rFonts w:cs="Latha"/>
-                <w:b/>
-                <w:sz w:val="28"/>
-                <w:szCs w:val="28"/>
-                <w:lang w:bidi="ta-IN"/>
-              </w:rPr>
-              <w:t xml:space="preserve"> No. - </w:t>
+            <w:r>
+              <w:rPr>
+                <w:rFonts w:cs="Latha"/>
+                <w:b/>
+                <w:sz w:val="28"/>
+                <w:szCs w:val="28"/>
+                <w:lang w:bidi="ta-IN"/>
+              </w:rPr>
+              <w:t xml:space="preserve">Panchaati No. - </w:t>
             </w:r>
             <w:r>
               <w:rPr>
@@ -1737,27 +1698,15 @@
                 <w:lang w:bidi="ta-IN"/>
               </w:rPr>
             </w:pPr>
-            <w:proofErr w:type="spellStart"/>
-            <w:r>
-              <w:rPr>
-                <w:rFonts w:cs="Latha"/>
-                <w:b/>
-                <w:sz w:val="28"/>
-                <w:szCs w:val="28"/>
-                <w:lang w:bidi="ta-IN"/>
-              </w:rPr>
-              <w:t>Panchaati</w:t>
-            </w:r>
-            <w:proofErr w:type="spellEnd"/>
-            <w:r>
-              <w:rPr>
-                <w:rFonts w:cs="Latha"/>
-                <w:b/>
-                <w:sz w:val="28"/>
-                <w:szCs w:val="28"/>
-                <w:lang w:bidi="ta-IN"/>
-              </w:rPr>
-              <w:t xml:space="preserve"> No. - </w:t>
+            <w:r>
+              <w:rPr>
+                <w:rFonts w:cs="Latha"/>
+                <w:b/>
+                <w:sz w:val="28"/>
+                <w:szCs w:val="28"/>
+                <w:lang w:bidi="ta-IN"/>
+              </w:rPr>
+              <w:t xml:space="preserve">Panchaati No. - </w:t>
             </w:r>
             <w:r>
               <w:rPr>
@@ -2195,7 +2144,6 @@
               </w:rPr>
               <w:t xml:space="preserve"> - </w:t>
             </w:r>
-            <w:proofErr w:type="spellStart"/>
             <w:r>
               <w:rPr>
                 <w:rFonts w:cs="Latha"/>
@@ -2206,7 +2154,6 @@
               </w:rPr>
               <w:t>Vaakyam</w:t>
             </w:r>
-            <w:proofErr w:type="spellEnd"/>
           </w:p>
           <w:p>
             <w:pPr>
@@ -2260,27 +2207,15 @@
                 <w:lang w:bidi="ta-IN"/>
               </w:rPr>
             </w:pPr>
-            <w:proofErr w:type="spellStart"/>
-            <w:r>
-              <w:rPr>
-                <w:rFonts w:cs="Latha"/>
-                <w:b/>
-                <w:sz w:val="28"/>
-                <w:szCs w:val="28"/>
-                <w:lang w:bidi="ta-IN"/>
-              </w:rPr>
-              <w:t>Panchaati</w:t>
-            </w:r>
-            <w:proofErr w:type="spellEnd"/>
-            <w:r>
-              <w:rPr>
-                <w:rFonts w:cs="Latha"/>
-                <w:b/>
-                <w:sz w:val="28"/>
-                <w:szCs w:val="28"/>
-                <w:lang w:bidi="ta-IN"/>
-              </w:rPr>
-              <w:t xml:space="preserve"> No. - </w:t>
+            <w:r>
+              <w:rPr>
+                <w:rFonts w:cs="Latha"/>
+                <w:b/>
+                <w:sz w:val="28"/>
+                <w:szCs w:val="28"/>
+                <w:lang w:bidi="ta-IN"/>
+              </w:rPr>
+              <w:t xml:space="preserve">Panchaati No. - </w:t>
             </w:r>
             <w:r>
               <w:rPr>
@@ -2707,27 +2642,15 @@
                 <w:lang w:bidi="ta-IN"/>
               </w:rPr>
             </w:pPr>
-            <w:proofErr w:type="spellStart"/>
-            <w:r>
-              <w:rPr>
-                <w:rFonts w:cs="Latha"/>
-                <w:b/>
-                <w:sz w:val="28"/>
-                <w:szCs w:val="28"/>
-                <w:lang w:bidi="ta-IN"/>
-              </w:rPr>
-              <w:t>Panchaati</w:t>
-            </w:r>
-            <w:proofErr w:type="spellEnd"/>
-            <w:r>
-              <w:rPr>
-                <w:rFonts w:cs="Latha"/>
-                <w:b/>
-                <w:sz w:val="28"/>
-                <w:szCs w:val="28"/>
-                <w:lang w:bidi="ta-IN"/>
-              </w:rPr>
-              <w:t xml:space="preserve"> No. - </w:t>
+            <w:r>
+              <w:rPr>
+                <w:rFonts w:cs="Latha"/>
+                <w:b/>
+                <w:sz w:val="28"/>
+                <w:szCs w:val="28"/>
+                <w:lang w:bidi="ta-IN"/>
+              </w:rPr>
+              <w:t xml:space="preserve">Panchaati No. - </w:t>
             </w:r>
             <w:r>
               <w:rPr>
@@ -3616,7 +3539,6 @@
                 <w:lang w:bidi="ta-IN"/>
               </w:rPr>
             </w:pPr>
-            <w:proofErr w:type="spellStart"/>
             <w:proofErr w:type="gramStart"/>
             <w:r>
               <w:rPr>
@@ -3627,19 +3549,7 @@
                 <w:szCs w:val="28"/>
                 <w:lang w:bidi="ta-IN"/>
               </w:rPr>
-              <w:t>Panchaati</w:t>
-            </w:r>
-            <w:proofErr w:type="spellEnd"/>
-            <w:r>
-              <w:rPr>
-                <w:rFonts w:cs="Latha"/>
-                <w:b/>
-                <w:bCs/>
-                <w:sz w:val="28"/>
-                <w:szCs w:val="28"/>
-                <w:lang w:bidi="ta-IN"/>
-              </w:rPr>
-              <w:t xml:space="preserve">  No.</w:t>
+              <w:t>Panchaati  No.</w:t>
             </w:r>
             <w:proofErr w:type="gramEnd"/>
             <w:r>
@@ -4027,7 +3937,6 @@
                 <w:lang w:bidi="ta-IN"/>
               </w:rPr>
             </w:pPr>
-            <w:proofErr w:type="spellStart"/>
             <w:proofErr w:type="gramStart"/>
             <w:r>
               <w:rPr>
@@ -4038,19 +3947,7 @@
                 <w:szCs w:val="28"/>
                 <w:lang w:bidi="ta-IN"/>
               </w:rPr>
-              <w:t>Panchaati</w:t>
-            </w:r>
-            <w:proofErr w:type="spellEnd"/>
-            <w:r>
-              <w:rPr>
-                <w:rFonts w:cs="Latha"/>
-                <w:b/>
-                <w:bCs/>
-                <w:sz w:val="28"/>
-                <w:szCs w:val="28"/>
-                <w:lang w:bidi="ta-IN"/>
-              </w:rPr>
-              <w:t xml:space="preserve">  No.</w:t>
+              <w:t>Panchaati  No.</w:t>
             </w:r>
             <w:proofErr w:type="gramEnd"/>
             <w:r>
@@ -4410,21 +4307,8 @@
                 <w:szCs w:val="28"/>
                 <w:lang w:bidi="ta-IN"/>
               </w:rPr>
-              <w:t xml:space="preserve">5.1.4.1 – </w:t>
-            </w:r>
-            <w:proofErr w:type="spellStart"/>
-            <w:r>
-              <w:rPr>
-                <w:rFonts w:cs="Latha"/>
-                <w:b/>
-                <w:bCs/>
-                <w:sz w:val="28"/>
-                <w:szCs w:val="28"/>
-                <w:lang w:bidi="ta-IN"/>
-              </w:rPr>
-              <w:t>Vaakyam</w:t>
-            </w:r>
-            <w:proofErr w:type="spellEnd"/>
+              <w:t>5.1.4.1 – Vaakyam</w:t>
+            </w:r>
           </w:p>
           <w:p>
             <w:pPr>
@@ -4454,7 +4338,7 @@
             <w:pPr>
               <w:spacing w:before="0" w:line="240" w:lineRule="auto"/>
               <w:rPr>
-                <w:rFonts w:cs="Latha" w:hint="cs"/>
+                <w:rFonts w:cs="Latha"/>
                 <w:b/>
                 <w:bCs/>
                 <w:sz w:val="28"/>
@@ -4463,7 +4347,6 @@
                 <w:lang w:bidi="ta-IN"/>
               </w:rPr>
             </w:pPr>
-            <w:proofErr w:type="spellStart"/>
             <w:proofErr w:type="gramStart"/>
             <w:r>
               <w:rPr>
@@ -4474,19 +4357,7 @@
                 <w:szCs w:val="28"/>
                 <w:lang w:bidi="ta-IN"/>
               </w:rPr>
-              <w:t>Panchaati</w:t>
-            </w:r>
-            <w:proofErr w:type="spellEnd"/>
-            <w:r>
-              <w:rPr>
-                <w:rFonts w:cs="Latha"/>
-                <w:b/>
-                <w:bCs/>
-                <w:sz w:val="28"/>
-                <w:szCs w:val="28"/>
-                <w:lang w:bidi="ta-IN"/>
-              </w:rPr>
-              <w:t xml:space="preserve">  No.</w:t>
+              <w:t>Panchaati  No.</w:t>
             </w:r>
             <w:proofErr w:type="gramEnd"/>
             <w:r>
@@ -4915,55 +4786,7 @@
                 <w:szCs w:val="28"/>
                 <w:lang w:bidi="ta-IN"/>
               </w:rPr>
-              <w:t xml:space="preserve">5.1.4.2 – </w:t>
-            </w:r>
-            <w:proofErr w:type="spellStart"/>
-            <w:r>
-              <w:rPr>
-                <w:rFonts w:cs="Latha"/>
-                <w:b/>
-                <w:bCs/>
-                <w:sz w:val="28"/>
-                <w:szCs w:val="28"/>
-                <w:lang w:bidi="ta-IN"/>
-              </w:rPr>
-              <w:t>Vaakyam</w:t>
-            </w:r>
-            <w:proofErr w:type="spellEnd"/>
-            <w:r>
-              <w:rPr>
-                <w:rFonts w:cs="Latha"/>
-                <w:b/>
-                <w:bCs/>
-                <w:sz w:val="28"/>
-                <w:szCs w:val="28"/>
-                <w:lang w:bidi="ta-IN"/>
-              </w:rPr>
-              <w:t xml:space="preserve"> (end line, </w:t>
-            </w:r>
-            <w:proofErr w:type="spellStart"/>
-            <w:r>
-              <w:rPr>
-                <w:rFonts w:cs="Latha"/>
-                <w:b/>
-                <w:bCs/>
-                <w:sz w:val="28"/>
-                <w:szCs w:val="28"/>
-                <w:lang w:bidi="ta-IN"/>
-              </w:rPr>
-              <w:t>Panchati</w:t>
-            </w:r>
-            <w:proofErr w:type="spellEnd"/>
-            <w:r>
-              <w:rPr>
-                <w:rFonts w:cs="Latha"/>
-                <w:b/>
-                <w:bCs/>
-                <w:sz w:val="28"/>
-                <w:szCs w:val="28"/>
-                <w:lang w:bidi="ta-IN"/>
-              </w:rPr>
-              <w:t xml:space="preserve"> 17)</w:t>
+              <w:t>5.1.4.2 – Vaakyam (end line, Panchati 17)</w:t>
             </w:r>
           </w:p>
           <w:p>
@@ -4997,21 +4820,8 @@
                 <w:szCs w:val="28"/>
                 <w:lang w:bidi="ta-IN"/>
               </w:rPr>
-              <w:t xml:space="preserve">5.1.4.3 – </w:t>
-            </w:r>
-            <w:proofErr w:type="spellStart"/>
-            <w:r>
-              <w:rPr>
-                <w:rFonts w:cs="Latha"/>
-                <w:b/>
-                <w:bCs/>
-                <w:sz w:val="28"/>
-                <w:szCs w:val="28"/>
-                <w:lang w:bidi="ta-IN"/>
-              </w:rPr>
-              <w:t>Vaakyam</w:t>
-            </w:r>
-            <w:proofErr w:type="spellEnd"/>
+              <w:t>5.1.4.3 – Vaakyam</w:t>
+            </w:r>
           </w:p>
           <w:p>
             <w:pPr>
@@ -5041,7 +4851,7 @@
             <w:pPr>
               <w:spacing w:before="0" w:line="240" w:lineRule="auto"/>
               <w:rPr>
-                <w:rFonts w:cs="Latha" w:hint="cs"/>
+                <w:rFonts w:cs="Latha"/>
                 <w:b/>
                 <w:bCs/>
                 <w:sz w:val="28"/>
@@ -5050,7 +4860,6 @@
                 <w:lang w:bidi="ta-IN"/>
               </w:rPr>
             </w:pPr>
-            <w:proofErr w:type="spellStart"/>
             <w:proofErr w:type="gramStart"/>
             <w:r>
               <w:rPr>
@@ -5061,19 +4870,7 @@
                 <w:szCs w:val="28"/>
                 <w:lang w:bidi="ta-IN"/>
               </w:rPr>
-              <w:t>Panchaati</w:t>
-            </w:r>
-            <w:proofErr w:type="spellEnd"/>
-            <w:r>
-              <w:rPr>
-                <w:rFonts w:cs="Latha"/>
-                <w:b/>
-                <w:bCs/>
-                <w:sz w:val="28"/>
-                <w:szCs w:val="28"/>
-                <w:lang w:bidi="ta-IN"/>
-              </w:rPr>
-              <w:t xml:space="preserve">  No.</w:t>
+              <w:t>Panchaati  No.</w:t>
             </w:r>
             <w:proofErr w:type="gramEnd"/>
             <w:r>
@@ -5641,7 +5438,6 @@
                 <w:lang w:bidi="ta-IN"/>
               </w:rPr>
             </w:pPr>
-            <w:proofErr w:type="spellStart"/>
             <w:proofErr w:type="gramStart"/>
             <w:r>
               <w:rPr>
@@ -5652,19 +5448,7 @@
                 <w:szCs w:val="28"/>
                 <w:lang w:bidi="ta-IN"/>
               </w:rPr>
-              <w:t>Panchaati</w:t>
-            </w:r>
-            <w:proofErr w:type="spellEnd"/>
-            <w:r>
-              <w:rPr>
-                <w:rFonts w:cs="Latha"/>
-                <w:b/>
-                <w:bCs/>
-                <w:sz w:val="28"/>
-                <w:szCs w:val="28"/>
-                <w:lang w:bidi="ta-IN"/>
-              </w:rPr>
-              <w:t xml:space="preserve">  No.</w:t>
+              <w:t>Panchaati  No.</w:t>
             </w:r>
             <w:proofErr w:type="gramEnd"/>
             <w:r>
@@ -6225,21 +6009,8 @@
                 <w:szCs w:val="28"/>
                 <w:lang w:bidi="ta-IN"/>
               </w:rPr>
-              <w:t xml:space="preserve">5.1.9.2 – </w:t>
-            </w:r>
-            <w:proofErr w:type="spellStart"/>
-            <w:r>
-              <w:rPr>
-                <w:rFonts w:cs="Latha"/>
-                <w:b/>
-                <w:bCs/>
-                <w:sz w:val="28"/>
-                <w:szCs w:val="28"/>
-                <w:lang w:bidi="ta-IN"/>
-              </w:rPr>
-              <w:t>Vaakyam</w:t>
-            </w:r>
-            <w:proofErr w:type="spellEnd"/>
+              <w:t>5.1.9.2 – Vaakyam</w:t>
+            </w:r>
           </w:p>
           <w:p>
             <w:pPr>
@@ -6269,7 +6040,7 @@
             <w:pPr>
               <w:spacing w:before="0" w:line="240" w:lineRule="auto"/>
               <w:rPr>
-                <w:rFonts w:cs="Latha" w:hint="cs"/>
+                <w:rFonts w:cs="Latha"/>
                 <w:b/>
                 <w:bCs/>
                 <w:sz w:val="28"/>
@@ -6278,7 +6049,6 @@
                 <w:lang w:bidi="ta-IN"/>
               </w:rPr>
             </w:pPr>
-            <w:proofErr w:type="spellStart"/>
             <w:proofErr w:type="gramStart"/>
             <w:r>
               <w:rPr>
@@ -6289,19 +6059,7 @@
                 <w:szCs w:val="28"/>
                 <w:lang w:bidi="ta-IN"/>
               </w:rPr>
-              <w:t>Panchaati</w:t>
-            </w:r>
-            <w:proofErr w:type="spellEnd"/>
-            <w:r>
-              <w:rPr>
-                <w:rFonts w:cs="Latha"/>
-                <w:b/>
-                <w:bCs/>
-                <w:sz w:val="28"/>
-                <w:szCs w:val="28"/>
-                <w:lang w:bidi="ta-IN"/>
-              </w:rPr>
-              <w:t xml:space="preserve">  No.</w:t>
+              <w:t>Panchaati  No.</w:t>
             </w:r>
             <w:proofErr w:type="gramEnd"/>
             <w:r>
@@ -6659,7 +6417,6 @@
               </w:rPr>
               <w:t>“</w:t>
             </w:r>
-            <w:proofErr w:type="spellStart"/>
             <w:r>
               <w:rPr>
                 <w:sz w:val="32"/>
@@ -6667,7 +6424,6 @@
               </w:rPr>
               <w:t>ptyai</w:t>
             </w:r>
-            <w:proofErr w:type="spellEnd"/>
             <w:r>
               <w:rPr>
                 <w:sz w:val="32"/>
@@ -6760,7 +6516,6 @@
                 <w:lang w:bidi="ta-IN"/>
               </w:rPr>
             </w:pPr>
-            <w:proofErr w:type="spellStart"/>
             <w:proofErr w:type="gramStart"/>
             <w:r>
               <w:rPr>
@@ -6771,19 +6526,7 @@
                 <w:szCs w:val="28"/>
                 <w:lang w:bidi="ta-IN"/>
               </w:rPr>
-              <w:t>Panchaati</w:t>
-            </w:r>
-            <w:proofErr w:type="spellEnd"/>
-            <w:r>
-              <w:rPr>
-                <w:rFonts w:cs="Latha"/>
-                <w:b/>
-                <w:bCs/>
-                <w:sz w:val="28"/>
-                <w:szCs w:val="28"/>
-                <w:lang w:bidi="ta-IN"/>
-              </w:rPr>
-              <w:t xml:space="preserve">  No.</w:t>
+              <w:t>Panchaati  No.</w:t>
             </w:r>
             <w:proofErr w:type="gramEnd"/>
             <w:r>
@@ -7309,7 +7052,6 @@
                 <w:lang w:bidi="ta-IN"/>
               </w:rPr>
             </w:pPr>
-            <w:proofErr w:type="spellStart"/>
             <w:proofErr w:type="gramStart"/>
             <w:r>
               <w:rPr>
@@ -7320,19 +7062,7 @@
                 <w:szCs w:val="28"/>
                 <w:lang w:bidi="ta-IN"/>
               </w:rPr>
-              <w:t>Panchaati</w:t>
-            </w:r>
-            <w:proofErr w:type="spellEnd"/>
-            <w:r>
-              <w:rPr>
-                <w:rFonts w:cs="Latha"/>
-                <w:b/>
-                <w:bCs/>
-                <w:sz w:val="28"/>
-                <w:szCs w:val="28"/>
-                <w:lang w:bidi="ta-IN"/>
-              </w:rPr>
-              <w:t xml:space="preserve">  No.</w:t>
+              <w:t>Panchaati  No.</w:t>
             </w:r>
             <w:proofErr w:type="gramEnd"/>
             <w:r>
@@ -7928,27 +7658,7 @@
                 <w:szCs w:val="28"/>
                 <w:lang w:bidi="ta-IN"/>
               </w:rPr>
-              <w:t xml:space="preserve">39th </w:t>
-            </w:r>
-            <w:proofErr w:type="spellStart"/>
-            <w:r>
-              <w:rPr>
-                <w:rFonts w:cs="Latha"/>
-                <w:sz w:val="28"/>
-                <w:szCs w:val="28"/>
-                <w:lang w:bidi="ta-IN"/>
-              </w:rPr>
-              <w:t>Panchaati</w:t>
-            </w:r>
-            <w:proofErr w:type="spellEnd"/>
-            <w:r>
-              <w:rPr>
-                <w:rFonts w:cs="Latha"/>
-                <w:sz w:val="28"/>
-                <w:szCs w:val="28"/>
-                <w:lang w:bidi="ta-IN"/>
-              </w:rPr>
-              <w:t xml:space="preserve">  </w:t>
+              <w:t xml:space="preserve">39th Panchaati  </w:t>
             </w:r>
           </w:p>
         </w:tc>
@@ -8464,27 +8174,7 @@
                 <w:szCs w:val="28"/>
                 <w:lang w:bidi="ta-IN"/>
               </w:rPr>
-              <w:t xml:space="preserve">(it is </w:t>
-            </w:r>
-            <w:proofErr w:type="spellStart"/>
-            <w:r>
-              <w:rPr>
-                <w:rFonts w:cs="Latha"/>
-                <w:sz w:val="28"/>
-                <w:szCs w:val="28"/>
-                <w:lang w:bidi="ta-IN"/>
-              </w:rPr>
-              <w:t>deergham</w:t>
-            </w:r>
-            <w:proofErr w:type="spellEnd"/>
-            <w:r>
-              <w:rPr>
-                <w:rFonts w:cs="Latha"/>
-                <w:sz w:val="28"/>
-                <w:szCs w:val="28"/>
-                <w:lang w:bidi="ta-IN"/>
-              </w:rPr>
-              <w:t>)</w:t>
+              <w:t>(it is deergham)</w:t>
             </w:r>
           </w:p>
         </w:tc>
@@ -8514,25 +8204,14 @@
                 <w:szCs w:val="28"/>
                 <w:lang w:bidi="ta-IN"/>
               </w:rPr>
-              <w:t xml:space="preserve">5.1.8.4 - </w:t>
-            </w:r>
-            <w:proofErr w:type="spellStart"/>
-            <w:r>
-              <w:rPr>
-                <w:rFonts w:cs="Latha"/>
-                <w:sz w:val="28"/>
-                <w:szCs w:val="28"/>
-                <w:lang w:bidi="ta-IN"/>
-              </w:rPr>
-              <w:t>Vaakyam</w:t>
-            </w:r>
-            <w:proofErr w:type="spellEnd"/>
+              <w:t>5.1.8.4 - Vaakyam</w:t>
+            </w:r>
           </w:p>
           <w:p>
             <w:pPr>
               <w:spacing w:before="0" w:line="240" w:lineRule="auto"/>
               <w:rPr>
-                <w:rFonts w:cs="Latha" w:hint="cs"/>
+                <w:rFonts w:cs="Latha"/>
                 <w:sz w:val="28"/>
                 <w:szCs w:val="28"/>
                 <w:cs/>
@@ -8546,27 +8225,7 @@
                 <w:szCs w:val="28"/>
                 <w:lang w:bidi="ta-IN"/>
               </w:rPr>
-              <w:t xml:space="preserve">42nd </w:t>
-            </w:r>
-            <w:proofErr w:type="spellStart"/>
-            <w:r>
-              <w:rPr>
-                <w:rFonts w:cs="Latha"/>
-                <w:sz w:val="28"/>
-                <w:szCs w:val="28"/>
-                <w:lang w:bidi="ta-IN"/>
-              </w:rPr>
-              <w:t>Panchaati</w:t>
-            </w:r>
-            <w:proofErr w:type="spellEnd"/>
-            <w:r>
-              <w:rPr>
-                <w:rFonts w:cs="Latha"/>
-                <w:sz w:val="28"/>
-                <w:szCs w:val="28"/>
-                <w:lang w:bidi="ta-IN"/>
-              </w:rPr>
-              <w:t xml:space="preserve">  </w:t>
+              <w:t xml:space="preserve">42nd Panchaati  </w:t>
             </w:r>
           </w:p>
         </w:tc>
@@ -8970,27 +8629,7 @@
                 <w:szCs w:val="28"/>
                 <w:lang w:bidi="ta-IN"/>
               </w:rPr>
-              <w:t xml:space="preserve">43rd </w:t>
-            </w:r>
-            <w:proofErr w:type="spellStart"/>
-            <w:r>
-              <w:rPr>
-                <w:rFonts w:cs="Latha"/>
-                <w:sz w:val="28"/>
-                <w:szCs w:val="28"/>
-                <w:lang w:bidi="ta-IN"/>
-              </w:rPr>
-              <w:t>Panchaati</w:t>
-            </w:r>
-            <w:proofErr w:type="spellEnd"/>
-            <w:r>
-              <w:rPr>
-                <w:rFonts w:cs="Latha"/>
-                <w:sz w:val="28"/>
-                <w:szCs w:val="28"/>
-                <w:lang w:bidi="ta-IN"/>
-              </w:rPr>
-              <w:t xml:space="preserve">  </w:t>
+              <w:t xml:space="preserve">43rd Panchaati  </w:t>
             </w:r>
           </w:p>
         </w:tc>
@@ -9615,27 +9254,7 @@
                 <w:szCs w:val="28"/>
                 <w:lang w:bidi="ta-IN"/>
               </w:rPr>
-              <w:t xml:space="preserve">lower </w:t>
-            </w:r>
-            <w:proofErr w:type="spellStart"/>
-            <w:r>
-              <w:rPr>
-                <w:rFonts w:cs="Latha"/>
-                <w:sz w:val="28"/>
-                <w:szCs w:val="28"/>
-                <w:lang w:bidi="ta-IN"/>
-              </w:rPr>
-              <w:t>swaram</w:t>
-            </w:r>
-            <w:proofErr w:type="spellEnd"/>
-            <w:r>
-              <w:rPr>
-                <w:rFonts w:cs="Latha"/>
-                <w:sz w:val="28"/>
-                <w:szCs w:val="28"/>
-                <w:lang w:bidi="ta-IN"/>
-              </w:rPr>
-              <w:t xml:space="preserve"> removed</w:t>
+              <w:t>lower swaram removed</w:t>
             </w:r>
             <w:r>
               <w:rPr>
@@ -9700,27 +9319,7 @@
                 <w:szCs w:val="28"/>
                 <w:lang w:bidi="ta-IN"/>
               </w:rPr>
-              <w:t xml:space="preserve">45th </w:t>
-            </w:r>
-            <w:proofErr w:type="spellStart"/>
-            <w:r>
-              <w:rPr>
-                <w:rFonts w:cs="Latha"/>
-                <w:sz w:val="28"/>
-                <w:szCs w:val="28"/>
-                <w:lang w:bidi="ta-IN"/>
-              </w:rPr>
-              <w:t>Panchaati</w:t>
-            </w:r>
-            <w:proofErr w:type="spellEnd"/>
-            <w:r>
-              <w:rPr>
-                <w:rFonts w:cs="Latha"/>
-                <w:sz w:val="28"/>
-                <w:szCs w:val="28"/>
-                <w:lang w:bidi="ta-IN"/>
-              </w:rPr>
-              <w:t xml:space="preserve">  </w:t>
+              <w:t xml:space="preserve">45th Panchaati  </w:t>
             </w:r>
           </w:p>
         </w:tc>
@@ -10360,27 +9959,7 @@
                 <w:szCs w:val="28"/>
                 <w:lang w:bidi="ta-IN"/>
               </w:rPr>
-              <w:t>missing “</w:t>
-            </w:r>
-            <w:proofErr w:type="spellStart"/>
-            <w:r>
-              <w:rPr>
-                <w:rFonts w:cs="Latha"/>
-                <w:sz w:val="28"/>
-                <w:szCs w:val="28"/>
-                <w:lang w:bidi="ta-IN"/>
-              </w:rPr>
-              <w:t>ri</w:t>
-            </w:r>
-            <w:proofErr w:type="spellEnd"/>
-            <w:r>
-              <w:rPr>
-                <w:rFonts w:cs="Latha"/>
-                <w:sz w:val="28"/>
-                <w:szCs w:val="28"/>
-                <w:lang w:bidi="ta-IN"/>
-              </w:rPr>
-              <w:t>” inserted</w:t>
+              <w:t>missing “ri” inserted</w:t>
             </w:r>
             <w:r>
               <w:rPr>
@@ -10426,25 +10005,14 @@
                 <w:lang w:bidi="ta-IN"/>
               </w:rPr>
               <w:lastRenderedPageBreak/>
-              <w:t xml:space="preserve">5.1.9.5 - </w:t>
-            </w:r>
-            <w:proofErr w:type="spellStart"/>
-            <w:r>
-              <w:rPr>
-                <w:rFonts w:cs="Latha"/>
-                <w:sz w:val="28"/>
-                <w:szCs w:val="28"/>
-                <w:lang w:bidi="ta-IN"/>
-              </w:rPr>
-              <w:t>Vaakyam</w:t>
-            </w:r>
-            <w:proofErr w:type="spellEnd"/>
+              <w:t>5.1.9.5 - Vaakyam</w:t>
+            </w:r>
           </w:p>
           <w:p>
             <w:pPr>
               <w:spacing w:before="0" w:line="240" w:lineRule="auto"/>
               <w:rPr>
-                <w:rFonts w:cs="Latha" w:hint="cs"/>
+                <w:rFonts w:cs="Latha"/>
                 <w:sz w:val="28"/>
                 <w:szCs w:val="28"/>
                 <w:cs/>
@@ -10468,19 +10036,8 @@
                 <w:szCs w:val="28"/>
                 <w:lang w:bidi="ta-IN"/>
               </w:rPr>
-              <w:t xml:space="preserve">th  </w:t>
-            </w:r>
-            <w:proofErr w:type="spellStart"/>
-            <w:r>
-              <w:rPr>
-                <w:rFonts w:cs="Latha"/>
-                <w:sz w:val="28"/>
-                <w:szCs w:val="28"/>
-                <w:lang w:bidi="ta-IN"/>
-              </w:rPr>
-              <w:t>Panchaati</w:t>
-            </w:r>
-            <w:proofErr w:type="spellEnd"/>
+              <w:t>th  Panchaati</w:t>
+            </w:r>
             <w:proofErr w:type="gramEnd"/>
             <w:r>
               <w:rPr>
@@ -10921,25 +10478,14 @@
                 <w:szCs w:val="28"/>
                 <w:lang w:bidi="ta-IN"/>
               </w:rPr>
-              <w:t xml:space="preserve">5.1.11.2 - </w:t>
-            </w:r>
-            <w:proofErr w:type="spellStart"/>
-            <w:r>
-              <w:rPr>
-                <w:rFonts w:cs="Latha"/>
-                <w:sz w:val="28"/>
-                <w:szCs w:val="28"/>
-                <w:lang w:bidi="ta-IN"/>
-              </w:rPr>
-              <w:t>Vaakyam</w:t>
-            </w:r>
-            <w:proofErr w:type="spellEnd"/>
+              <w:t>5.1.11.2 - Vaakyam</w:t>
+            </w:r>
           </w:p>
           <w:p>
             <w:pPr>
               <w:spacing w:before="0" w:line="240" w:lineRule="auto"/>
               <w:rPr>
-                <w:rFonts w:cs="Latha" w:hint="cs"/>
+                <w:rFonts w:cs="Latha"/>
                 <w:sz w:val="28"/>
                 <w:szCs w:val="28"/>
                 <w:cs/>
@@ -10963,19 +10509,8 @@
                 <w:szCs w:val="28"/>
                 <w:lang w:bidi="ta-IN"/>
               </w:rPr>
-              <w:t xml:space="preserve">th  </w:t>
-            </w:r>
-            <w:proofErr w:type="spellStart"/>
-            <w:r>
-              <w:rPr>
-                <w:rFonts w:cs="Latha"/>
-                <w:sz w:val="28"/>
-                <w:szCs w:val="28"/>
-                <w:lang w:bidi="ta-IN"/>
-              </w:rPr>
-              <w:t>Panchaati</w:t>
-            </w:r>
-            <w:proofErr w:type="spellEnd"/>
+              <w:t>th  Panchaati</w:t>
+            </w:r>
             <w:proofErr w:type="gramEnd"/>
             <w:r>
               <w:rPr>
@@ -11725,7 +11260,7 @@
             <w:pPr>
               <w:spacing w:before="0" w:line="240" w:lineRule="auto"/>
               <w:rPr>
-                <w:rFonts w:cs="Latha" w:hint="cs"/>
+                <w:rFonts w:cs="Latha"/>
                 <w:sz w:val="28"/>
                 <w:szCs w:val="28"/>
                 <w:cs/>
@@ -11741,7 +11276,6 @@
               </w:rPr>
               <w:t xml:space="preserve">5.1.7.3 </w:t>
             </w:r>
-            <w:proofErr w:type="spellStart"/>
             <w:proofErr w:type="gramStart"/>
             <w:r>
               <w:rPr>
@@ -11750,17 +11284,7 @@
                 <w:szCs w:val="28"/>
                 <w:lang w:bidi="ta-IN"/>
               </w:rPr>
-              <w:t>Pachati</w:t>
-            </w:r>
-            <w:proofErr w:type="spellEnd"/>
-            <w:r>
-              <w:rPr>
-                <w:rFonts w:cs="Latha"/>
-                <w:sz w:val="28"/>
-                <w:szCs w:val="28"/>
-                <w:lang w:bidi="ta-IN"/>
-              </w:rPr>
-              <w:t xml:space="preserve">  37</w:t>
+              <w:t>Pachati  37</w:t>
             </w:r>
             <w:proofErr w:type="gramEnd"/>
           </w:p>
@@ -12098,7 +11622,6 @@
             <w:pPr>
               <w:spacing w:before="0" w:line="240" w:lineRule="auto"/>
               <w:rPr>
-                <w:rFonts w:hint="cs"/>
                 <w:sz w:val="32"/>
                 <w:szCs w:val="32"/>
               </w:rPr>
@@ -12973,7 +12496,6 @@
     <w:uiPriority w:val="99"/>
     <w:semiHidden/>
     <w:unhideWhenUsed/>
-    <w:qFormat/>
     <w:tblPr>
       <w:tblInd w:w="0" w:type="dxa"/>
       <w:tblCellMar>

</xml_diff>

<commit_message>
TS 5.1-5.7 PP Tamil files 30/08/2021
</commit_message>
<xml_diff>
--- a/TS-Padam/TS-5.1/TS 5.1 Tamil Pada Paatam Corrections.docx
+++ b/TS-Padam/TS-5.1/TS 5.1 Tamil Pada Paatam Corrections.docx
@@ -1,6 +1,6 @@
 
 <file path=word/document.xml><?xml version="1.0" encoding="utf-8"?>
-<w:document xmlns:wpc="http://schemas.microsoft.com/office/word/2010/wordprocessingCanvas" xmlns:cx="http://schemas.microsoft.com/office/drawing/2014/chartex" xmlns:cx1="http://schemas.microsoft.com/office/drawing/2015/9/8/chartex" xmlns:mc="http://schemas.openxmlformats.org/markup-compatibility/2006" xmlns:o="urn:schemas-microsoft-com:office:office" xmlns:r="http://schemas.openxmlformats.org/officeDocument/2006/relationships" xmlns:m="http://schemas.openxmlformats.org/officeDocument/2006/math" xmlns:v="urn:schemas-microsoft-com:vml" xmlns:wp14="http://schemas.microsoft.com/office/word/2010/wordprocessingDrawing" xmlns:wp="http://schemas.openxmlformats.org/drawingml/2006/wordprocessingDrawing" xmlns:w10="urn:schemas-microsoft-com:office:word" xmlns:w="http://schemas.openxmlformats.org/wordprocessingml/2006/main" xmlns:w14="http://schemas.microsoft.com/office/word/2010/wordml" xmlns:w15="http://schemas.microsoft.com/office/word/2012/wordml" xmlns:w16se="http://schemas.microsoft.com/office/word/2015/wordml/symex" xmlns:wpg="http://schemas.microsoft.com/office/word/2010/wordprocessingGroup" xmlns:wpi="http://schemas.microsoft.com/office/word/2010/wordprocessingInk" xmlns:wne="http://schemas.microsoft.com/office/word/2006/wordml" xmlns:wps="http://schemas.microsoft.com/office/word/2010/wordprocessingShape" mc:Ignorable="w14 w15 w16se wp14">
+<w:document xmlns:wpc="http://schemas.microsoft.com/office/word/2010/wordprocessingCanvas" xmlns:cx="http://schemas.microsoft.com/office/drawing/2014/chartex" xmlns:cx1="http://schemas.microsoft.com/office/drawing/2015/9/8/chartex" xmlns:cx2="http://schemas.microsoft.com/office/drawing/2015/10/21/chartex" xmlns:cx3="http://schemas.microsoft.com/office/drawing/2016/5/9/chartex" xmlns:cx4="http://schemas.microsoft.com/office/drawing/2016/5/10/chartex" xmlns:cx5="http://schemas.microsoft.com/office/drawing/2016/5/11/chartex" xmlns:cx6="http://schemas.microsoft.com/office/drawing/2016/5/12/chartex" xmlns:cx7="http://schemas.microsoft.com/office/drawing/2016/5/13/chartex" xmlns:cx8="http://schemas.microsoft.com/office/drawing/2016/5/14/chartex" xmlns:mc="http://schemas.openxmlformats.org/markup-compatibility/2006" xmlns:aink="http://schemas.microsoft.com/office/drawing/2016/ink" xmlns:am3d="http://schemas.microsoft.com/office/drawing/2017/model3d" xmlns:o="urn:schemas-microsoft-com:office:office" xmlns:r="http://schemas.openxmlformats.org/officeDocument/2006/relationships" xmlns:m="http://schemas.openxmlformats.org/officeDocument/2006/math" xmlns:v="urn:schemas-microsoft-com:vml" xmlns:wp14="http://schemas.microsoft.com/office/word/2010/wordprocessingDrawing" xmlns:wp="http://schemas.openxmlformats.org/drawingml/2006/wordprocessingDrawing" xmlns:w10="urn:schemas-microsoft-com:office:word" xmlns:w="http://schemas.openxmlformats.org/wordprocessingml/2006/main" xmlns:w14="http://schemas.microsoft.com/office/word/2010/wordml" xmlns:w15="http://schemas.microsoft.com/office/word/2012/wordml" xmlns:w16cex="http://schemas.microsoft.com/office/word/2018/wordml/cex" xmlns:w16cid="http://schemas.microsoft.com/office/word/2016/wordml/cid" xmlns:w16="http://schemas.microsoft.com/office/word/2018/wordml" xmlns:w16sdtdh="http://schemas.microsoft.com/office/word/2020/wordml/sdtdatahash" xmlns:w16se="http://schemas.microsoft.com/office/word/2015/wordml/symex" xmlns:wpg="http://schemas.microsoft.com/office/word/2010/wordprocessingGroup" xmlns:wpi="http://schemas.microsoft.com/office/word/2010/wordprocessingInk" xmlns:wne="http://schemas.microsoft.com/office/word/2006/wordml" xmlns:wps="http://schemas.microsoft.com/office/word/2010/wordprocessingShape" mc:Ignorable="w14 w15 w16se w16cid w16 w16cex w16sdtdh wp14">
   <w:body>
     <w:p>
       <w:pPr>
@@ -21,9 +21,8 @@
           <w:szCs w:val="32"/>
           <w:u w:val="single"/>
         </w:rPr>
-        <w:t xml:space="preserve">TS </w:t>
+        <w:t xml:space="preserve">TS Pada Paatam – TS 5.1 </w:t>
       </w:r>
-      <w:proofErr w:type="spellStart"/>
       <w:r>
         <w:rPr>
           <w:b/>
@@ -32,9 +31,8 @@
           <w:szCs w:val="32"/>
           <w:u w:val="single"/>
         </w:rPr>
-        <w:t>Pada</w:t>
+        <w:t>Tamil</w:t>
       </w:r>
-      <w:proofErr w:type="spellEnd"/>
       <w:r>
         <w:rPr>
           <w:b/>
@@ -43,29 +41,7 @@
           <w:szCs w:val="32"/>
           <w:u w:val="single"/>
         </w:rPr>
-        <w:t xml:space="preserve"> </w:t>
-      </w:r>
-      <w:proofErr w:type="spellStart"/>
-      <w:r>
-        <w:rPr>
-          <w:b/>
-          <w:bCs/>
-          <w:sz w:val="32"/>
-          <w:szCs w:val="32"/>
-          <w:u w:val="single"/>
-        </w:rPr>
-        <w:t>Paatam</w:t>
-      </w:r>
-      <w:proofErr w:type="spellEnd"/>
-      <w:r>
-        <w:rPr>
-          <w:b/>
-          <w:bCs/>
-          <w:sz w:val="32"/>
-          <w:szCs w:val="32"/>
-          <w:u w:val="single"/>
-        </w:rPr>
-        <w:t xml:space="preserve"> – TS 5.1 Sanskrit co</w:t>
+        <w:t xml:space="preserve"> co</w:t>
       </w:r>
       <w:r>
         <w:rPr>
@@ -95,18 +71,7 @@
           <w:szCs w:val="32"/>
           <w:u w:val="single"/>
         </w:rPr>
-        <w:t xml:space="preserve">Observed </w:t>
-      </w:r>
-      <w:proofErr w:type="gramStart"/>
-      <w:r>
-        <w:rPr>
-          <w:b/>
-          <w:bCs/>
-          <w:sz w:val="32"/>
-          <w:szCs w:val="32"/>
-          <w:u w:val="single"/>
-        </w:rPr>
-        <w:t xml:space="preserve">till </w:t>
+        <w:t xml:space="preserve">Observed till </w:t>
       </w:r>
       <w:r>
         <w:rPr>
@@ -119,7 +84,6 @@
         </w:rPr>
         <w:t>???????</w:t>
       </w:r>
-      <w:proofErr w:type="gramEnd"/>
     </w:p>
     <w:p>
       <w:pPr>
@@ -139,7 +103,7 @@
     </w:p>
     <w:tbl>
       <w:tblPr>
-        <w:tblW w:w="13374" w:type="dxa"/>
+        <w:tblW w:w="14737" w:type="dxa"/>
         <w:tblInd w:w="-792" w:type="dxa"/>
         <w:tblBorders>
           <w:top w:val="single" w:sz="4" w:space="0" w:color="000000"/>
@@ -153,8 +117,8 @@
       </w:tblPr>
       <w:tblGrid>
         <w:gridCol w:w="3168"/>
-        <w:gridCol w:w="4962"/>
-        <w:gridCol w:w="5244"/>
+        <w:gridCol w:w="5089"/>
+        <w:gridCol w:w="6480"/>
       </w:tblGrid>
       <w:tr>
         <w:tc>
@@ -166,12 +130,16 @@
               <w:spacing w:before="0" w:line="240" w:lineRule="auto"/>
               <w:jc w:val="center"/>
               <w:rPr>
+                <w:b/>
+                <w:bCs/>
                 <w:sz w:val="32"/>
                 <w:szCs w:val="32"/>
               </w:rPr>
             </w:pPr>
             <w:r>
               <w:rPr>
+                <w:b/>
+                <w:bCs/>
                 <w:sz w:val="32"/>
                 <w:szCs w:val="32"/>
               </w:rPr>
@@ -183,12 +151,16 @@
               <w:spacing w:before="0" w:line="240" w:lineRule="auto"/>
               <w:jc w:val="center"/>
               <w:rPr>
+                <w:b/>
+                <w:bCs/>
                 <w:sz w:val="32"/>
                 <w:szCs w:val="32"/>
               </w:rPr>
             </w:pPr>
             <w:r>
               <w:rPr>
+                <w:b/>
+                <w:bCs/>
                 <w:sz w:val="32"/>
                 <w:szCs w:val="32"/>
               </w:rPr>
@@ -198,19 +170,23 @@
         </w:tc>
         <w:tc>
           <w:tcPr>
-            <w:tcW w:w="4962" w:type="dxa"/>
+            <w:tcW w:w="5089" w:type="dxa"/>
           </w:tcPr>
           <w:p>
             <w:pPr>
               <w:spacing w:before="0" w:line="240" w:lineRule="auto"/>
               <w:jc w:val="center"/>
               <w:rPr>
+                <w:b/>
+                <w:bCs/>
                 <w:sz w:val="32"/>
                 <w:szCs w:val="32"/>
               </w:rPr>
             </w:pPr>
             <w:r>
               <w:rPr>
+                <w:b/>
+                <w:bCs/>
                 <w:sz w:val="32"/>
                 <w:szCs w:val="32"/>
               </w:rPr>
@@ -220,7 +196,7 @@
         </w:tc>
         <w:tc>
           <w:tcPr>
-            <w:tcW w:w="5244" w:type="dxa"/>
+            <w:tcW w:w="6480" w:type="dxa"/>
           </w:tcPr>
           <w:p>
             <w:pPr>
@@ -228,12 +204,16 @@
               <w:ind w:right="-18"/>
               <w:jc w:val="center"/>
               <w:rPr>
+                <w:b/>
+                <w:bCs/>
                 <w:sz w:val="32"/>
                 <w:szCs w:val="32"/>
               </w:rPr>
             </w:pPr>
             <w:r>
               <w:rPr>
+                <w:b/>
+                <w:bCs/>
                 <w:sz w:val="32"/>
                 <w:szCs w:val="32"/>
               </w:rPr>
@@ -297,7 +277,6 @@
               </w:rPr>
               <w:t xml:space="preserve"> - </w:t>
             </w:r>
-            <w:proofErr w:type="spellStart"/>
             <w:r>
               <w:rPr>
                 <w:rFonts w:cs="Latha"/>
@@ -308,7 +287,6 @@
               </w:rPr>
               <w:t>Padam</w:t>
             </w:r>
-            <w:proofErr w:type="spellEnd"/>
           </w:p>
           <w:p>
             <w:pPr>
@@ -321,27 +299,15 @@
                 <w:lang w:bidi="ta-IN"/>
               </w:rPr>
             </w:pPr>
-            <w:proofErr w:type="spellStart"/>
-            <w:r>
-              <w:rPr>
-                <w:rFonts w:cs="Latha"/>
-                <w:b/>
-                <w:sz w:val="28"/>
-                <w:szCs w:val="28"/>
-                <w:lang w:bidi="ta-IN"/>
-              </w:rPr>
-              <w:t>Padam</w:t>
-            </w:r>
-            <w:proofErr w:type="spellEnd"/>
-            <w:r>
-              <w:rPr>
-                <w:rFonts w:cs="Latha"/>
-                <w:b/>
-                <w:sz w:val="28"/>
-                <w:szCs w:val="28"/>
-                <w:lang w:bidi="ta-IN"/>
-              </w:rPr>
-              <w:t xml:space="preserve"> </w:t>
+            <w:r>
+              <w:rPr>
+                <w:rFonts w:cs="Latha"/>
+                <w:b/>
+                <w:sz w:val="28"/>
+                <w:szCs w:val="28"/>
+                <w:lang w:bidi="ta-IN"/>
+              </w:rPr>
+              <w:t xml:space="preserve">Padam </w:t>
             </w:r>
             <w:r>
               <w:rPr>
@@ -374,27 +340,15 @@
                 <w:lang w:bidi="ta-IN"/>
               </w:rPr>
             </w:pPr>
-            <w:proofErr w:type="spellStart"/>
-            <w:r>
-              <w:rPr>
-                <w:rFonts w:cs="Latha"/>
-                <w:b/>
-                <w:sz w:val="28"/>
-                <w:szCs w:val="28"/>
-                <w:lang w:bidi="ta-IN"/>
-              </w:rPr>
-              <w:t>Panchaati</w:t>
-            </w:r>
-            <w:proofErr w:type="spellEnd"/>
-            <w:r>
-              <w:rPr>
-                <w:rFonts w:cs="Latha"/>
-                <w:b/>
-                <w:sz w:val="28"/>
-                <w:szCs w:val="28"/>
-                <w:lang w:bidi="ta-IN"/>
-              </w:rPr>
-              <w:t xml:space="preserve"> No. - </w:t>
+            <w:r>
+              <w:rPr>
+                <w:rFonts w:cs="Latha"/>
+                <w:b/>
+                <w:sz w:val="28"/>
+                <w:szCs w:val="28"/>
+                <w:lang w:bidi="ta-IN"/>
+              </w:rPr>
+              <w:t xml:space="preserve">Panchaati No. - </w:t>
             </w:r>
             <w:r>
               <w:rPr>
@@ -410,7 +364,7 @@
         </w:tc>
         <w:tc>
           <w:tcPr>
-            <w:tcW w:w="4962" w:type="dxa"/>
+            <w:tcW w:w="5089" w:type="dxa"/>
             <w:tcBorders>
               <w:top w:val="single" w:sz="4" w:space="0" w:color="000000"/>
               <w:left w:val="single" w:sz="4" w:space="0" w:color="000000"/>
@@ -431,172 +385,273 @@
                 <w:szCs w:val="40"/>
               </w:rPr>
             </w:pPr>
-            <w:proofErr w:type="spellStart"/>
-            <w:r>
-              <w:rPr>
-                <w:rFonts w:ascii="BRH Devanagari Extra" w:hAnsi="BRH Devanagari Extra" w:cs="BRH Devanagari Extra"/>
-                <w:sz w:val="40"/>
-                <w:szCs w:val="40"/>
-              </w:rPr>
-              <w:t>cÉ</w:t>
-            </w:r>
-            <w:proofErr w:type="spellEnd"/>
-            <w:r>
-              <w:rPr>
-                <w:rFonts w:ascii="BRH Malayalam Extra" w:hAnsi="BRH Malayalam Extra" w:cs="BRH Devanagari Extra"/>
-                <w:b/>
-                <w:sz w:val="30"/>
-                <w:szCs w:val="40"/>
-              </w:rPr>
-              <w:t>–</w:t>
-            </w:r>
-            <w:proofErr w:type="spellStart"/>
-            <w:r>
-              <w:rPr>
-                <w:rFonts w:ascii="BRH Devanagari Extra" w:hAnsi="BRH Devanagari Extra" w:cs="BRH Devanagari Extra"/>
-                <w:sz w:val="40"/>
-                <w:szCs w:val="40"/>
-              </w:rPr>
-              <w:t>iÉÑ</w:t>
-            </w:r>
-            <w:r>
-              <w:rPr>
-                <w:rFonts w:ascii="BRH Devanagari Extra" w:hAnsi="BRH Devanagari Extra" w:cs="BRH Devanagari Extra"/>
-                <w:sz w:val="40"/>
-                <w:szCs w:val="40"/>
+            <w:r>
+              <w:rPr>
+                <w:rFonts w:ascii="Latha" w:hAnsi="Latha" w:cs="Latha"/>
+                <w:sz w:val="28"/>
+                <w:szCs w:val="28"/>
+                <w:cs/>
+                <w:lang w:bidi="ta-IN"/>
+              </w:rPr>
+              <w:t>ச</w:t>
+            </w:r>
+            <w:r>
+              <w:rPr>
+                <w:rFonts w:ascii="BRH Tamil Tab Extra" w:hAnsi="BRH Tamil Tab Extra" w:cs="Latha"/>
+                <w:b/>
+                <w:sz w:val="32"/>
+                <w:szCs w:val="28"/>
+              </w:rPr>
+              <w:t>…</w:t>
+            </w:r>
+            <w:r>
+              <w:rPr>
+                <w:rFonts w:ascii="Latha" w:hAnsi="Latha" w:cs="Latha"/>
+                <w:sz w:val="28"/>
+                <w:szCs w:val="28"/>
+                <w:cs/>
+                <w:lang w:bidi="ta-IN"/>
+              </w:rPr>
+              <w:t>து</w:t>
+            </w:r>
+            <w:r>
+              <w:rPr>
+                <w:rFonts w:ascii="Latha" w:hAnsi="Latha" w:cs="Latha"/>
+                <w:sz w:val="28"/>
+                <w:szCs w:val="28"/>
                 <w:highlight w:val="yellow"/>
-              </w:rPr>
-              <w:t>ÍpÉ</w:t>
-            </w:r>
-            <w:proofErr w:type="spellEnd"/>
-            <w:r>
-              <w:rPr>
-                <w:rFonts w:ascii="BRH Malayalam Extra" w:hAnsi="BRH Malayalam Extra" w:cs="BRH Devanagari Extra"/>
-                <w:b/>
-                <w:sz w:val="30"/>
-                <w:szCs w:val="40"/>
-              </w:rPr>
-              <w:t>–</w:t>
-            </w:r>
-            <w:proofErr w:type="spellStart"/>
-            <w:r>
-              <w:rPr>
-                <w:rFonts w:ascii="BRH Devanagari Extra" w:hAnsi="BRH Devanagari Extra" w:cs="BRH Devanagari Extra"/>
-                <w:sz w:val="40"/>
-                <w:szCs w:val="40"/>
-              </w:rPr>
-              <w:t>ËUÌiÉþ</w:t>
-            </w:r>
-            <w:proofErr w:type="spellEnd"/>
-            <w:r>
-              <w:rPr>
-                <w:rFonts w:ascii="BRH Devanagari Extra" w:hAnsi="BRH Devanagari Extra" w:cs="BRH Devanagari Extra"/>
-                <w:sz w:val="40"/>
-                <w:szCs w:val="40"/>
+                <w:cs/>
+                <w:lang w:bidi="ta-IN"/>
+              </w:rPr>
+              <w:t>பி</w:t>
+            </w:r>
+            <w:r>
+              <w:rPr>
+                <w:rFonts w:ascii="BRH Tamil Tab Extra" w:hAnsi="BRH Tamil Tab Extra" w:cs="Latha"/>
+                <w:b/>
+                <w:sz w:val="32"/>
+                <w:szCs w:val="28"/>
+              </w:rPr>
+              <w:t>…</w:t>
+            </w:r>
+            <w:r>
+              <w:rPr>
+                <w:rFonts w:ascii="Latha" w:hAnsi="Latha" w:cs="Latha"/>
+                <w:b/>
+                <w:bCs/>
+                <w:position w:val="-12"/>
+                <w:sz w:val="28"/>
+                <w:szCs w:val="28"/>
+                <w:cs/>
+                <w:lang w:bidi="ta-IN"/>
+              </w:rPr>
+              <w:t>4</w:t>
+            </w:r>
+            <w:r>
+              <w:rPr>
+                <w:rFonts w:ascii="Latha" w:hAnsi="Latha" w:cs="Latha"/>
+                <w:sz w:val="28"/>
+                <w:szCs w:val="28"/>
+                <w:cs/>
+                <w:lang w:bidi="ta-IN"/>
+              </w:rPr>
+              <w:t>ரிதி</w:t>
+            </w:r>
+            <w:r>
+              <w:rPr>
+                <w:rFonts w:ascii="BRH Tamil Tab Extra" w:hAnsi="BRH Tamil Tab Extra" w:cs="Latha"/>
+                <w:b/>
+                <w:sz w:val="36"/>
+                <w:szCs w:val="28"/>
+              </w:rPr>
+              <w:t>†</w:t>
+            </w:r>
+            <w:r>
+              <w:rPr>
+                <w:rFonts w:ascii="Latha" w:hAnsi="Latha" w:cs="Latha"/>
+                <w:sz w:val="28"/>
+                <w:szCs w:val="28"/>
               </w:rPr>
               <w:t xml:space="preserve"> </w:t>
             </w:r>
-            <w:proofErr w:type="spellStart"/>
-            <w:r>
-              <w:rPr>
-                <w:rFonts w:ascii="BRH Devanagari Extra" w:hAnsi="BRH Devanagari Extra" w:cs="BRH Devanagari Extra"/>
-                <w:sz w:val="40"/>
-                <w:szCs w:val="40"/>
-              </w:rPr>
-              <w:t>cÉ</w:t>
-            </w:r>
-            <w:proofErr w:type="spellEnd"/>
-            <w:r>
-              <w:rPr>
-                <w:rFonts w:ascii="BRH Malayalam Extra" w:hAnsi="BRH Malayalam Extra" w:cs="BRH Devanagari Extra"/>
-                <w:b/>
-                <w:sz w:val="30"/>
-                <w:szCs w:val="40"/>
-              </w:rPr>
-              <w:t>–</w:t>
-            </w:r>
-            <w:proofErr w:type="spellStart"/>
-            <w:r>
-              <w:rPr>
-                <w:rFonts w:ascii="BRH Devanagari Extra" w:hAnsi="BRH Devanagari Extra" w:cs="BRH Devanagari Extra"/>
-                <w:sz w:val="40"/>
-                <w:szCs w:val="40"/>
-              </w:rPr>
-              <w:t>iÉÑÈ</w:t>
-            </w:r>
-            <w:proofErr w:type="spellEnd"/>
-            <w:r>
-              <w:rPr>
-                <w:rFonts w:ascii="BRH Devanagari Extra" w:hAnsi="BRH Devanagari Extra" w:cs="BRH Devanagari Extra"/>
-                <w:sz w:val="40"/>
-                <w:szCs w:val="40"/>
-              </w:rPr>
-              <w:t xml:space="preserve"> - </w:t>
-            </w:r>
-            <w:proofErr w:type="spellStart"/>
-            <w:r>
-              <w:rPr>
-                <w:rFonts w:ascii="BRH Devanagari Extra" w:hAnsi="BRH Devanagari Extra" w:cs="BRH Devanagari Extra"/>
-                <w:sz w:val="40"/>
-                <w:szCs w:val="40"/>
-              </w:rPr>
-              <w:t>ÍpÉ</w:t>
-            </w:r>
-            <w:proofErr w:type="spellEnd"/>
-            <w:r>
-              <w:rPr>
-                <w:rFonts w:ascii="BRH Malayalam Extra" w:hAnsi="BRH Malayalam Extra" w:cs="BRH Devanagari Extra"/>
-                <w:b/>
-                <w:sz w:val="30"/>
-                <w:szCs w:val="40"/>
-              </w:rPr>
-              <w:t>–</w:t>
-            </w:r>
-            <w:r>
-              <w:rPr>
-                <w:rFonts w:ascii="BRH Devanagari Extra" w:hAnsi="BRH Devanagari Extra" w:cs="BRH Devanagari Extra"/>
-                <w:sz w:val="40"/>
-                <w:szCs w:val="40"/>
-              </w:rPr>
-              <w:t xml:space="preserve">È | </w:t>
-            </w:r>
-          </w:p>
-          <w:p>
-            <w:pPr>
-              <w:widowControl w:val="0"/>
-              <w:autoSpaceDE w:val="0"/>
-              <w:autoSpaceDN w:val="0"/>
-              <w:adjustRightInd w:val="0"/>
-              <w:spacing w:before="0" w:line="240" w:lineRule="auto"/>
-              <w:rPr>
-                <w:rFonts w:ascii="BRH Devanagari Extra" w:hAnsi="BRH Devanagari Extra" w:cs="BRH Devanagari Extra"/>
-                <w:sz w:val="40"/>
-                <w:szCs w:val="40"/>
-              </w:rPr>
-            </w:pPr>
-            <w:proofErr w:type="spellStart"/>
-            <w:r>
-              <w:rPr>
-                <w:rFonts w:ascii="BRH Devanagari Extra" w:hAnsi="BRH Devanagari Extra" w:cs="BRH Devanagari Extra"/>
-                <w:sz w:val="40"/>
-                <w:szCs w:val="40"/>
-              </w:rPr>
-              <w:t>AÍpÉëÿqÉç</w:t>
-            </w:r>
-            <w:proofErr w:type="spellEnd"/>
-            <w:r>
-              <w:rPr>
-                <w:rFonts w:ascii="BRH Devanagari Extra" w:hAnsi="BRH Devanagari Extra" w:cs="BRH Devanagari Extra"/>
-                <w:sz w:val="40"/>
-                <w:szCs w:val="40"/>
-              </w:rPr>
-              <w:t xml:space="preserve"> |</w:t>
+            <w:r>
+              <w:rPr>
+                <w:rFonts w:ascii="Latha" w:hAnsi="Latha" w:cs="Latha"/>
+                <w:sz w:val="28"/>
+                <w:szCs w:val="28"/>
+                <w:cs/>
+                <w:lang w:bidi="ta-IN"/>
+              </w:rPr>
+              <w:t>ச</w:t>
+            </w:r>
+            <w:r>
+              <w:rPr>
+                <w:rFonts w:ascii="BRH Tamil Tab Extra" w:hAnsi="BRH Tamil Tab Extra" w:cs="Latha"/>
+                <w:b/>
+                <w:sz w:val="32"/>
+                <w:szCs w:val="28"/>
+              </w:rPr>
+              <w:t>…</w:t>
+            </w:r>
+            <w:r>
+              <w:rPr>
+                <w:rFonts w:ascii="Latha" w:hAnsi="Latha" w:cs="Latha"/>
+                <w:sz w:val="28"/>
+                <w:szCs w:val="28"/>
+                <w:cs/>
+                <w:lang w:bidi="ta-IN"/>
+              </w:rPr>
+              <w:t>து</w:t>
+            </w:r>
+            <w:r>
+              <w:rPr>
+                <w:rFonts w:ascii="Latha" w:hAnsi="Latha" w:cs="Latha"/>
+                <w:b/>
+                <w:bCs/>
+                <w:sz w:val="32"/>
+                <w:szCs w:val="32"/>
+                <w:cs/>
+                <w:lang w:bidi="ta-IN"/>
+              </w:rPr>
+              <w:t>:</w:t>
+            </w:r>
+            <w:r>
+              <w:rPr>
+                <w:rFonts w:ascii="Latha" w:hAnsi="Latha" w:cs="Latha"/>
+                <w:sz w:val="28"/>
+                <w:szCs w:val="28"/>
+                <w:cs/>
+                <w:lang w:bidi="ta-IN"/>
+              </w:rPr>
+              <w:t xml:space="preserve"> </w:t>
+            </w:r>
+            <w:r>
+              <w:rPr>
+                <w:rFonts w:ascii="Latha" w:hAnsi="Latha" w:cs="Latha"/>
+                <w:sz w:val="28"/>
+                <w:szCs w:val="28"/>
+              </w:rPr>
+              <w:t xml:space="preserve">-- </w:t>
+            </w:r>
+            <w:r>
+              <w:rPr>
+                <w:rFonts w:ascii="Latha" w:hAnsi="Latha" w:cs="Latha"/>
+                <w:sz w:val="28"/>
+                <w:szCs w:val="28"/>
+                <w:cs/>
+                <w:lang w:bidi="ta-IN"/>
+              </w:rPr>
+              <w:t>பி</w:t>
+            </w:r>
+            <w:r>
+              <w:rPr>
+                <w:rFonts w:ascii="BRH Tamil Tab Extra" w:hAnsi="BRH Tamil Tab Extra" w:cs="Latha"/>
+                <w:b/>
+                <w:sz w:val="32"/>
+                <w:szCs w:val="28"/>
+              </w:rPr>
+              <w:t>…</w:t>
+            </w:r>
+            <w:r>
+              <w:rPr>
+                <w:rFonts w:ascii="Latha" w:hAnsi="Latha" w:cs="Latha"/>
+                <w:b/>
+                <w:bCs/>
+                <w:position w:val="-12"/>
+                <w:sz w:val="28"/>
+                <w:szCs w:val="28"/>
+                <w:cs/>
+                <w:lang w:bidi="ta-IN"/>
+              </w:rPr>
+              <w:t>4</w:t>
+            </w:r>
+            <w:r>
+              <w:rPr>
+                <w:rFonts w:ascii="Latha" w:hAnsi="Latha" w:cs="Latha"/>
+                <w:b/>
+                <w:bCs/>
+                <w:sz w:val="32"/>
+                <w:szCs w:val="32"/>
+                <w:cs/>
+                <w:lang w:bidi="ta-IN"/>
+              </w:rPr>
+              <w:t>:</w:t>
+            </w:r>
+            <w:r>
+              <w:rPr>
+                <w:rFonts w:ascii="Latha" w:hAnsi="Latha" w:cs="Latha"/>
+                <w:sz w:val="28"/>
+                <w:szCs w:val="28"/>
+                <w:cs/>
+                <w:lang w:bidi="ta-IN"/>
+              </w:rPr>
+              <w:t xml:space="preserve"> </w:t>
+            </w:r>
+            <w:r>
+              <w:rPr>
+                <w:rFonts w:ascii="Latha" w:hAnsi="Latha" w:cs="Latha"/>
+                <w:sz w:val="28"/>
+                <w:szCs w:val="28"/>
+              </w:rPr>
+              <w:t xml:space="preserve">| </w:t>
+            </w:r>
+            <w:r>
+              <w:rPr>
+                <w:rFonts w:ascii="Latha" w:hAnsi="Latha" w:cs="Latha"/>
+                <w:sz w:val="28"/>
+                <w:szCs w:val="28"/>
+                <w:cs/>
+                <w:lang w:bidi="ta-IN"/>
+              </w:rPr>
+              <w:t>அப்</w:t>
+            </w:r>
+            <w:r>
+              <w:rPr>
+                <w:rFonts w:ascii="Latha" w:hAnsi="Latha" w:cs="Latha"/>
+                <w:b/>
+                <w:bCs/>
+                <w:position w:val="-12"/>
+                <w:sz w:val="28"/>
+                <w:szCs w:val="28"/>
+                <w:cs/>
+                <w:lang w:bidi="ta-IN"/>
+              </w:rPr>
+              <w:t>4</w:t>
+            </w:r>
+            <w:r>
+              <w:rPr>
+                <w:rFonts w:ascii="Latha" w:hAnsi="Latha" w:cs="Latha"/>
+                <w:sz w:val="28"/>
+                <w:szCs w:val="28"/>
+                <w:cs/>
+                <w:lang w:bidi="ta-IN"/>
+              </w:rPr>
+              <w:t>ரி</w:t>
+            </w:r>
+            <w:r>
+              <w:rPr>
+                <w:rFonts w:ascii="BRH Tamil Tab Extra" w:hAnsi="BRH Tamil Tab Extra" w:cs="Latha"/>
+                <w:b/>
+                <w:sz w:val="36"/>
+                <w:szCs w:val="28"/>
+              </w:rPr>
+              <w:t>‡</w:t>
+            </w:r>
+            <w:r>
+              <w:rPr>
+                <w:rFonts w:ascii="Latha" w:hAnsi="Latha" w:cs="Latha"/>
+                <w:sz w:val="28"/>
+                <w:szCs w:val="28"/>
+                <w:cs/>
+                <w:lang w:bidi="ta-IN"/>
+              </w:rPr>
+              <w:t xml:space="preserve">ம் </w:t>
             </w:r>
           </w:p>
         </w:tc>
         <w:tc>
           <w:tcPr>
-            <w:tcW w:w="5244" w:type="dxa"/>
+            <w:tcW w:w="6480" w:type="dxa"/>
             <w:tcBorders>
               <w:top w:val="single" w:sz="4" w:space="0" w:color="000000"/>
               <w:left w:val="single" w:sz="4" w:space="0" w:color="000000"/>
@@ -606,10 +661,6 @@
           </w:tcPr>
           <w:p>
             <w:pPr>
-              <w:widowControl w:val="0"/>
-              <w:autoSpaceDE w:val="0"/>
-              <w:autoSpaceDN w:val="0"/>
-              <w:adjustRightInd w:val="0"/>
               <w:spacing w:before="0" w:line="240" w:lineRule="auto"/>
               <w:rPr>
                 <w:rFonts w:ascii="BRH Devanagari Extra" w:hAnsi="BRH Devanagari Extra" w:cs="BRH Devanagari Extra"/>
@@ -617,170 +668,293 @@
                 <w:szCs w:val="40"/>
               </w:rPr>
             </w:pPr>
-            <w:proofErr w:type="spellStart"/>
-            <w:r>
-              <w:rPr>
-                <w:rFonts w:ascii="BRH Devanagari Extra" w:hAnsi="BRH Devanagari Extra" w:cs="BRH Devanagari Extra"/>
-                <w:sz w:val="40"/>
-                <w:szCs w:val="40"/>
-              </w:rPr>
-              <w:t>cÉ</w:t>
-            </w:r>
-            <w:proofErr w:type="spellEnd"/>
-            <w:r>
-              <w:rPr>
-                <w:rFonts w:ascii="BRH Malayalam Extra" w:hAnsi="BRH Malayalam Extra" w:cs="BRH Devanagari Extra"/>
-                <w:b/>
-                <w:sz w:val="30"/>
-                <w:szCs w:val="40"/>
-              </w:rPr>
-              <w:t>–</w:t>
-            </w:r>
-            <w:proofErr w:type="spellStart"/>
-            <w:r>
-              <w:rPr>
-                <w:rFonts w:ascii="BRH Devanagari Extra" w:hAnsi="BRH Devanagari Extra" w:cs="BRH Devanagari Extra"/>
-                <w:sz w:val="40"/>
-                <w:szCs w:val="40"/>
-              </w:rPr>
-              <w:t>iÉÑ</w:t>
-            </w:r>
-            <w:r>
-              <w:rPr>
-                <w:rFonts w:ascii="BRH Devanagari Extra" w:hAnsi="BRH Devanagari Extra" w:cs="BRH Devanagari Extra"/>
-                <w:sz w:val="40"/>
-                <w:szCs w:val="40"/>
+            <w:r>
+              <w:rPr>
+                <w:rFonts w:ascii="Latha" w:hAnsi="Latha" w:cs="Latha"/>
+                <w:sz w:val="28"/>
+                <w:szCs w:val="28"/>
+                <w:cs/>
+                <w:lang w:bidi="ta-IN"/>
+              </w:rPr>
+              <w:t>ச</w:t>
+            </w:r>
+            <w:r>
+              <w:rPr>
+                <w:rFonts w:ascii="BRH Tamil Tab Extra" w:hAnsi="BRH Tamil Tab Extra" w:cs="Latha"/>
+                <w:b/>
+                <w:sz w:val="32"/>
+                <w:szCs w:val="28"/>
+              </w:rPr>
+              <w:t>…</w:t>
+            </w:r>
+            <w:r>
+              <w:rPr>
+                <w:rFonts w:ascii="Latha" w:hAnsi="Latha" w:cs="Latha"/>
+                <w:sz w:val="28"/>
+                <w:szCs w:val="28"/>
+                <w:cs/>
+                <w:lang w:bidi="ta-IN"/>
+              </w:rPr>
+              <w:t>து</w:t>
+            </w:r>
+            <w:r>
+              <w:rPr>
+                <w:rFonts w:ascii="Latha" w:hAnsi="Latha" w:cs="Latha" w:hint="cs"/>
+                <w:sz w:val="28"/>
+                <w:szCs w:val="28"/>
                 <w:highlight w:val="green"/>
-              </w:rPr>
-              <w:t>ÍpÉ</w:t>
-            </w:r>
-            <w:proofErr w:type="spellEnd"/>
-            <w:r>
-              <w:rPr>
-                <w:rFonts w:ascii="BRH Malayalam Extra" w:hAnsi="BRH Malayalam Extra" w:cs="BRH Devanagari Extra"/>
-                <w:b/>
-                <w:sz w:val="30"/>
-                <w:szCs w:val="40"/>
-              </w:rPr>
-              <w:t>–</w:t>
-            </w:r>
-            <w:proofErr w:type="spellStart"/>
-            <w:r>
-              <w:rPr>
-                <w:rFonts w:ascii="BRH Devanagari Extra" w:hAnsi="BRH Devanagari Extra" w:cs="BRH Devanagari Extra"/>
-                <w:sz w:val="40"/>
-                <w:szCs w:val="40"/>
-              </w:rPr>
-              <w:t>ïËUÌiÉþ</w:t>
-            </w:r>
-            <w:proofErr w:type="spellEnd"/>
-            <w:r>
-              <w:rPr>
-                <w:rFonts w:ascii="BRH Devanagari Extra" w:hAnsi="BRH Devanagari Extra" w:cs="BRH Devanagari Extra"/>
-                <w:sz w:val="40"/>
-                <w:szCs w:val="40"/>
+                <w:cs/>
+                <w:lang w:bidi="ta-IN"/>
+              </w:rPr>
+              <w:t>ர்</w:t>
+            </w:r>
+            <w:r>
+              <w:rPr>
+                <w:rFonts w:ascii="Latha" w:hAnsi="Latha" w:cs="Latha"/>
+                <w:sz w:val="28"/>
+                <w:szCs w:val="28"/>
+                <w:cs/>
+                <w:lang w:bidi="ta-IN"/>
+              </w:rPr>
+              <w:t>பி</w:t>
+            </w:r>
+            <w:r>
+              <w:rPr>
+                <w:rFonts w:ascii="BRH Tamil Tab Extra" w:hAnsi="BRH Tamil Tab Extra" w:cs="Latha"/>
+                <w:b/>
+                <w:sz w:val="32"/>
+                <w:szCs w:val="28"/>
+              </w:rPr>
+              <w:t>…</w:t>
+            </w:r>
+            <w:r>
+              <w:rPr>
+                <w:rFonts w:ascii="Latha" w:hAnsi="Latha" w:cs="Latha"/>
+                <w:b/>
+                <w:bCs/>
+                <w:position w:val="-12"/>
+                <w:sz w:val="28"/>
+                <w:szCs w:val="28"/>
+                <w:cs/>
+                <w:lang w:bidi="ta-IN"/>
+              </w:rPr>
+              <w:t>4</w:t>
+            </w:r>
+            <w:r>
+              <w:rPr>
+                <w:rFonts w:ascii="Latha" w:hAnsi="Latha" w:cs="Latha"/>
+                <w:sz w:val="28"/>
+                <w:szCs w:val="28"/>
+                <w:cs/>
+                <w:lang w:bidi="ta-IN"/>
+              </w:rPr>
+              <w:t>ரிதி</w:t>
+            </w:r>
+            <w:r>
+              <w:rPr>
+                <w:rFonts w:ascii="BRH Tamil Tab Extra" w:hAnsi="BRH Tamil Tab Extra" w:cs="Latha"/>
+                <w:b/>
+                <w:sz w:val="36"/>
+                <w:szCs w:val="28"/>
+              </w:rPr>
+              <w:t>†</w:t>
+            </w:r>
+            <w:r>
+              <w:rPr>
+                <w:rFonts w:ascii="Latha" w:hAnsi="Latha" w:cs="Latha"/>
+                <w:sz w:val="28"/>
+                <w:szCs w:val="28"/>
               </w:rPr>
               <w:t xml:space="preserve"> </w:t>
             </w:r>
-            <w:proofErr w:type="spellStart"/>
-            <w:r>
-              <w:rPr>
-                <w:rFonts w:ascii="BRH Devanagari Extra" w:hAnsi="BRH Devanagari Extra" w:cs="BRH Devanagari Extra"/>
-                <w:sz w:val="40"/>
-                <w:szCs w:val="40"/>
-              </w:rPr>
-              <w:t>cÉ</w:t>
-            </w:r>
-            <w:proofErr w:type="spellEnd"/>
-            <w:r>
-              <w:rPr>
-                <w:rFonts w:ascii="BRH Malayalam Extra" w:hAnsi="BRH Malayalam Extra" w:cs="BRH Devanagari Extra"/>
-                <w:b/>
-                <w:sz w:val="30"/>
-                <w:szCs w:val="40"/>
-              </w:rPr>
-              <w:t>–</w:t>
-            </w:r>
-            <w:proofErr w:type="spellStart"/>
-            <w:r>
-              <w:rPr>
-                <w:rFonts w:ascii="BRH Devanagari Extra" w:hAnsi="BRH Devanagari Extra" w:cs="BRH Devanagari Extra"/>
-                <w:sz w:val="40"/>
-                <w:szCs w:val="40"/>
-              </w:rPr>
-              <w:t>iÉÑÈ</w:t>
-            </w:r>
-            <w:proofErr w:type="spellEnd"/>
-            <w:r>
-              <w:rPr>
-                <w:rFonts w:ascii="BRH Devanagari Extra" w:hAnsi="BRH Devanagari Extra" w:cs="BRH Devanagari Extra"/>
-                <w:sz w:val="40"/>
-                <w:szCs w:val="40"/>
-              </w:rPr>
-              <w:t xml:space="preserve"> - </w:t>
-            </w:r>
-            <w:proofErr w:type="spellStart"/>
-            <w:r>
-              <w:rPr>
-                <w:rFonts w:ascii="BRH Devanagari Extra" w:hAnsi="BRH Devanagari Extra" w:cs="BRH Devanagari Extra"/>
-                <w:sz w:val="40"/>
-                <w:szCs w:val="40"/>
-              </w:rPr>
-              <w:t>ÍpÉ</w:t>
-            </w:r>
-            <w:proofErr w:type="spellEnd"/>
-            <w:r>
-              <w:rPr>
-                <w:rFonts w:ascii="BRH Malayalam Extra" w:hAnsi="BRH Malayalam Extra" w:cs="BRH Devanagari Extra"/>
-                <w:b/>
-                <w:sz w:val="30"/>
-                <w:szCs w:val="40"/>
-              </w:rPr>
-              <w:t>–</w:t>
-            </w:r>
-            <w:r>
-              <w:rPr>
-                <w:rFonts w:ascii="BRH Devanagari Extra" w:hAnsi="BRH Devanagari Extra" w:cs="BRH Devanagari Extra"/>
-                <w:sz w:val="40"/>
-                <w:szCs w:val="40"/>
-              </w:rPr>
-              <w:t xml:space="preserve">È | </w:t>
-            </w:r>
-          </w:p>
-          <w:p>
-            <w:pPr>
-              <w:spacing w:before="0" w:line="240" w:lineRule="auto"/>
-              <w:rPr>
-                <w:rFonts w:ascii="BRH Devanagari Extra" w:hAnsi="BRH Devanagari Extra" w:cs="BRH Devanagari Extra"/>
-                <w:sz w:val="40"/>
-                <w:szCs w:val="40"/>
-              </w:rPr>
-            </w:pPr>
-            <w:proofErr w:type="spellStart"/>
-            <w:r>
-              <w:rPr>
-                <w:rFonts w:ascii="BRH Devanagari Extra" w:hAnsi="BRH Devanagari Extra" w:cs="BRH Devanagari Extra"/>
-                <w:sz w:val="40"/>
-                <w:szCs w:val="40"/>
-              </w:rPr>
-              <w:t>AÍpÉëÿqÉç</w:t>
-            </w:r>
-            <w:proofErr w:type="spellEnd"/>
-            <w:r>
-              <w:rPr>
-                <w:rFonts w:ascii="BRH Devanagari Extra" w:hAnsi="BRH Devanagari Extra" w:cs="BRH Devanagari Extra"/>
-                <w:sz w:val="40"/>
-                <w:szCs w:val="40"/>
-              </w:rPr>
-              <w:t xml:space="preserve"> |</w:t>
-            </w:r>
-            <w:r>
-              <w:rPr>
-                <w:rFonts w:ascii="BRH Devanagari Extra" w:hAnsi="BRH Devanagari Extra" w:cs="BRH Devanagari Extra"/>
-                <w:sz w:val="40"/>
-                <w:szCs w:val="40"/>
+            <w:r>
+              <w:rPr>
+                <w:rFonts w:ascii="Latha" w:hAnsi="Latha" w:cs="Latha"/>
+                <w:sz w:val="28"/>
+                <w:szCs w:val="28"/>
+                <w:cs/>
+                <w:lang w:bidi="ta-IN"/>
+              </w:rPr>
+              <w:t>ச</w:t>
+            </w:r>
+            <w:r>
+              <w:rPr>
+                <w:rFonts w:ascii="BRH Tamil Tab Extra" w:hAnsi="BRH Tamil Tab Extra" w:cs="Latha"/>
+                <w:b/>
+                <w:sz w:val="32"/>
+                <w:szCs w:val="28"/>
+              </w:rPr>
+              <w:t>…</w:t>
+            </w:r>
+            <w:r>
+              <w:rPr>
+                <w:rFonts w:ascii="Latha" w:hAnsi="Latha" w:cs="Latha"/>
+                <w:sz w:val="28"/>
+                <w:szCs w:val="28"/>
+                <w:cs/>
+                <w:lang w:bidi="ta-IN"/>
+              </w:rPr>
+              <w:t>து</w:t>
+            </w:r>
+            <w:r>
+              <w:rPr>
+                <w:rFonts w:ascii="Latha" w:hAnsi="Latha" w:cs="Latha"/>
+                <w:b/>
+                <w:bCs/>
+                <w:sz w:val="32"/>
+                <w:szCs w:val="32"/>
+                <w:cs/>
+                <w:lang w:bidi="ta-IN"/>
+              </w:rPr>
+              <w:t>:</w:t>
+            </w:r>
+            <w:r>
+              <w:rPr>
+                <w:rFonts w:ascii="Latha" w:hAnsi="Latha" w:cs="Latha"/>
+                <w:sz w:val="28"/>
+                <w:szCs w:val="28"/>
+                <w:cs/>
+                <w:lang w:bidi="ta-IN"/>
               </w:rPr>
               <w:t xml:space="preserve"> </w:t>
+            </w:r>
+            <w:r>
+              <w:rPr>
+                <w:rFonts w:ascii="Latha" w:hAnsi="Latha" w:cs="Latha"/>
+                <w:sz w:val="28"/>
+                <w:szCs w:val="28"/>
+              </w:rPr>
+              <w:t xml:space="preserve">-- </w:t>
+            </w:r>
+            <w:r>
+              <w:rPr>
+                <w:rFonts w:ascii="Latha" w:hAnsi="Latha" w:cs="Latha"/>
+                <w:sz w:val="28"/>
+                <w:szCs w:val="28"/>
+                <w:cs/>
+                <w:lang w:bidi="ta-IN"/>
+              </w:rPr>
+              <w:t>பி</w:t>
+            </w:r>
+            <w:r>
+              <w:rPr>
+                <w:rFonts w:ascii="BRH Tamil Tab Extra" w:hAnsi="BRH Tamil Tab Extra" w:cs="Latha"/>
+                <w:b/>
+                <w:sz w:val="32"/>
+                <w:szCs w:val="28"/>
+              </w:rPr>
+              <w:t>…</w:t>
+            </w:r>
+            <w:r>
+              <w:rPr>
+                <w:rFonts w:ascii="Latha" w:hAnsi="Latha" w:cs="Latha"/>
+                <w:b/>
+                <w:bCs/>
+                <w:position w:val="-12"/>
+                <w:sz w:val="28"/>
+                <w:szCs w:val="28"/>
+                <w:cs/>
+                <w:lang w:bidi="ta-IN"/>
+              </w:rPr>
+              <w:t>4</w:t>
+            </w:r>
+            <w:r>
+              <w:rPr>
+                <w:rFonts w:ascii="Latha" w:hAnsi="Latha" w:cs="Latha"/>
+                <w:b/>
+                <w:bCs/>
+                <w:sz w:val="32"/>
+                <w:szCs w:val="32"/>
+                <w:cs/>
+                <w:lang w:bidi="ta-IN"/>
+              </w:rPr>
+              <w:t>:</w:t>
+            </w:r>
+            <w:r>
+              <w:rPr>
+                <w:rFonts w:ascii="Latha" w:hAnsi="Latha" w:cs="Latha"/>
+                <w:sz w:val="28"/>
+                <w:szCs w:val="28"/>
+                <w:cs/>
+                <w:lang w:bidi="ta-IN"/>
+              </w:rPr>
+              <w:t xml:space="preserve"> </w:t>
+            </w:r>
+            <w:r>
+              <w:rPr>
+                <w:rFonts w:ascii="Latha" w:hAnsi="Latha" w:cs="Latha"/>
+                <w:sz w:val="28"/>
+                <w:szCs w:val="28"/>
+              </w:rPr>
+              <w:t xml:space="preserve">| </w:t>
+            </w:r>
+            <w:r>
+              <w:rPr>
+                <w:rFonts w:ascii="Latha" w:hAnsi="Latha" w:cs="Latha"/>
+                <w:sz w:val="28"/>
+                <w:szCs w:val="28"/>
+                <w:cs/>
+                <w:lang w:bidi="ta-IN"/>
+              </w:rPr>
+              <w:t>அப்</w:t>
+            </w:r>
+            <w:r>
+              <w:rPr>
+                <w:rFonts w:ascii="Latha" w:hAnsi="Latha" w:cs="Latha"/>
+                <w:b/>
+                <w:bCs/>
+                <w:position w:val="-12"/>
+                <w:sz w:val="28"/>
+                <w:szCs w:val="28"/>
+                <w:cs/>
+                <w:lang w:bidi="ta-IN"/>
+              </w:rPr>
+              <w:t>4</w:t>
+            </w:r>
+            <w:r>
+              <w:rPr>
+                <w:rFonts w:ascii="Latha" w:hAnsi="Latha" w:cs="Latha"/>
+                <w:sz w:val="28"/>
+                <w:szCs w:val="28"/>
+                <w:cs/>
+                <w:lang w:bidi="ta-IN"/>
+              </w:rPr>
+              <w:t>ரி</w:t>
+            </w:r>
+            <w:r>
+              <w:rPr>
+                <w:rFonts w:ascii="BRH Tamil Tab Extra" w:hAnsi="BRH Tamil Tab Extra" w:cs="Latha"/>
+                <w:b/>
+                <w:sz w:val="36"/>
+                <w:szCs w:val="28"/>
+              </w:rPr>
+              <w:t>‡</w:t>
+            </w:r>
+            <w:r>
+              <w:rPr>
+                <w:rFonts w:ascii="Latha" w:hAnsi="Latha" w:cs="Latha"/>
+                <w:sz w:val="28"/>
+                <w:szCs w:val="28"/>
+                <w:cs/>
+                <w:lang w:bidi="ta-IN"/>
+              </w:rPr>
+              <w:t xml:space="preserve">ம் </w:t>
+            </w:r>
+            <w:r>
+              <w:rPr>
+                <w:rFonts w:ascii="Latha" w:hAnsi="Latha" w:cs="Latha"/>
+                <w:sz w:val="28"/>
+                <w:szCs w:val="28"/>
+              </w:rPr>
+              <w:t xml:space="preserve">| </w:t>
+            </w:r>
+            <w:r>
+              <w:rPr>
+                <w:rFonts w:ascii="Latha" w:hAnsi="Latha" w:cs="Latha"/>
+                <w:sz w:val="28"/>
+                <w:szCs w:val="28"/>
+              </w:rPr>
+              <w:br/>
             </w:r>
             <w:r>
               <w:rPr>
@@ -804,8 +978,6 @@
           <w:u w:val="single"/>
         </w:rPr>
       </w:pPr>
-      <w:bookmarkStart w:id="0" w:name="_GoBack"/>
-      <w:bookmarkEnd w:id="0"/>
     </w:p>
     <w:p>
       <w:pPr>
@@ -826,51 +998,7 @@
           <w:szCs w:val="32"/>
           <w:u w:val="single"/>
         </w:rPr>
-        <w:t xml:space="preserve">TS </w:t>
-      </w:r>
-      <w:proofErr w:type="spellStart"/>
-      <w:r>
-        <w:rPr>
-          <w:b/>
-          <w:bCs/>
-          <w:sz w:val="32"/>
-          <w:szCs w:val="32"/>
-          <w:u w:val="single"/>
-        </w:rPr>
-        <w:t>Pada</w:t>
-      </w:r>
-      <w:proofErr w:type="spellEnd"/>
-      <w:r>
-        <w:rPr>
-          <w:b/>
-          <w:bCs/>
-          <w:sz w:val="32"/>
-          <w:szCs w:val="32"/>
-          <w:u w:val="single"/>
-        </w:rPr>
-        <w:t xml:space="preserve"> </w:t>
-      </w:r>
-      <w:proofErr w:type="spellStart"/>
-      <w:r>
-        <w:rPr>
-          <w:b/>
-          <w:bCs/>
-          <w:sz w:val="32"/>
-          <w:szCs w:val="32"/>
-          <w:u w:val="single"/>
-        </w:rPr>
-        <w:t>Paatam</w:t>
-      </w:r>
-      <w:proofErr w:type="spellEnd"/>
-      <w:r>
-        <w:rPr>
-          <w:b/>
-          <w:bCs/>
-          <w:sz w:val="32"/>
-          <w:szCs w:val="32"/>
-          <w:u w:val="single"/>
-        </w:rPr>
-        <w:t xml:space="preserve"> – TS 5.1 Sanskrit co</w:t>
+        <w:t>TS Pada Paatam – TS 5.1 Sanskrit co</w:t>
       </w:r>
       <w:r>
         <w:rPr>
@@ -1089,7 +1217,6 @@
               </w:rPr>
               <w:t xml:space="preserve"> - </w:t>
             </w:r>
-            <w:proofErr w:type="spellStart"/>
             <w:r>
               <w:rPr>
                 <w:rFonts w:cs="Latha"/>
@@ -1100,7 +1227,6 @@
               </w:rPr>
               <w:t>Padam</w:t>
             </w:r>
-            <w:proofErr w:type="spellEnd"/>
           </w:p>
           <w:p>
             <w:pPr>
@@ -1113,27 +1239,15 @@
                 <w:lang w:bidi="ta-IN"/>
               </w:rPr>
             </w:pPr>
-            <w:proofErr w:type="spellStart"/>
-            <w:r>
-              <w:rPr>
-                <w:rFonts w:cs="Latha"/>
-                <w:b/>
-                <w:sz w:val="28"/>
-                <w:szCs w:val="28"/>
-                <w:lang w:bidi="ta-IN"/>
-              </w:rPr>
-              <w:t>Padam</w:t>
-            </w:r>
-            <w:proofErr w:type="spellEnd"/>
-            <w:r>
-              <w:rPr>
-                <w:rFonts w:cs="Latha"/>
-                <w:b/>
-                <w:sz w:val="28"/>
-                <w:szCs w:val="28"/>
-                <w:lang w:bidi="ta-IN"/>
-              </w:rPr>
-              <w:t xml:space="preserve"> </w:t>
+            <w:r>
+              <w:rPr>
+                <w:rFonts w:cs="Latha"/>
+                <w:b/>
+                <w:sz w:val="28"/>
+                <w:szCs w:val="28"/>
+                <w:lang w:bidi="ta-IN"/>
+              </w:rPr>
+              <w:t xml:space="preserve">Padam </w:t>
             </w:r>
             <w:r>
               <w:rPr>
@@ -1166,27 +1280,15 @@
                 <w:lang w:bidi="ta-IN"/>
               </w:rPr>
             </w:pPr>
-            <w:proofErr w:type="spellStart"/>
-            <w:r>
-              <w:rPr>
-                <w:rFonts w:cs="Latha"/>
-                <w:b/>
-                <w:sz w:val="28"/>
-                <w:szCs w:val="28"/>
-                <w:lang w:bidi="ta-IN"/>
-              </w:rPr>
-              <w:t>Panchaati</w:t>
-            </w:r>
-            <w:proofErr w:type="spellEnd"/>
-            <w:r>
-              <w:rPr>
-                <w:rFonts w:cs="Latha"/>
-                <w:b/>
-                <w:sz w:val="28"/>
-                <w:szCs w:val="28"/>
-                <w:lang w:bidi="ta-IN"/>
-              </w:rPr>
-              <w:t xml:space="preserve"> No. - </w:t>
+            <w:r>
+              <w:rPr>
+                <w:rFonts w:cs="Latha"/>
+                <w:b/>
+                <w:sz w:val="28"/>
+                <w:szCs w:val="28"/>
+                <w:lang w:bidi="ta-IN"/>
+              </w:rPr>
+              <w:t xml:space="preserve">Panchaati No. - </w:t>
             </w:r>
             <w:r>
               <w:rPr>
@@ -1818,7 +1920,6 @@
               </w:rPr>
               <w:t xml:space="preserve"> - </w:t>
             </w:r>
-            <w:proofErr w:type="spellStart"/>
             <w:r>
               <w:rPr>
                 <w:rFonts w:cs="Latha"/>
@@ -1829,7 +1930,6 @@
               </w:rPr>
               <w:t>Vaakyam</w:t>
             </w:r>
-            <w:proofErr w:type="spellEnd"/>
           </w:p>
           <w:p>
             <w:pPr>
@@ -1884,27 +1984,15 @@
                 <w:lang w:bidi="ta-IN"/>
               </w:rPr>
             </w:pPr>
-            <w:proofErr w:type="spellStart"/>
-            <w:r>
-              <w:rPr>
-                <w:rFonts w:cs="Latha"/>
-                <w:b/>
-                <w:sz w:val="28"/>
-                <w:szCs w:val="28"/>
-                <w:lang w:bidi="ta-IN"/>
-              </w:rPr>
-              <w:t>Panchaati</w:t>
-            </w:r>
-            <w:proofErr w:type="spellEnd"/>
-            <w:r>
-              <w:rPr>
-                <w:rFonts w:cs="Latha"/>
-                <w:b/>
-                <w:sz w:val="28"/>
-                <w:szCs w:val="28"/>
-                <w:lang w:bidi="ta-IN"/>
-              </w:rPr>
-              <w:t xml:space="preserve"> No. - </w:t>
+            <w:r>
+              <w:rPr>
+                <w:rFonts w:cs="Latha"/>
+                <w:b/>
+                <w:sz w:val="28"/>
+                <w:szCs w:val="28"/>
+                <w:lang w:bidi="ta-IN"/>
+              </w:rPr>
+              <w:t xml:space="preserve">Panchaati No. - </w:t>
             </w:r>
             <w:r>
               <w:rPr>
@@ -2524,7 +2612,6 @@
               </w:rPr>
               <w:t xml:space="preserve"> - </w:t>
             </w:r>
-            <w:proofErr w:type="spellStart"/>
             <w:r>
               <w:rPr>
                 <w:rFonts w:cs="Latha"/>
@@ -2535,7 +2622,6 @@
               </w:rPr>
               <w:t>Padam</w:t>
             </w:r>
-            <w:proofErr w:type="spellEnd"/>
           </w:p>
           <w:p>
             <w:pPr>
@@ -2548,27 +2634,15 @@
                 <w:lang w:bidi="ta-IN"/>
               </w:rPr>
             </w:pPr>
-            <w:proofErr w:type="spellStart"/>
-            <w:r>
-              <w:rPr>
-                <w:rFonts w:cs="Latha"/>
-                <w:b/>
-                <w:sz w:val="28"/>
-                <w:szCs w:val="28"/>
-                <w:lang w:bidi="ta-IN"/>
-              </w:rPr>
-              <w:t>Padam</w:t>
-            </w:r>
-            <w:proofErr w:type="spellEnd"/>
-            <w:r>
-              <w:rPr>
-                <w:rFonts w:cs="Latha"/>
-                <w:b/>
-                <w:sz w:val="28"/>
-                <w:szCs w:val="28"/>
-                <w:lang w:bidi="ta-IN"/>
-              </w:rPr>
-              <w:t xml:space="preserve"> </w:t>
+            <w:r>
+              <w:rPr>
+                <w:rFonts w:cs="Latha"/>
+                <w:b/>
+                <w:sz w:val="28"/>
+                <w:szCs w:val="28"/>
+                <w:lang w:bidi="ta-IN"/>
+              </w:rPr>
+              <w:t xml:space="preserve">Padam </w:t>
             </w:r>
             <w:r>
               <w:rPr>
@@ -2601,28 +2675,15 @@
                 <w:lang w:bidi="ta-IN"/>
               </w:rPr>
             </w:pPr>
-            <w:proofErr w:type="spellStart"/>
-            <w:r>
-              <w:rPr>
-                <w:rFonts w:cs="Latha"/>
-                <w:b/>
-                <w:sz w:val="28"/>
-                <w:szCs w:val="28"/>
-                <w:lang w:bidi="ta-IN"/>
-              </w:rPr>
-              <w:lastRenderedPageBreak/>
-              <w:t>Panchaati</w:t>
-            </w:r>
-            <w:proofErr w:type="spellEnd"/>
-            <w:r>
-              <w:rPr>
-                <w:rFonts w:cs="Latha"/>
-                <w:b/>
-                <w:sz w:val="28"/>
-                <w:szCs w:val="28"/>
-                <w:lang w:bidi="ta-IN"/>
-              </w:rPr>
-              <w:t xml:space="preserve"> No. - </w:t>
+            <w:r>
+              <w:rPr>
+                <w:rFonts w:cs="Latha"/>
+                <w:b/>
+                <w:sz w:val="28"/>
+                <w:szCs w:val="28"/>
+                <w:lang w:bidi="ta-IN"/>
+              </w:rPr>
+              <w:t xml:space="preserve">Panchaati No. - </w:t>
             </w:r>
             <w:r>
               <w:rPr>
@@ -2668,133 +2729,132 @@
                 <w:cs/>
                 <w:lang w:bidi="ta-IN"/>
               </w:rPr>
+              <w:t>ஆஹு</w:t>
+            </w:r>
+            <w:r>
+              <w:rPr>
+                <w:rFonts w:ascii="BRH Tamil Tab Extra" w:hAnsi="BRH Tamil Tab Extra" w:cs="Latha"/>
+                <w:b/>
+                <w:sz w:val="36"/>
+                <w:szCs w:val="28"/>
+              </w:rPr>
+              <w:t>†</w:t>
+            </w:r>
+            <w:r>
+              <w:rPr>
+                <w:rFonts w:ascii="Latha" w:hAnsi="Latha" w:cs="Latha"/>
+                <w:sz w:val="28"/>
+                <w:szCs w:val="28"/>
+                <w:cs/>
+                <w:lang w:bidi="ta-IN"/>
+              </w:rPr>
+              <w:t>த்யோ</w:t>
+            </w:r>
+            <w:r>
+              <w:rPr>
+                <w:rFonts w:ascii="BRH Tamil Tab Extra" w:hAnsi="BRH Tamil Tab Extra" w:cs="Latha"/>
+                <w:b/>
+                <w:sz w:val="32"/>
+                <w:szCs w:val="28"/>
+              </w:rPr>
+              <w:t>…</w:t>
+            </w:r>
+            <w:r>
+              <w:rPr>
+                <w:rFonts w:ascii="Latha" w:hAnsi="Latha" w:cs="Latha"/>
+                <w:sz w:val="28"/>
+                <w:szCs w:val="28"/>
+                <w:cs/>
+                <w:lang w:bidi="ta-IN"/>
+              </w:rPr>
+              <w:t xml:space="preserve">ரித்யா </w:t>
+            </w:r>
+            <w:r>
+              <w:rPr>
+                <w:rFonts w:ascii="Latha" w:hAnsi="Latha" w:cs="Latha"/>
+                <w:sz w:val="28"/>
+                <w:szCs w:val="28"/>
+              </w:rPr>
+              <w:t xml:space="preserve">-- </w:t>
+            </w:r>
+            <w:r>
+              <w:rPr>
+                <w:rFonts w:ascii="Latha" w:hAnsi="Latha" w:cs="Latha"/>
+                <w:sz w:val="28"/>
+                <w:szCs w:val="28"/>
+                <w:highlight w:val="yellow"/>
+                <w:cs/>
+                <w:lang w:bidi="ta-IN"/>
+              </w:rPr>
+              <w:t>ஹூ</w:t>
+            </w:r>
+            <w:r>
+              <w:rPr>
+                <w:rFonts w:ascii="BRH Tamil Tab Extra" w:hAnsi="BRH Tamil Tab Extra" w:cs="Latha"/>
+                <w:b/>
+                <w:sz w:val="32"/>
+                <w:szCs w:val="28"/>
+              </w:rPr>
+              <w:t>…</w:t>
+            </w:r>
+            <w:r>
+              <w:rPr>
+                <w:rFonts w:ascii="Latha" w:hAnsi="Latha" w:cs="Latha"/>
+                <w:sz w:val="28"/>
+                <w:szCs w:val="28"/>
+                <w:cs/>
+                <w:lang w:bidi="ta-IN"/>
+              </w:rPr>
+              <w:t>த்யோ</w:t>
+            </w:r>
+            <w:r>
+              <w:rPr>
+                <w:rFonts w:ascii="BRH Tamil Tab Extra" w:hAnsi="BRH Tamil Tab Extra" w:cs="Latha"/>
+                <w:b/>
+                <w:sz w:val="32"/>
+                <w:szCs w:val="28"/>
+              </w:rPr>
+              <w:t>…</w:t>
+            </w:r>
+            <w:r>
+              <w:rPr>
+                <w:rFonts w:ascii="Latha" w:hAnsi="Latha" w:cs="Latha"/>
+                <w:b/>
+                <w:bCs/>
+                <w:sz w:val="32"/>
+                <w:szCs w:val="32"/>
+                <w:cs/>
+                <w:lang w:bidi="ta-IN"/>
+              </w:rPr>
+              <w:t>:</w:t>
+            </w:r>
+            <w:r>
+              <w:rPr>
+                <w:rFonts w:ascii="Latha" w:hAnsi="Latha" w:cs="Latha"/>
+                <w:sz w:val="28"/>
+                <w:szCs w:val="28"/>
+                <w:cs/>
+                <w:lang w:bidi="ta-IN"/>
+              </w:rPr>
+              <w:t xml:space="preserve"> </w:t>
+            </w:r>
+            <w:r>
+              <w:rPr>
+                <w:rFonts w:ascii="Latha" w:hAnsi="Latha" w:cs="Latha"/>
+                <w:sz w:val="28"/>
+                <w:szCs w:val="28"/>
+              </w:rPr>
+              <w:t xml:space="preserve">| </w:t>
+            </w:r>
+            <w:r>
+              <w:rPr>
+                <w:rFonts w:ascii="Latha" w:hAnsi="Latha" w:cs="Latha"/>
+                <w:sz w:val="28"/>
+                <w:szCs w:val="28"/>
+                <w:cs/>
+                <w:lang w:bidi="ta-IN"/>
+              </w:rPr>
               <w:lastRenderedPageBreak/>
-              <w:t>ஆஹு</w:t>
-            </w:r>
-            <w:r>
-              <w:rPr>
-                <w:rFonts w:ascii="BRH Tamil Tab Extra" w:hAnsi="BRH Tamil Tab Extra" w:cs="Latha"/>
-                <w:b/>
-                <w:sz w:val="36"/>
-                <w:szCs w:val="28"/>
-              </w:rPr>
-              <w:t>†</w:t>
-            </w:r>
-            <w:r>
-              <w:rPr>
-                <w:rFonts w:ascii="Latha" w:hAnsi="Latha" w:cs="Latha"/>
-                <w:sz w:val="28"/>
-                <w:szCs w:val="28"/>
-                <w:cs/>
-                <w:lang w:bidi="ta-IN"/>
-              </w:rPr>
-              <w:t>த்யோ</w:t>
-            </w:r>
-            <w:r>
-              <w:rPr>
-                <w:rFonts w:ascii="BRH Tamil Tab Extra" w:hAnsi="BRH Tamil Tab Extra" w:cs="Latha"/>
-                <w:b/>
-                <w:sz w:val="32"/>
-                <w:szCs w:val="28"/>
-              </w:rPr>
-              <w:t>…</w:t>
-            </w:r>
-            <w:r>
-              <w:rPr>
-                <w:rFonts w:ascii="Latha" w:hAnsi="Latha" w:cs="Latha"/>
-                <w:sz w:val="28"/>
-                <w:szCs w:val="28"/>
-                <w:cs/>
-                <w:lang w:bidi="ta-IN"/>
-              </w:rPr>
-              <w:t xml:space="preserve">ரித்யா </w:t>
-            </w:r>
-            <w:r>
-              <w:rPr>
-                <w:rFonts w:ascii="Latha" w:hAnsi="Latha" w:cs="Latha"/>
-                <w:sz w:val="28"/>
-                <w:szCs w:val="28"/>
-              </w:rPr>
-              <w:t xml:space="preserve">-- </w:t>
-            </w:r>
-            <w:r>
-              <w:rPr>
-                <w:rFonts w:ascii="Latha" w:hAnsi="Latha" w:cs="Latha"/>
-                <w:sz w:val="28"/>
-                <w:szCs w:val="28"/>
-                <w:highlight w:val="yellow"/>
-                <w:cs/>
-                <w:lang w:bidi="ta-IN"/>
-              </w:rPr>
-              <w:t>ஹூ</w:t>
-            </w:r>
-            <w:r>
-              <w:rPr>
-                <w:rFonts w:ascii="BRH Tamil Tab Extra" w:hAnsi="BRH Tamil Tab Extra" w:cs="Latha"/>
-                <w:b/>
-                <w:sz w:val="32"/>
-                <w:szCs w:val="28"/>
-              </w:rPr>
-              <w:t>…</w:t>
-            </w:r>
-            <w:r>
-              <w:rPr>
-                <w:rFonts w:ascii="Latha" w:hAnsi="Latha" w:cs="Latha"/>
-                <w:sz w:val="28"/>
-                <w:szCs w:val="28"/>
-                <w:cs/>
-                <w:lang w:bidi="ta-IN"/>
-              </w:rPr>
-              <w:t>த்யோ</w:t>
-            </w:r>
-            <w:r>
-              <w:rPr>
-                <w:rFonts w:ascii="BRH Tamil Tab Extra" w:hAnsi="BRH Tamil Tab Extra" w:cs="Latha"/>
-                <w:b/>
-                <w:sz w:val="32"/>
-                <w:szCs w:val="28"/>
-              </w:rPr>
-              <w:t>…</w:t>
-            </w:r>
-            <w:r>
-              <w:rPr>
-                <w:rFonts w:ascii="Latha" w:hAnsi="Latha" w:cs="Latha"/>
-                <w:b/>
-                <w:bCs/>
-                <w:sz w:val="32"/>
-                <w:szCs w:val="32"/>
-                <w:cs/>
-                <w:lang w:bidi="ta-IN"/>
-              </w:rPr>
-              <w:t>:</w:t>
-            </w:r>
-            <w:r>
-              <w:rPr>
-                <w:rFonts w:ascii="Latha" w:hAnsi="Latha" w:cs="Latha"/>
-                <w:sz w:val="28"/>
-                <w:szCs w:val="28"/>
-                <w:cs/>
-                <w:lang w:bidi="ta-IN"/>
-              </w:rPr>
-              <w:t xml:space="preserve"> </w:t>
-            </w:r>
-            <w:r>
-              <w:rPr>
-                <w:rFonts w:ascii="Latha" w:hAnsi="Latha" w:cs="Latha"/>
-                <w:sz w:val="28"/>
-                <w:szCs w:val="28"/>
-              </w:rPr>
-              <w:lastRenderedPageBreak/>
-              <w:t xml:space="preserve">| </w:t>
-            </w:r>
-            <w:r>
-              <w:rPr>
-                <w:rFonts w:ascii="Latha" w:hAnsi="Latha" w:cs="Latha"/>
-                <w:sz w:val="28"/>
-                <w:szCs w:val="28"/>
-                <w:cs/>
-                <w:lang w:bidi="ta-IN"/>
-              </w:rPr>
               <w:t>ஆப்த்யை</w:t>
             </w:r>
             <w:r>
@@ -3065,7 +3125,6 @@
               </w:rPr>
               <w:t xml:space="preserve"> - </w:t>
             </w:r>
-            <w:proofErr w:type="spellStart"/>
             <w:r>
               <w:rPr>
                 <w:rFonts w:cs="Latha"/>
@@ -3076,7 +3135,6 @@
               </w:rPr>
               <w:t>Vaakyam</w:t>
             </w:r>
-            <w:proofErr w:type="spellEnd"/>
           </w:p>
           <w:p>
             <w:pPr>
@@ -3130,27 +3188,15 @@
                 <w:lang w:bidi="ta-IN"/>
               </w:rPr>
             </w:pPr>
-            <w:proofErr w:type="spellStart"/>
-            <w:r>
-              <w:rPr>
-                <w:rFonts w:cs="Latha"/>
-                <w:b/>
-                <w:sz w:val="28"/>
-                <w:szCs w:val="28"/>
-                <w:lang w:bidi="ta-IN"/>
-              </w:rPr>
-              <w:t>Panchaati</w:t>
-            </w:r>
-            <w:proofErr w:type="spellEnd"/>
-            <w:r>
-              <w:rPr>
-                <w:rFonts w:cs="Latha"/>
-                <w:b/>
-                <w:sz w:val="28"/>
-                <w:szCs w:val="28"/>
-                <w:lang w:bidi="ta-IN"/>
-              </w:rPr>
-              <w:t xml:space="preserve"> No. - </w:t>
+            <w:r>
+              <w:rPr>
+                <w:rFonts w:cs="Latha"/>
+                <w:b/>
+                <w:sz w:val="28"/>
+                <w:szCs w:val="28"/>
+                <w:lang w:bidi="ta-IN"/>
+              </w:rPr>
+              <w:t xml:space="preserve">Panchaati No. - </w:t>
             </w:r>
             <w:r>
               <w:rPr>
@@ -3514,7 +3560,6 @@
               </w:rPr>
               <w:t xml:space="preserve"> - </w:t>
             </w:r>
-            <w:proofErr w:type="spellStart"/>
             <w:r>
               <w:rPr>
                 <w:rFonts w:cs="Latha"/>
@@ -3525,7 +3570,6 @@
               </w:rPr>
               <w:t>Padam</w:t>
             </w:r>
-            <w:proofErr w:type="spellEnd"/>
           </w:p>
           <w:p>
             <w:pPr>
@@ -3538,27 +3582,15 @@
                 <w:lang w:bidi="ta-IN"/>
               </w:rPr>
             </w:pPr>
-            <w:proofErr w:type="spellStart"/>
-            <w:r>
-              <w:rPr>
-                <w:rFonts w:cs="Latha"/>
-                <w:b/>
-                <w:sz w:val="28"/>
-                <w:szCs w:val="28"/>
-                <w:lang w:bidi="ta-IN"/>
-              </w:rPr>
-              <w:t>Padam</w:t>
-            </w:r>
-            <w:proofErr w:type="spellEnd"/>
-            <w:r>
-              <w:rPr>
-                <w:rFonts w:cs="Latha"/>
-                <w:b/>
-                <w:sz w:val="28"/>
-                <w:szCs w:val="28"/>
-                <w:lang w:bidi="ta-IN"/>
-              </w:rPr>
-              <w:t xml:space="preserve"> </w:t>
+            <w:r>
+              <w:rPr>
+                <w:rFonts w:cs="Latha"/>
+                <w:b/>
+                <w:sz w:val="28"/>
+                <w:szCs w:val="28"/>
+                <w:lang w:bidi="ta-IN"/>
+              </w:rPr>
+              <w:t xml:space="preserve">Padam </w:t>
             </w:r>
             <w:r>
               <w:rPr>
@@ -3591,27 +3623,15 @@
                 <w:lang w:bidi="ta-IN"/>
               </w:rPr>
             </w:pPr>
-            <w:proofErr w:type="spellStart"/>
-            <w:r>
-              <w:rPr>
-                <w:rFonts w:cs="Latha"/>
-                <w:b/>
-                <w:sz w:val="28"/>
-                <w:szCs w:val="28"/>
-                <w:lang w:bidi="ta-IN"/>
-              </w:rPr>
-              <w:t>Panchaati</w:t>
-            </w:r>
-            <w:proofErr w:type="spellEnd"/>
-            <w:r>
-              <w:rPr>
-                <w:rFonts w:cs="Latha"/>
-                <w:b/>
-                <w:sz w:val="28"/>
-                <w:szCs w:val="28"/>
-                <w:lang w:bidi="ta-IN"/>
-              </w:rPr>
-              <w:t xml:space="preserve"> No. - </w:t>
+            <w:r>
+              <w:rPr>
+                <w:rFonts w:cs="Latha"/>
+                <w:b/>
+                <w:sz w:val="28"/>
+                <w:szCs w:val="28"/>
+                <w:lang w:bidi="ta-IN"/>
+              </w:rPr>
+              <w:t xml:space="preserve">Panchaati No. - </w:t>
             </w:r>
             <w:r>
               <w:rPr>
@@ -4222,51 +4242,7 @@
           <w:u w:val="single"/>
         </w:rPr>
         <w:lastRenderedPageBreak/>
-        <w:t xml:space="preserve">TS </w:t>
-      </w:r>
-      <w:proofErr w:type="spellStart"/>
-      <w:r>
-        <w:rPr>
-          <w:b/>
-          <w:bCs/>
-          <w:sz w:val="32"/>
-          <w:szCs w:val="32"/>
-          <w:u w:val="single"/>
-        </w:rPr>
-        <w:t>Pada</w:t>
-      </w:r>
-      <w:proofErr w:type="spellEnd"/>
-      <w:r>
-        <w:rPr>
-          <w:b/>
-          <w:bCs/>
-          <w:sz w:val="32"/>
-          <w:szCs w:val="32"/>
-          <w:u w:val="single"/>
-        </w:rPr>
-        <w:t xml:space="preserve"> </w:t>
-      </w:r>
-      <w:proofErr w:type="spellStart"/>
-      <w:r>
-        <w:rPr>
-          <w:b/>
-          <w:bCs/>
-          <w:sz w:val="32"/>
-          <w:szCs w:val="32"/>
-          <w:u w:val="single"/>
-        </w:rPr>
-        <w:t>Paatam</w:t>
-      </w:r>
-      <w:proofErr w:type="spellEnd"/>
-      <w:r>
-        <w:rPr>
-          <w:b/>
-          <w:bCs/>
-          <w:sz w:val="32"/>
-          <w:szCs w:val="32"/>
-          <w:u w:val="single"/>
-        </w:rPr>
-        <w:t xml:space="preserve"> – TS 5.1 Tamil co</w:t>
+        <w:t>TS Pada Paatam – TS 5.1 Tamil co</w:t>
       </w:r>
       <w:r>
         <w:rPr>
@@ -4505,21 +4481,8 @@
                 <w:szCs w:val="28"/>
                 <w:lang w:bidi="ta-IN"/>
               </w:rPr>
-              <w:t xml:space="preserve">5.1.1.1 – </w:t>
-            </w:r>
-            <w:proofErr w:type="spellStart"/>
-            <w:r>
-              <w:rPr>
-                <w:rFonts w:cs="Latha"/>
-                <w:b/>
-                <w:bCs/>
-                <w:sz w:val="28"/>
-                <w:szCs w:val="28"/>
-                <w:lang w:bidi="ta-IN"/>
-              </w:rPr>
-              <w:t>Padam</w:t>
-            </w:r>
-            <w:proofErr w:type="spellEnd"/>
+              <w:t>5.1.1.1 – Padam</w:t>
+            </w:r>
           </w:p>
           <w:p>
             <w:pPr>
@@ -4533,29 +4496,16 @@
                 <w:lang w:bidi="ta-IN"/>
               </w:rPr>
             </w:pPr>
-            <w:proofErr w:type="spellStart"/>
-            <w:r>
-              <w:rPr>
-                <w:rFonts w:cs="Latha"/>
-                <w:b/>
-                <w:bCs/>
-                <w:sz w:val="28"/>
-                <w:szCs w:val="28"/>
-                <w:lang w:bidi="ta-IN"/>
-              </w:rPr>
-              <w:t>Padam</w:t>
-            </w:r>
-            <w:proofErr w:type="spellEnd"/>
-            <w:r>
-              <w:rPr>
-                <w:rFonts w:cs="Latha"/>
-                <w:b/>
-                <w:bCs/>
-                <w:sz w:val="28"/>
-                <w:szCs w:val="28"/>
-                <w:lang w:bidi="ta-IN"/>
-              </w:rPr>
-              <w:t xml:space="preserve"> No. 43</w:t>
+            <w:r>
+              <w:rPr>
+                <w:rFonts w:cs="Latha"/>
+                <w:b/>
+                <w:bCs/>
+                <w:sz w:val="28"/>
+                <w:szCs w:val="28"/>
+                <w:lang w:bidi="ta-IN"/>
+              </w:rPr>
+              <w:t>Padam No. 43</w:t>
             </w:r>
           </w:p>
           <w:p>
@@ -4570,29 +4520,16 @@
                 <w:lang w:bidi="ta-IN"/>
               </w:rPr>
             </w:pPr>
-            <w:proofErr w:type="spellStart"/>
-            <w:r>
-              <w:rPr>
-                <w:rFonts w:cs="Latha"/>
-                <w:b/>
-                <w:bCs/>
-                <w:sz w:val="28"/>
-                <w:szCs w:val="28"/>
-                <w:lang w:bidi="ta-IN"/>
-              </w:rPr>
-              <w:t>Panchaati</w:t>
-            </w:r>
-            <w:proofErr w:type="spellEnd"/>
-            <w:r>
-              <w:rPr>
-                <w:rFonts w:cs="Latha"/>
-                <w:b/>
-                <w:bCs/>
-                <w:sz w:val="28"/>
-                <w:szCs w:val="28"/>
-                <w:lang w:bidi="ta-IN"/>
-              </w:rPr>
-              <w:t xml:space="preserve">  No. 1</w:t>
+            <w:r>
+              <w:rPr>
+                <w:rFonts w:cs="Latha"/>
+                <w:b/>
+                <w:bCs/>
+                <w:sz w:val="28"/>
+                <w:szCs w:val="28"/>
+                <w:lang w:bidi="ta-IN"/>
+              </w:rPr>
+              <w:t>Panchaati  No. 1</w:t>
             </w:r>
           </w:p>
         </w:tc>
@@ -4929,21 +4866,8 @@
                 <w:szCs w:val="28"/>
                 <w:lang w:bidi="ta-IN"/>
               </w:rPr>
-              <w:t xml:space="preserve">5.1.1.2 – </w:t>
-            </w:r>
-            <w:proofErr w:type="spellStart"/>
-            <w:r>
-              <w:rPr>
-                <w:rFonts w:cs="Latha"/>
-                <w:b/>
-                <w:bCs/>
-                <w:sz w:val="28"/>
-                <w:szCs w:val="28"/>
-                <w:lang w:bidi="ta-IN"/>
-              </w:rPr>
-              <w:t>Padam</w:t>
-            </w:r>
-            <w:proofErr w:type="spellEnd"/>
+              <w:t>5.1.1.2 – Padam</w:t>
+            </w:r>
           </w:p>
           <w:p>
             <w:pPr>
@@ -4957,29 +4881,16 @@
                 <w:lang w:bidi="ta-IN"/>
               </w:rPr>
             </w:pPr>
-            <w:proofErr w:type="spellStart"/>
-            <w:r>
-              <w:rPr>
-                <w:rFonts w:cs="Latha"/>
-                <w:b/>
-                <w:bCs/>
-                <w:sz w:val="28"/>
-                <w:szCs w:val="28"/>
-                <w:lang w:bidi="ta-IN"/>
-              </w:rPr>
-              <w:t>Padam</w:t>
-            </w:r>
-            <w:proofErr w:type="spellEnd"/>
-            <w:r>
-              <w:rPr>
-                <w:rFonts w:cs="Latha"/>
-                <w:b/>
-                <w:bCs/>
-                <w:sz w:val="28"/>
-                <w:szCs w:val="28"/>
-                <w:lang w:bidi="ta-IN"/>
-              </w:rPr>
-              <w:t xml:space="preserve"> No. 10</w:t>
+            <w:r>
+              <w:rPr>
+                <w:rFonts w:cs="Latha"/>
+                <w:b/>
+                <w:bCs/>
+                <w:sz w:val="28"/>
+                <w:szCs w:val="28"/>
+                <w:lang w:bidi="ta-IN"/>
+              </w:rPr>
+              <w:t>Padam No. 10</w:t>
             </w:r>
           </w:p>
           <w:p>
@@ -4994,29 +4905,16 @@
                 <w:lang w:bidi="ta-IN"/>
               </w:rPr>
             </w:pPr>
-            <w:proofErr w:type="spellStart"/>
-            <w:r>
-              <w:rPr>
-                <w:rFonts w:cs="Latha"/>
-                <w:b/>
-                <w:bCs/>
-                <w:sz w:val="28"/>
-                <w:szCs w:val="28"/>
-                <w:lang w:bidi="ta-IN"/>
-              </w:rPr>
-              <w:t>Panchaati</w:t>
-            </w:r>
-            <w:proofErr w:type="spellEnd"/>
-            <w:r>
-              <w:rPr>
-                <w:rFonts w:cs="Latha"/>
-                <w:b/>
-                <w:bCs/>
-                <w:sz w:val="28"/>
-                <w:szCs w:val="28"/>
-                <w:lang w:bidi="ta-IN"/>
-              </w:rPr>
-              <w:t xml:space="preserve">  No. 2</w:t>
+            <w:r>
+              <w:rPr>
+                <w:rFonts w:cs="Latha"/>
+                <w:b/>
+                <w:bCs/>
+                <w:sz w:val="28"/>
+                <w:szCs w:val="28"/>
+                <w:lang w:bidi="ta-IN"/>
+              </w:rPr>
+              <w:t>Panchaati  No. 2</w:t>
             </w:r>
           </w:p>
         </w:tc>
@@ -5364,21 +5262,8 @@
                 <w:szCs w:val="28"/>
                 <w:lang w:bidi="ta-IN"/>
               </w:rPr>
-              <w:t xml:space="preserve">5.1.4.1 – </w:t>
-            </w:r>
-            <w:proofErr w:type="spellStart"/>
-            <w:r>
-              <w:rPr>
-                <w:rFonts w:cs="Latha"/>
-                <w:b/>
-                <w:bCs/>
-                <w:sz w:val="28"/>
-                <w:szCs w:val="28"/>
-                <w:lang w:bidi="ta-IN"/>
-              </w:rPr>
-              <w:t>Vaakyam</w:t>
-            </w:r>
-            <w:proofErr w:type="spellEnd"/>
+              <w:t>5.1.4.1 – Vaakyam</w:t>
+            </w:r>
           </w:p>
           <w:p>
             <w:pPr>
@@ -5417,29 +5302,16 @@
                 <w:lang w:bidi="ta-IN"/>
               </w:rPr>
             </w:pPr>
-            <w:proofErr w:type="spellStart"/>
-            <w:r>
-              <w:rPr>
-                <w:rFonts w:cs="Latha"/>
-                <w:b/>
-                <w:bCs/>
-                <w:sz w:val="28"/>
-                <w:szCs w:val="28"/>
-                <w:lang w:bidi="ta-IN"/>
-              </w:rPr>
-              <w:t>Panchaati</w:t>
-            </w:r>
-            <w:proofErr w:type="spellEnd"/>
-            <w:r>
-              <w:rPr>
-                <w:rFonts w:cs="Latha"/>
-                <w:b/>
-                <w:bCs/>
-                <w:sz w:val="28"/>
-                <w:szCs w:val="28"/>
-                <w:lang w:bidi="ta-IN"/>
-              </w:rPr>
-              <w:t xml:space="preserve">  No. 16</w:t>
+            <w:r>
+              <w:rPr>
+                <w:rFonts w:cs="Latha"/>
+                <w:b/>
+                <w:bCs/>
+                <w:sz w:val="28"/>
+                <w:szCs w:val="28"/>
+                <w:lang w:bidi="ta-IN"/>
+              </w:rPr>
+              <w:t>Panchaati  No. 16</w:t>
             </w:r>
           </w:p>
         </w:tc>
@@ -5856,55 +5728,7 @@
                 <w:szCs w:val="28"/>
                 <w:lang w:bidi="ta-IN"/>
               </w:rPr>
-              <w:t xml:space="preserve">5.1.4.2 – </w:t>
-            </w:r>
-            <w:proofErr w:type="spellStart"/>
-            <w:r>
-              <w:rPr>
-                <w:rFonts w:cs="Latha"/>
-                <w:b/>
-                <w:bCs/>
-                <w:sz w:val="28"/>
-                <w:szCs w:val="28"/>
-                <w:lang w:bidi="ta-IN"/>
-              </w:rPr>
-              <w:t>Vaakyam</w:t>
-            </w:r>
-            <w:proofErr w:type="spellEnd"/>
-            <w:r>
-              <w:rPr>
-                <w:rFonts w:cs="Latha"/>
-                <w:b/>
-                <w:bCs/>
-                <w:sz w:val="28"/>
-                <w:szCs w:val="28"/>
-                <w:lang w:bidi="ta-IN"/>
-              </w:rPr>
-              <w:t xml:space="preserve"> (end line, </w:t>
-            </w:r>
-            <w:proofErr w:type="spellStart"/>
-            <w:r>
-              <w:rPr>
-                <w:rFonts w:cs="Latha"/>
-                <w:b/>
-                <w:bCs/>
-                <w:sz w:val="28"/>
-                <w:szCs w:val="28"/>
-                <w:lang w:bidi="ta-IN"/>
-              </w:rPr>
-              <w:t>Panchati</w:t>
-            </w:r>
-            <w:proofErr w:type="spellEnd"/>
-            <w:r>
-              <w:rPr>
-                <w:rFonts w:cs="Latha"/>
-                <w:b/>
-                <w:bCs/>
-                <w:sz w:val="28"/>
-                <w:szCs w:val="28"/>
-                <w:lang w:bidi="ta-IN"/>
-              </w:rPr>
-              <w:t xml:space="preserve"> 17)</w:t>
+              <w:t>5.1.4.2 – Vaakyam (end line, Panchati 17)</w:t>
             </w:r>
           </w:p>
           <w:p>
@@ -5938,21 +5762,8 @@
                 <w:szCs w:val="28"/>
                 <w:lang w:bidi="ta-IN"/>
               </w:rPr>
-              <w:t xml:space="preserve">5.1.4.3 – </w:t>
-            </w:r>
-            <w:proofErr w:type="spellStart"/>
-            <w:r>
-              <w:rPr>
-                <w:rFonts w:cs="Latha"/>
-                <w:b/>
-                <w:bCs/>
-                <w:sz w:val="28"/>
-                <w:szCs w:val="28"/>
-                <w:lang w:bidi="ta-IN"/>
-              </w:rPr>
-              <w:t>Vaakyam</w:t>
-            </w:r>
-            <w:proofErr w:type="spellEnd"/>
+              <w:t>5.1.4.3 – Vaakyam</w:t>
+            </w:r>
           </w:p>
           <w:p>
             <w:pPr>
@@ -5991,29 +5802,16 @@
                 <w:lang w:bidi="ta-IN"/>
               </w:rPr>
             </w:pPr>
-            <w:proofErr w:type="spellStart"/>
-            <w:r>
-              <w:rPr>
-                <w:rFonts w:cs="Latha"/>
-                <w:b/>
-                <w:bCs/>
-                <w:sz w:val="28"/>
-                <w:szCs w:val="28"/>
-                <w:lang w:bidi="ta-IN"/>
-              </w:rPr>
-              <w:t>Panchaati</w:t>
-            </w:r>
-            <w:proofErr w:type="spellEnd"/>
-            <w:r>
-              <w:rPr>
-                <w:rFonts w:cs="Latha"/>
-                <w:b/>
-                <w:bCs/>
-                <w:sz w:val="28"/>
-                <w:szCs w:val="28"/>
-                <w:lang w:bidi="ta-IN"/>
-              </w:rPr>
-              <w:t xml:space="preserve">  No. 18</w:t>
+            <w:r>
+              <w:rPr>
+                <w:rFonts w:cs="Latha"/>
+                <w:b/>
+                <w:bCs/>
+                <w:sz w:val="28"/>
+                <w:szCs w:val="28"/>
+                <w:lang w:bidi="ta-IN"/>
+              </w:rPr>
+              <w:t>Panchaati  No. 18</w:t>
             </w:r>
           </w:p>
         </w:tc>
@@ -6530,21 +6328,8 @@
                 <w:szCs w:val="28"/>
                 <w:lang w:bidi="ta-IN"/>
               </w:rPr>
-              <w:t xml:space="preserve">5.1.4.4 – </w:t>
-            </w:r>
-            <w:proofErr w:type="spellStart"/>
-            <w:r>
-              <w:rPr>
-                <w:rFonts w:cs="Latha"/>
-                <w:b/>
-                <w:bCs/>
-                <w:sz w:val="28"/>
-                <w:szCs w:val="28"/>
-                <w:lang w:bidi="ta-IN"/>
-              </w:rPr>
-              <w:t>Padam</w:t>
-            </w:r>
-            <w:proofErr w:type="spellEnd"/>
+              <w:t>5.1.4.4 – Padam</w:t>
+            </w:r>
           </w:p>
           <w:p>
             <w:pPr>
@@ -6558,29 +6343,16 @@
                 <w:lang w:bidi="ta-IN"/>
               </w:rPr>
             </w:pPr>
-            <w:proofErr w:type="spellStart"/>
-            <w:r>
-              <w:rPr>
-                <w:rFonts w:cs="Latha"/>
-                <w:b/>
-                <w:bCs/>
-                <w:sz w:val="28"/>
-                <w:szCs w:val="28"/>
-                <w:lang w:bidi="ta-IN"/>
-              </w:rPr>
-              <w:t>Padam</w:t>
-            </w:r>
-            <w:proofErr w:type="spellEnd"/>
-            <w:r>
-              <w:rPr>
-                <w:rFonts w:cs="Latha"/>
-                <w:b/>
-                <w:bCs/>
-                <w:sz w:val="28"/>
-                <w:szCs w:val="28"/>
-                <w:lang w:bidi="ta-IN"/>
-              </w:rPr>
-              <w:t xml:space="preserve"> No. 17</w:t>
+            <w:r>
+              <w:rPr>
+                <w:rFonts w:cs="Latha"/>
+                <w:b/>
+                <w:bCs/>
+                <w:sz w:val="28"/>
+                <w:szCs w:val="28"/>
+                <w:lang w:bidi="ta-IN"/>
+              </w:rPr>
+              <w:t>Padam No. 17</w:t>
             </w:r>
           </w:p>
           <w:p>
@@ -6595,29 +6367,16 @@
                 <w:lang w:bidi="ta-IN"/>
               </w:rPr>
             </w:pPr>
-            <w:proofErr w:type="spellStart"/>
-            <w:r>
-              <w:rPr>
-                <w:rFonts w:cs="Latha"/>
-                <w:b/>
-                <w:bCs/>
-                <w:sz w:val="28"/>
-                <w:szCs w:val="28"/>
-                <w:lang w:bidi="ta-IN"/>
-              </w:rPr>
-              <w:t>Panchaati</w:t>
-            </w:r>
-            <w:proofErr w:type="spellEnd"/>
-            <w:r>
-              <w:rPr>
-                <w:rFonts w:cs="Latha"/>
-                <w:b/>
-                <w:bCs/>
-                <w:sz w:val="28"/>
-                <w:szCs w:val="28"/>
-                <w:lang w:bidi="ta-IN"/>
-              </w:rPr>
-              <w:t xml:space="preserve">  No. 19</w:t>
+            <w:r>
+              <w:rPr>
+                <w:rFonts w:cs="Latha"/>
+                <w:b/>
+                <w:bCs/>
+                <w:sz w:val="28"/>
+                <w:szCs w:val="28"/>
+                <w:lang w:bidi="ta-IN"/>
+              </w:rPr>
+              <w:t>Panchaati  No. 19</w:t>
             </w:r>
           </w:p>
         </w:tc>
@@ -7166,21 +6925,8 @@
                 <w:szCs w:val="28"/>
                 <w:lang w:bidi="ta-IN"/>
               </w:rPr>
-              <w:t xml:space="preserve">5.1.9.2 – </w:t>
-            </w:r>
-            <w:proofErr w:type="spellStart"/>
-            <w:r>
-              <w:rPr>
-                <w:rFonts w:cs="Latha"/>
-                <w:b/>
-                <w:bCs/>
-                <w:sz w:val="28"/>
-                <w:szCs w:val="28"/>
-                <w:lang w:bidi="ta-IN"/>
-              </w:rPr>
-              <w:t>Vaakyam</w:t>
-            </w:r>
-            <w:proofErr w:type="spellEnd"/>
+              <w:t>5.1.9.2 – Vaakyam</w:t>
+            </w:r>
           </w:p>
           <w:p>
             <w:pPr>
@@ -7219,29 +6965,16 @@
                 <w:lang w:bidi="ta-IN"/>
               </w:rPr>
             </w:pPr>
-            <w:proofErr w:type="spellStart"/>
-            <w:r>
-              <w:rPr>
-                <w:rFonts w:cs="Latha"/>
-                <w:b/>
-                <w:bCs/>
-                <w:sz w:val="28"/>
-                <w:szCs w:val="28"/>
-                <w:lang w:bidi="ta-IN"/>
-              </w:rPr>
-              <w:t>Panchaati</w:t>
-            </w:r>
-            <w:proofErr w:type="spellEnd"/>
-            <w:r>
-              <w:rPr>
-                <w:rFonts w:cs="Latha"/>
-                <w:b/>
-                <w:bCs/>
-                <w:sz w:val="28"/>
-                <w:szCs w:val="28"/>
-                <w:lang w:bidi="ta-IN"/>
-              </w:rPr>
-              <w:t xml:space="preserve">  No. 46</w:t>
+            <w:r>
+              <w:rPr>
+                <w:rFonts w:cs="Latha"/>
+                <w:b/>
+                <w:bCs/>
+                <w:sz w:val="28"/>
+                <w:szCs w:val="28"/>
+                <w:lang w:bidi="ta-IN"/>
+              </w:rPr>
+              <w:t>Panchaati  No. 46</w:t>
             </w:r>
           </w:p>
         </w:tc>
@@ -7587,7 +7320,6 @@
               </w:rPr>
               <w:t>“</w:t>
             </w:r>
-            <w:proofErr w:type="spellStart"/>
             <w:r>
               <w:rPr>
                 <w:sz w:val="32"/>
@@ -7595,7 +7327,6 @@
               </w:rPr>
               <w:t>ptyai</w:t>
             </w:r>
-            <w:proofErr w:type="spellEnd"/>
             <w:r>
               <w:rPr>
                 <w:sz w:val="32"/>
@@ -7649,21 +7380,8 @@
                 <w:lang w:bidi="ta-IN"/>
               </w:rPr>
               <w:lastRenderedPageBreak/>
-              <w:t xml:space="preserve">5.1.10.4 – </w:t>
-            </w:r>
-            <w:proofErr w:type="spellStart"/>
-            <w:r>
-              <w:rPr>
-                <w:rFonts w:cs="Latha"/>
-                <w:b/>
-                <w:bCs/>
-                <w:sz w:val="28"/>
-                <w:szCs w:val="28"/>
-                <w:lang w:bidi="ta-IN"/>
-              </w:rPr>
-              <w:t>Padam</w:t>
-            </w:r>
-            <w:proofErr w:type="spellEnd"/>
+              <w:t>5.1.10.4 – Padam</w:t>
+            </w:r>
           </w:p>
           <w:p>
             <w:pPr>
@@ -7677,29 +7395,16 @@
                 <w:lang w:bidi="ta-IN"/>
               </w:rPr>
             </w:pPr>
-            <w:proofErr w:type="spellStart"/>
-            <w:r>
-              <w:rPr>
-                <w:rFonts w:cs="Latha"/>
-                <w:b/>
-                <w:bCs/>
-                <w:sz w:val="28"/>
-                <w:szCs w:val="28"/>
-                <w:lang w:bidi="ta-IN"/>
-              </w:rPr>
-              <w:t>Padam</w:t>
-            </w:r>
-            <w:proofErr w:type="spellEnd"/>
-            <w:r>
-              <w:rPr>
-                <w:rFonts w:cs="Latha"/>
-                <w:b/>
-                <w:bCs/>
-                <w:sz w:val="28"/>
-                <w:szCs w:val="28"/>
-                <w:lang w:bidi="ta-IN"/>
-              </w:rPr>
-              <w:t xml:space="preserve"> No. 50</w:t>
+            <w:r>
+              <w:rPr>
+                <w:rFonts w:cs="Latha"/>
+                <w:b/>
+                <w:bCs/>
+                <w:sz w:val="28"/>
+                <w:szCs w:val="28"/>
+                <w:lang w:bidi="ta-IN"/>
+              </w:rPr>
+              <w:t>Padam No. 50</w:t>
             </w:r>
           </w:p>
           <w:p>
@@ -7714,29 +7419,16 @@
                 <w:lang w:bidi="ta-IN"/>
               </w:rPr>
             </w:pPr>
-            <w:proofErr w:type="spellStart"/>
-            <w:r>
-              <w:rPr>
-                <w:rFonts w:cs="Latha"/>
-                <w:b/>
-                <w:bCs/>
-                <w:sz w:val="28"/>
-                <w:szCs w:val="28"/>
-                <w:lang w:bidi="ta-IN"/>
-              </w:rPr>
-              <w:t>Panchaati</w:t>
-            </w:r>
-            <w:proofErr w:type="spellEnd"/>
-            <w:r>
-              <w:rPr>
-                <w:rFonts w:cs="Latha"/>
-                <w:b/>
-                <w:bCs/>
-                <w:sz w:val="28"/>
-                <w:szCs w:val="28"/>
-                <w:lang w:bidi="ta-IN"/>
-              </w:rPr>
-              <w:t xml:space="preserve">  No. 54</w:t>
+            <w:r>
+              <w:rPr>
+                <w:rFonts w:cs="Latha"/>
+                <w:b/>
+                <w:bCs/>
+                <w:sz w:val="28"/>
+                <w:szCs w:val="28"/>
+                <w:lang w:bidi="ta-IN"/>
+              </w:rPr>
+              <w:t>Panchaati  No. 54</w:t>
             </w:r>
           </w:p>
         </w:tc>
@@ -8200,21 +7892,8 @@
                 <w:szCs w:val="28"/>
                 <w:lang w:bidi="ta-IN"/>
               </w:rPr>
-              <w:t xml:space="preserve">5.1.11.2 – </w:t>
-            </w:r>
-            <w:proofErr w:type="spellStart"/>
-            <w:r>
-              <w:rPr>
-                <w:rFonts w:cs="Latha"/>
-                <w:b/>
-                <w:bCs/>
-                <w:sz w:val="28"/>
-                <w:szCs w:val="28"/>
-                <w:lang w:bidi="ta-IN"/>
-              </w:rPr>
-              <w:t>Padam</w:t>
-            </w:r>
-            <w:proofErr w:type="spellEnd"/>
+              <w:t>5.1.11.2 – Padam</w:t>
+            </w:r>
           </w:p>
           <w:p>
             <w:pPr>
@@ -8228,29 +7907,16 @@
                 <w:lang w:bidi="ta-IN"/>
               </w:rPr>
             </w:pPr>
-            <w:proofErr w:type="spellStart"/>
-            <w:r>
-              <w:rPr>
-                <w:rFonts w:cs="Latha"/>
-                <w:b/>
-                <w:bCs/>
-                <w:sz w:val="28"/>
-                <w:szCs w:val="28"/>
-                <w:lang w:bidi="ta-IN"/>
-              </w:rPr>
-              <w:t>Padam</w:t>
-            </w:r>
-            <w:proofErr w:type="spellEnd"/>
-            <w:r>
-              <w:rPr>
-                <w:rFonts w:cs="Latha"/>
-                <w:b/>
-                <w:bCs/>
-                <w:sz w:val="28"/>
-                <w:szCs w:val="28"/>
-                <w:lang w:bidi="ta-IN"/>
-              </w:rPr>
-              <w:t xml:space="preserve"> No. </w:t>
+            <w:r>
+              <w:rPr>
+                <w:rFonts w:cs="Latha"/>
+                <w:b/>
+                <w:bCs/>
+                <w:sz w:val="28"/>
+                <w:szCs w:val="28"/>
+                <w:lang w:bidi="ta-IN"/>
+              </w:rPr>
+              <w:t xml:space="preserve">Padam No. </w:t>
             </w:r>
             <w:r>
               <w:rPr>
@@ -8276,29 +7942,16 @@
                 <w:lang w:bidi="ta-IN"/>
               </w:rPr>
             </w:pPr>
-            <w:proofErr w:type="spellStart"/>
-            <w:r>
-              <w:rPr>
-                <w:rFonts w:cs="Latha"/>
-                <w:b/>
-                <w:bCs/>
-                <w:sz w:val="28"/>
-                <w:szCs w:val="28"/>
-                <w:lang w:bidi="ta-IN"/>
-              </w:rPr>
-              <w:t>Panchaati</w:t>
-            </w:r>
-            <w:proofErr w:type="spellEnd"/>
-            <w:r>
-              <w:rPr>
-                <w:rFonts w:cs="Latha"/>
-                <w:b/>
-                <w:bCs/>
-                <w:sz w:val="28"/>
-                <w:szCs w:val="28"/>
-                <w:lang w:bidi="ta-IN"/>
-              </w:rPr>
-              <w:t xml:space="preserve">  No. 57</w:t>
+            <w:r>
+              <w:rPr>
+                <w:rFonts w:cs="Latha"/>
+                <w:b/>
+                <w:bCs/>
+                <w:sz w:val="28"/>
+                <w:szCs w:val="28"/>
+                <w:lang w:bidi="ta-IN"/>
+              </w:rPr>
+              <w:t>Panchaati  No. 57</w:t>
             </w:r>
           </w:p>
         </w:tc>
@@ -8632,51 +8285,7 @@
           <w:u w:val="single"/>
         </w:rPr>
         <w:lastRenderedPageBreak/>
-        <w:t xml:space="preserve">TS </w:t>
-      </w:r>
-      <w:proofErr w:type="spellStart"/>
-      <w:r>
-        <w:rPr>
-          <w:b/>
-          <w:bCs/>
-          <w:sz w:val="32"/>
-          <w:szCs w:val="32"/>
-          <w:u w:val="single"/>
-        </w:rPr>
-        <w:t>Pada</w:t>
-      </w:r>
-      <w:proofErr w:type="spellEnd"/>
-      <w:r>
-        <w:rPr>
-          <w:b/>
-          <w:bCs/>
-          <w:sz w:val="32"/>
-          <w:szCs w:val="32"/>
-          <w:u w:val="single"/>
-        </w:rPr>
-        <w:t xml:space="preserve"> </w:t>
-      </w:r>
-      <w:proofErr w:type="spellStart"/>
-      <w:r>
-        <w:rPr>
-          <w:b/>
-          <w:bCs/>
-          <w:sz w:val="32"/>
-          <w:szCs w:val="32"/>
-          <w:u w:val="single"/>
-        </w:rPr>
-        <w:t>Paatam</w:t>
-      </w:r>
-      <w:proofErr w:type="spellEnd"/>
-      <w:r>
-        <w:rPr>
-          <w:b/>
-          <w:bCs/>
-          <w:sz w:val="32"/>
-          <w:szCs w:val="32"/>
-          <w:u w:val="single"/>
-        </w:rPr>
-        <w:t xml:space="preserve"> – TS 5.1 Tamil co</w:t>
+        <w:t>TS Pada Paatam – TS 5.1 Tamil co</w:t>
       </w:r>
       <w:r>
         <w:rPr>
@@ -8906,19 +8515,8 @@
                 <w:szCs w:val="28"/>
                 <w:lang w:bidi="ta-IN"/>
               </w:rPr>
-              <w:t xml:space="preserve">5.1.8.1 - </w:t>
-            </w:r>
-            <w:proofErr w:type="spellStart"/>
-            <w:r>
-              <w:rPr>
-                <w:rFonts w:cs="Latha"/>
-                <w:sz w:val="28"/>
-                <w:szCs w:val="28"/>
-                <w:lang w:bidi="ta-IN"/>
-              </w:rPr>
-              <w:t>Padam</w:t>
-            </w:r>
-            <w:proofErr w:type="spellEnd"/>
+              <w:t>5.1.8.1 - Padam</w:t>
+            </w:r>
           </w:p>
           <w:p>
             <w:pPr>
@@ -8937,27 +8535,7 @@
                 <w:szCs w:val="28"/>
                 <w:lang w:bidi="ta-IN"/>
               </w:rPr>
-              <w:t xml:space="preserve">39th </w:t>
-            </w:r>
-            <w:proofErr w:type="spellStart"/>
-            <w:r>
-              <w:rPr>
-                <w:rFonts w:cs="Latha"/>
-                <w:sz w:val="28"/>
-                <w:szCs w:val="28"/>
-                <w:lang w:bidi="ta-IN"/>
-              </w:rPr>
-              <w:t>Panchaati</w:t>
-            </w:r>
-            <w:proofErr w:type="spellEnd"/>
-            <w:r>
-              <w:rPr>
-                <w:rFonts w:cs="Latha"/>
-                <w:sz w:val="28"/>
-                <w:szCs w:val="28"/>
-                <w:lang w:bidi="ta-IN"/>
-              </w:rPr>
-              <w:t xml:space="preserve">  </w:t>
+              <w:t xml:space="preserve">39th Panchaati  </w:t>
             </w:r>
           </w:p>
         </w:tc>
@@ -9473,27 +9051,7 @@
                 <w:szCs w:val="28"/>
                 <w:lang w:bidi="ta-IN"/>
               </w:rPr>
-              <w:t xml:space="preserve">(it is </w:t>
-            </w:r>
-            <w:proofErr w:type="spellStart"/>
-            <w:r>
-              <w:rPr>
-                <w:rFonts w:cs="Latha"/>
-                <w:sz w:val="28"/>
-                <w:szCs w:val="28"/>
-                <w:lang w:bidi="ta-IN"/>
-              </w:rPr>
-              <w:t>deergham</w:t>
-            </w:r>
-            <w:proofErr w:type="spellEnd"/>
-            <w:r>
-              <w:rPr>
-                <w:rFonts w:cs="Latha"/>
-                <w:sz w:val="28"/>
-                <w:szCs w:val="28"/>
-                <w:lang w:bidi="ta-IN"/>
-              </w:rPr>
-              <w:t>)</w:t>
+              <w:t>(it is deergham)</w:t>
             </w:r>
           </w:p>
         </w:tc>
@@ -9523,19 +9081,8 @@
                 <w:szCs w:val="28"/>
                 <w:lang w:bidi="ta-IN"/>
               </w:rPr>
-              <w:t xml:space="preserve">5.1.8.4 - </w:t>
-            </w:r>
-            <w:proofErr w:type="spellStart"/>
-            <w:r>
-              <w:rPr>
-                <w:rFonts w:cs="Latha"/>
-                <w:sz w:val="28"/>
-                <w:szCs w:val="28"/>
-                <w:lang w:bidi="ta-IN"/>
-              </w:rPr>
-              <w:t>Vaakyam</w:t>
-            </w:r>
-            <w:proofErr w:type="spellEnd"/>
+              <w:t>5.1.8.4 - Vaakyam</w:t>
+            </w:r>
           </w:p>
           <w:p>
             <w:pPr>
@@ -9555,27 +9102,7 @@
                 <w:szCs w:val="28"/>
                 <w:lang w:bidi="ta-IN"/>
               </w:rPr>
-              <w:t xml:space="preserve">42nd </w:t>
-            </w:r>
-            <w:proofErr w:type="spellStart"/>
-            <w:r>
-              <w:rPr>
-                <w:rFonts w:cs="Latha"/>
-                <w:sz w:val="28"/>
-                <w:szCs w:val="28"/>
-                <w:lang w:bidi="ta-IN"/>
-              </w:rPr>
-              <w:t>Panchaati</w:t>
-            </w:r>
-            <w:proofErr w:type="spellEnd"/>
-            <w:r>
-              <w:rPr>
-                <w:rFonts w:cs="Latha"/>
-                <w:sz w:val="28"/>
-                <w:szCs w:val="28"/>
-                <w:lang w:bidi="ta-IN"/>
-              </w:rPr>
-              <w:t xml:space="preserve">  </w:t>
+              <w:t xml:space="preserve">42nd Panchaati  </w:t>
             </w:r>
           </w:p>
         </w:tc>
@@ -9959,19 +9486,8 @@
                 <w:szCs w:val="28"/>
                 <w:lang w:bidi="ta-IN"/>
               </w:rPr>
-              <w:t xml:space="preserve">5.1.8.5 - </w:t>
-            </w:r>
-            <w:proofErr w:type="spellStart"/>
-            <w:r>
-              <w:rPr>
-                <w:rFonts w:cs="Latha"/>
-                <w:sz w:val="28"/>
-                <w:szCs w:val="28"/>
-                <w:lang w:bidi="ta-IN"/>
-              </w:rPr>
-              <w:t>Padam</w:t>
-            </w:r>
-            <w:proofErr w:type="spellEnd"/>
+              <w:t>5.1.8.5 - Padam</w:t>
+            </w:r>
           </w:p>
           <w:p>
             <w:pPr>
@@ -9990,27 +9506,7 @@
                 <w:szCs w:val="28"/>
                 <w:lang w:bidi="ta-IN"/>
               </w:rPr>
-              <w:t xml:space="preserve">43rd </w:t>
-            </w:r>
-            <w:proofErr w:type="spellStart"/>
-            <w:r>
-              <w:rPr>
-                <w:rFonts w:cs="Latha"/>
-                <w:sz w:val="28"/>
-                <w:szCs w:val="28"/>
-                <w:lang w:bidi="ta-IN"/>
-              </w:rPr>
-              <w:t>Panchaati</w:t>
-            </w:r>
-            <w:proofErr w:type="spellEnd"/>
-            <w:r>
-              <w:rPr>
-                <w:rFonts w:cs="Latha"/>
-                <w:sz w:val="28"/>
-                <w:szCs w:val="28"/>
-                <w:lang w:bidi="ta-IN"/>
-              </w:rPr>
-              <w:t xml:space="preserve">  </w:t>
+              <w:t xml:space="preserve">43rd Panchaati  </w:t>
             </w:r>
           </w:p>
         </w:tc>
@@ -10635,27 +10131,7 @@
                 <w:szCs w:val="28"/>
                 <w:lang w:bidi="ta-IN"/>
               </w:rPr>
-              <w:t xml:space="preserve">lower </w:t>
-            </w:r>
-            <w:proofErr w:type="spellStart"/>
-            <w:r>
-              <w:rPr>
-                <w:rFonts w:cs="Latha"/>
-                <w:sz w:val="28"/>
-                <w:szCs w:val="28"/>
-                <w:lang w:bidi="ta-IN"/>
-              </w:rPr>
-              <w:t>swaram</w:t>
-            </w:r>
-            <w:proofErr w:type="spellEnd"/>
-            <w:r>
-              <w:rPr>
-                <w:rFonts w:cs="Latha"/>
-                <w:sz w:val="28"/>
-                <w:szCs w:val="28"/>
-                <w:lang w:bidi="ta-IN"/>
-              </w:rPr>
-              <w:t xml:space="preserve"> removed</w:t>
+              <w:t>lower swaram removed</w:t>
             </w:r>
             <w:r>
               <w:rPr>
@@ -10700,19 +10176,8 @@
                 <w:szCs w:val="28"/>
                 <w:lang w:bidi="ta-IN"/>
               </w:rPr>
-              <w:t xml:space="preserve">5.1.9.1 - </w:t>
-            </w:r>
-            <w:proofErr w:type="spellStart"/>
-            <w:r>
-              <w:rPr>
-                <w:rFonts w:cs="Latha"/>
-                <w:sz w:val="28"/>
-                <w:szCs w:val="28"/>
-                <w:lang w:bidi="ta-IN"/>
-              </w:rPr>
-              <w:t>Padam</w:t>
-            </w:r>
-            <w:proofErr w:type="spellEnd"/>
+              <w:t>5.1.9.1 - Padam</w:t>
+            </w:r>
           </w:p>
           <w:p>
             <w:pPr>
@@ -10731,27 +10196,7 @@
                 <w:szCs w:val="28"/>
                 <w:lang w:bidi="ta-IN"/>
               </w:rPr>
-              <w:t xml:space="preserve">45th </w:t>
-            </w:r>
-            <w:proofErr w:type="spellStart"/>
-            <w:r>
-              <w:rPr>
-                <w:rFonts w:cs="Latha"/>
-                <w:sz w:val="28"/>
-                <w:szCs w:val="28"/>
-                <w:lang w:bidi="ta-IN"/>
-              </w:rPr>
-              <w:t>Panchaati</w:t>
-            </w:r>
-            <w:proofErr w:type="spellEnd"/>
-            <w:r>
-              <w:rPr>
-                <w:rFonts w:cs="Latha"/>
-                <w:sz w:val="28"/>
-                <w:szCs w:val="28"/>
-                <w:lang w:bidi="ta-IN"/>
-              </w:rPr>
-              <w:t xml:space="preserve">  </w:t>
+              <w:t xml:space="preserve">45th Panchaati  </w:t>
             </w:r>
           </w:p>
         </w:tc>
@@ -11391,27 +10836,7 @@
                 <w:szCs w:val="28"/>
                 <w:lang w:bidi="ta-IN"/>
               </w:rPr>
-              <w:t>missing “</w:t>
-            </w:r>
-            <w:proofErr w:type="spellStart"/>
-            <w:r>
-              <w:rPr>
-                <w:rFonts w:cs="Latha"/>
-                <w:sz w:val="28"/>
-                <w:szCs w:val="28"/>
-                <w:lang w:bidi="ta-IN"/>
-              </w:rPr>
-              <w:t>ri</w:t>
-            </w:r>
-            <w:proofErr w:type="spellEnd"/>
-            <w:r>
-              <w:rPr>
-                <w:rFonts w:cs="Latha"/>
-                <w:sz w:val="28"/>
-                <w:szCs w:val="28"/>
-                <w:lang w:bidi="ta-IN"/>
-              </w:rPr>
-              <w:t>” inserted</w:t>
+              <w:t>missing “ri” inserted</w:t>
             </w:r>
             <w:r>
               <w:rPr>
@@ -11457,19 +10882,8 @@
                 <w:lang w:bidi="ta-IN"/>
               </w:rPr>
               <w:lastRenderedPageBreak/>
-              <w:t xml:space="preserve">5.1.9.5 - </w:t>
-            </w:r>
-            <w:proofErr w:type="spellStart"/>
-            <w:r>
-              <w:rPr>
-                <w:rFonts w:cs="Latha"/>
-                <w:sz w:val="28"/>
-                <w:szCs w:val="28"/>
-                <w:lang w:bidi="ta-IN"/>
-              </w:rPr>
-              <w:t>Vaakyam</w:t>
-            </w:r>
-            <w:proofErr w:type="spellEnd"/>
+              <w:t>5.1.9.5 - Vaakyam</w:t>
+            </w:r>
           </w:p>
           <w:p>
             <w:pPr>
@@ -11489,27 +10903,7 @@
                 <w:szCs w:val="28"/>
                 <w:lang w:bidi="ta-IN"/>
               </w:rPr>
-              <w:t xml:space="preserve">49th  </w:t>
-            </w:r>
-            <w:proofErr w:type="spellStart"/>
-            <w:r>
-              <w:rPr>
-                <w:rFonts w:cs="Latha"/>
-                <w:sz w:val="28"/>
-                <w:szCs w:val="28"/>
-                <w:lang w:bidi="ta-IN"/>
-              </w:rPr>
-              <w:t>Panchaati</w:t>
-            </w:r>
-            <w:proofErr w:type="spellEnd"/>
-            <w:r>
-              <w:rPr>
-                <w:rFonts w:cs="Latha"/>
-                <w:sz w:val="28"/>
-                <w:szCs w:val="28"/>
-                <w:lang w:bidi="ta-IN"/>
-              </w:rPr>
-              <w:t xml:space="preserve">  </w:t>
+              <w:t xml:space="preserve">49th  Panchaati  </w:t>
             </w:r>
           </w:p>
         </w:tc>
@@ -11941,19 +11335,8 @@
                 <w:szCs w:val="28"/>
                 <w:lang w:bidi="ta-IN"/>
               </w:rPr>
-              <w:t xml:space="preserve">5.1.11.2 - </w:t>
-            </w:r>
-            <w:proofErr w:type="spellStart"/>
-            <w:r>
-              <w:rPr>
-                <w:rFonts w:cs="Latha"/>
-                <w:sz w:val="28"/>
-                <w:szCs w:val="28"/>
-                <w:lang w:bidi="ta-IN"/>
-              </w:rPr>
-              <w:t>Vaakyam</w:t>
-            </w:r>
-            <w:proofErr w:type="spellEnd"/>
+              <w:t>5.1.11.2 - Vaakyam</w:t>
+            </w:r>
           </w:p>
           <w:p>
             <w:pPr>
@@ -11973,27 +11356,7 @@
                 <w:szCs w:val="28"/>
                 <w:lang w:bidi="ta-IN"/>
               </w:rPr>
-              <w:t xml:space="preserve">57th  </w:t>
-            </w:r>
-            <w:proofErr w:type="spellStart"/>
-            <w:r>
-              <w:rPr>
-                <w:rFonts w:cs="Latha"/>
-                <w:sz w:val="28"/>
-                <w:szCs w:val="28"/>
-                <w:lang w:bidi="ta-IN"/>
-              </w:rPr>
-              <w:t>Panchaati</w:t>
-            </w:r>
-            <w:proofErr w:type="spellEnd"/>
-            <w:r>
-              <w:rPr>
-                <w:rFonts w:cs="Latha"/>
-                <w:sz w:val="28"/>
-                <w:szCs w:val="28"/>
-                <w:lang w:bidi="ta-IN"/>
-              </w:rPr>
-              <w:t xml:space="preserve">  </w:t>
+              <w:t xml:space="preserve">57th  Panchaati  </w:t>
             </w:r>
           </w:p>
         </w:tc>
@@ -12471,42 +11834,8 @@
           <w:szCs w:val="32"/>
           <w:u w:val="single"/>
         </w:rPr>
-        <w:t xml:space="preserve"> </w:t>
+        <w:t xml:space="preserve"> Pada Paatam</w:t>
       </w:r>
-      <w:proofErr w:type="spellStart"/>
-      <w:r>
-        <w:rPr>
-          <w:b/>
-          <w:bCs/>
-          <w:sz w:val="32"/>
-          <w:szCs w:val="32"/>
-          <w:u w:val="single"/>
-        </w:rPr>
-        <w:t>Pada</w:t>
-      </w:r>
-      <w:proofErr w:type="spellEnd"/>
-      <w:r>
-        <w:rPr>
-          <w:b/>
-          <w:bCs/>
-          <w:sz w:val="32"/>
-          <w:szCs w:val="32"/>
-          <w:u w:val="single"/>
-        </w:rPr>
-        <w:t xml:space="preserve"> </w:t>
-      </w:r>
-      <w:proofErr w:type="spellStart"/>
-      <w:r>
-        <w:rPr>
-          <w:b/>
-          <w:bCs/>
-          <w:sz w:val="32"/>
-          <w:szCs w:val="32"/>
-          <w:u w:val="single"/>
-        </w:rPr>
-        <w:t>Paatam</w:t>
-      </w:r>
-      <w:proofErr w:type="spellEnd"/>
       <w:r>
         <w:rPr>
           <w:b/>
@@ -12782,27 +12111,7 @@
                 <w:szCs w:val="28"/>
                 <w:lang w:bidi="ta-IN"/>
               </w:rPr>
-              <w:t xml:space="preserve">5.1.7.3 </w:t>
-            </w:r>
-            <w:proofErr w:type="spellStart"/>
-            <w:r>
-              <w:rPr>
-                <w:rFonts w:cs="Latha"/>
-                <w:sz w:val="28"/>
-                <w:szCs w:val="28"/>
-                <w:lang w:bidi="ta-IN"/>
-              </w:rPr>
-              <w:t>Pachati</w:t>
-            </w:r>
-            <w:proofErr w:type="spellEnd"/>
-            <w:r>
-              <w:rPr>
-                <w:rFonts w:cs="Latha"/>
-                <w:sz w:val="28"/>
-                <w:szCs w:val="28"/>
-                <w:lang w:bidi="ta-IN"/>
-              </w:rPr>
-              <w:t xml:space="preserve">  37</w:t>
+              <w:t>5.1.7.3 Pachati  37</w:t>
             </w:r>
           </w:p>
         </w:tc>
@@ -13177,7 +12486,7 @@
 </file>
 
 <file path=word/endnotes.xml><?xml version="1.0" encoding="utf-8"?>
-<w:endnotes xmlns:wpc="http://schemas.microsoft.com/office/word/2010/wordprocessingCanvas" xmlns:cx="http://schemas.microsoft.com/office/drawing/2014/chartex" xmlns:cx1="http://schemas.microsoft.com/office/drawing/2015/9/8/chartex" xmlns:mc="http://schemas.openxmlformats.org/markup-compatibility/2006" xmlns:o="urn:schemas-microsoft-com:office:office" xmlns:r="http://schemas.openxmlformats.org/officeDocument/2006/relationships" xmlns:m="http://schemas.openxmlformats.org/officeDocument/2006/math" xmlns:v="urn:schemas-microsoft-com:vml" xmlns:wp14="http://schemas.microsoft.com/office/word/2010/wordprocessingDrawing" xmlns:wp="http://schemas.openxmlformats.org/drawingml/2006/wordprocessingDrawing" xmlns:w10="urn:schemas-microsoft-com:office:word" xmlns:w="http://schemas.openxmlformats.org/wordprocessingml/2006/main" xmlns:w14="http://schemas.microsoft.com/office/word/2010/wordml" xmlns:w15="http://schemas.microsoft.com/office/word/2012/wordml" xmlns:w16se="http://schemas.microsoft.com/office/word/2015/wordml/symex" xmlns:wpg="http://schemas.microsoft.com/office/word/2010/wordprocessingGroup" xmlns:wpi="http://schemas.microsoft.com/office/word/2010/wordprocessingInk" xmlns:wne="http://schemas.microsoft.com/office/word/2006/wordml" xmlns:wps="http://schemas.microsoft.com/office/word/2010/wordprocessingShape" mc:Ignorable="w14 w15 w16se wp14">
+<w:endnotes xmlns:wpc="http://schemas.microsoft.com/office/word/2010/wordprocessingCanvas" xmlns:cx="http://schemas.microsoft.com/office/drawing/2014/chartex" xmlns:cx1="http://schemas.microsoft.com/office/drawing/2015/9/8/chartex" xmlns:cx2="http://schemas.microsoft.com/office/drawing/2015/10/21/chartex" xmlns:cx3="http://schemas.microsoft.com/office/drawing/2016/5/9/chartex" xmlns:cx4="http://schemas.microsoft.com/office/drawing/2016/5/10/chartex" xmlns:cx5="http://schemas.microsoft.com/office/drawing/2016/5/11/chartex" xmlns:cx6="http://schemas.microsoft.com/office/drawing/2016/5/12/chartex" xmlns:cx7="http://schemas.microsoft.com/office/drawing/2016/5/13/chartex" xmlns:cx8="http://schemas.microsoft.com/office/drawing/2016/5/14/chartex" xmlns:mc="http://schemas.openxmlformats.org/markup-compatibility/2006" xmlns:aink="http://schemas.microsoft.com/office/drawing/2016/ink" xmlns:am3d="http://schemas.microsoft.com/office/drawing/2017/model3d" xmlns:o="urn:schemas-microsoft-com:office:office" xmlns:r="http://schemas.openxmlformats.org/officeDocument/2006/relationships" xmlns:m="http://schemas.openxmlformats.org/officeDocument/2006/math" xmlns:v="urn:schemas-microsoft-com:vml" xmlns:wp14="http://schemas.microsoft.com/office/word/2010/wordprocessingDrawing" xmlns:wp="http://schemas.openxmlformats.org/drawingml/2006/wordprocessingDrawing" xmlns:w10="urn:schemas-microsoft-com:office:word" xmlns:w="http://schemas.openxmlformats.org/wordprocessingml/2006/main" xmlns:w14="http://schemas.microsoft.com/office/word/2010/wordml" xmlns:w15="http://schemas.microsoft.com/office/word/2012/wordml" xmlns:w16cex="http://schemas.microsoft.com/office/word/2018/wordml/cex" xmlns:w16cid="http://schemas.microsoft.com/office/word/2016/wordml/cid" xmlns:w16="http://schemas.microsoft.com/office/word/2018/wordml" xmlns:w16sdtdh="http://schemas.microsoft.com/office/word/2020/wordml/sdtdatahash" xmlns:w16se="http://schemas.microsoft.com/office/word/2015/wordml/symex" xmlns:wpg="http://schemas.microsoft.com/office/word/2010/wordprocessingGroup" xmlns:wpi="http://schemas.microsoft.com/office/word/2010/wordprocessingInk" xmlns:wne="http://schemas.microsoft.com/office/word/2006/wordml" xmlns:wps="http://schemas.microsoft.com/office/word/2010/wordprocessingShape" mc:Ignorable="w14 w15 w16se w16cid w16 w16cex w16sdtdh wp14">
   <w:endnote w:type="separator" w:id="-1">
     <w:p>
       <w:pPr>
@@ -13202,7 +12511,7 @@
 </file>
 
 <file path=word/footer1.xml><?xml version="1.0" encoding="utf-8"?>
-<w:ftr xmlns:wpc="http://schemas.microsoft.com/office/word/2010/wordprocessingCanvas" xmlns:cx="http://schemas.microsoft.com/office/drawing/2014/chartex" xmlns:cx1="http://schemas.microsoft.com/office/drawing/2015/9/8/chartex" xmlns:mc="http://schemas.openxmlformats.org/markup-compatibility/2006" xmlns:o="urn:schemas-microsoft-com:office:office" xmlns:r="http://schemas.openxmlformats.org/officeDocument/2006/relationships" xmlns:m="http://schemas.openxmlformats.org/officeDocument/2006/math" xmlns:v="urn:schemas-microsoft-com:vml" xmlns:wp14="http://schemas.microsoft.com/office/word/2010/wordprocessingDrawing" xmlns:wp="http://schemas.openxmlformats.org/drawingml/2006/wordprocessingDrawing" xmlns:w10="urn:schemas-microsoft-com:office:word" xmlns:w="http://schemas.openxmlformats.org/wordprocessingml/2006/main" xmlns:w14="http://schemas.microsoft.com/office/word/2010/wordml" xmlns:w15="http://schemas.microsoft.com/office/word/2012/wordml" xmlns:w16se="http://schemas.microsoft.com/office/word/2015/wordml/symex" xmlns:wpg="http://schemas.microsoft.com/office/word/2010/wordprocessingGroup" xmlns:wpi="http://schemas.microsoft.com/office/word/2010/wordprocessingInk" xmlns:wne="http://schemas.microsoft.com/office/word/2006/wordml" xmlns:wps="http://schemas.microsoft.com/office/word/2010/wordprocessingShape" mc:Ignorable="w14 w15 w16se wp14">
+<w:ftr xmlns:wpc="http://schemas.microsoft.com/office/word/2010/wordprocessingCanvas" xmlns:cx="http://schemas.microsoft.com/office/drawing/2014/chartex" xmlns:cx1="http://schemas.microsoft.com/office/drawing/2015/9/8/chartex" xmlns:cx2="http://schemas.microsoft.com/office/drawing/2015/10/21/chartex" xmlns:cx3="http://schemas.microsoft.com/office/drawing/2016/5/9/chartex" xmlns:cx4="http://schemas.microsoft.com/office/drawing/2016/5/10/chartex" xmlns:cx5="http://schemas.microsoft.com/office/drawing/2016/5/11/chartex" xmlns:cx6="http://schemas.microsoft.com/office/drawing/2016/5/12/chartex" xmlns:cx7="http://schemas.microsoft.com/office/drawing/2016/5/13/chartex" xmlns:cx8="http://schemas.microsoft.com/office/drawing/2016/5/14/chartex" xmlns:mc="http://schemas.openxmlformats.org/markup-compatibility/2006" xmlns:aink="http://schemas.microsoft.com/office/drawing/2016/ink" xmlns:am3d="http://schemas.microsoft.com/office/drawing/2017/model3d" xmlns:o="urn:schemas-microsoft-com:office:office" xmlns:r="http://schemas.openxmlformats.org/officeDocument/2006/relationships" xmlns:m="http://schemas.openxmlformats.org/officeDocument/2006/math" xmlns:v="urn:schemas-microsoft-com:vml" xmlns:wp14="http://schemas.microsoft.com/office/word/2010/wordprocessingDrawing" xmlns:wp="http://schemas.openxmlformats.org/drawingml/2006/wordprocessingDrawing" xmlns:w10="urn:schemas-microsoft-com:office:word" xmlns:w="http://schemas.openxmlformats.org/wordprocessingml/2006/main" xmlns:w14="http://schemas.microsoft.com/office/word/2010/wordml" xmlns:w15="http://schemas.microsoft.com/office/word/2012/wordml" xmlns:w16cex="http://schemas.microsoft.com/office/word/2018/wordml/cex" xmlns:w16cid="http://schemas.microsoft.com/office/word/2016/wordml/cid" xmlns:w16="http://schemas.microsoft.com/office/word/2018/wordml" xmlns:w16sdtdh="http://schemas.microsoft.com/office/word/2020/wordml/sdtdatahash" xmlns:w16se="http://schemas.microsoft.com/office/word/2015/wordml/symex" xmlns:wpg="http://schemas.microsoft.com/office/word/2010/wordprocessingGroup" xmlns:wpi="http://schemas.microsoft.com/office/word/2010/wordprocessingInk" xmlns:wne="http://schemas.microsoft.com/office/word/2006/wordml" xmlns:wps="http://schemas.microsoft.com/office/word/2010/wordprocessingShape" mc:Ignorable="w14 w15 w16se w16cid w16 w16cex w16sdtdh wp14">
   <w:p>
     <w:pPr>
       <w:pBdr>
@@ -13354,7 +12663,7 @@
 </file>
 
 <file path=word/footer2.xml><?xml version="1.0" encoding="utf-8"?>
-<w:ftr xmlns:wpc="http://schemas.microsoft.com/office/word/2010/wordprocessingCanvas" xmlns:cx="http://schemas.microsoft.com/office/drawing/2014/chartex" xmlns:cx1="http://schemas.microsoft.com/office/drawing/2015/9/8/chartex" xmlns:mc="http://schemas.openxmlformats.org/markup-compatibility/2006" xmlns:o="urn:schemas-microsoft-com:office:office" xmlns:r="http://schemas.openxmlformats.org/officeDocument/2006/relationships" xmlns:m="http://schemas.openxmlformats.org/officeDocument/2006/math" xmlns:v="urn:schemas-microsoft-com:vml" xmlns:wp14="http://schemas.microsoft.com/office/word/2010/wordprocessingDrawing" xmlns:wp="http://schemas.openxmlformats.org/drawingml/2006/wordprocessingDrawing" xmlns:w10="urn:schemas-microsoft-com:office:word" xmlns:w="http://schemas.openxmlformats.org/wordprocessingml/2006/main" xmlns:w14="http://schemas.microsoft.com/office/word/2010/wordml" xmlns:w15="http://schemas.microsoft.com/office/word/2012/wordml" xmlns:w16se="http://schemas.microsoft.com/office/word/2015/wordml/symex" xmlns:wpg="http://schemas.microsoft.com/office/word/2010/wordprocessingGroup" xmlns:wpi="http://schemas.microsoft.com/office/word/2010/wordprocessingInk" xmlns:wne="http://schemas.microsoft.com/office/word/2006/wordml" xmlns:wps="http://schemas.microsoft.com/office/word/2010/wordprocessingShape" mc:Ignorable="w14 w15 w16se wp14">
+<w:ftr xmlns:wpc="http://schemas.microsoft.com/office/word/2010/wordprocessingCanvas" xmlns:cx="http://schemas.microsoft.com/office/drawing/2014/chartex" xmlns:cx1="http://schemas.microsoft.com/office/drawing/2015/9/8/chartex" xmlns:cx2="http://schemas.microsoft.com/office/drawing/2015/10/21/chartex" xmlns:cx3="http://schemas.microsoft.com/office/drawing/2016/5/9/chartex" xmlns:cx4="http://schemas.microsoft.com/office/drawing/2016/5/10/chartex" xmlns:cx5="http://schemas.microsoft.com/office/drawing/2016/5/11/chartex" xmlns:cx6="http://schemas.microsoft.com/office/drawing/2016/5/12/chartex" xmlns:cx7="http://schemas.microsoft.com/office/drawing/2016/5/13/chartex" xmlns:cx8="http://schemas.microsoft.com/office/drawing/2016/5/14/chartex" xmlns:mc="http://schemas.openxmlformats.org/markup-compatibility/2006" xmlns:aink="http://schemas.microsoft.com/office/drawing/2016/ink" xmlns:am3d="http://schemas.microsoft.com/office/drawing/2017/model3d" xmlns:o="urn:schemas-microsoft-com:office:office" xmlns:r="http://schemas.openxmlformats.org/officeDocument/2006/relationships" xmlns:m="http://schemas.openxmlformats.org/officeDocument/2006/math" xmlns:v="urn:schemas-microsoft-com:vml" xmlns:wp14="http://schemas.microsoft.com/office/word/2010/wordprocessingDrawing" xmlns:wp="http://schemas.openxmlformats.org/drawingml/2006/wordprocessingDrawing" xmlns:w10="urn:schemas-microsoft-com:office:word" xmlns:w="http://schemas.openxmlformats.org/wordprocessingml/2006/main" xmlns:w14="http://schemas.microsoft.com/office/word/2010/wordml" xmlns:w15="http://schemas.microsoft.com/office/word/2012/wordml" xmlns:w16cex="http://schemas.microsoft.com/office/word/2018/wordml/cex" xmlns:w16cid="http://schemas.microsoft.com/office/word/2016/wordml/cid" xmlns:w16="http://schemas.microsoft.com/office/word/2018/wordml" xmlns:w16sdtdh="http://schemas.microsoft.com/office/word/2020/wordml/sdtdatahash" xmlns:w16se="http://schemas.microsoft.com/office/word/2015/wordml/symex" xmlns:wpg="http://schemas.microsoft.com/office/word/2010/wordprocessingGroup" xmlns:wpi="http://schemas.microsoft.com/office/word/2010/wordprocessingInk" xmlns:wne="http://schemas.microsoft.com/office/word/2006/wordml" xmlns:wps="http://schemas.microsoft.com/office/word/2010/wordprocessingShape" mc:Ignorable="w14 w15 w16se w16cid w16 w16cex w16sdtdh wp14">
   <w:p>
     <w:pPr>
       <w:pBdr>
@@ -13549,7 +12858,7 @@
 </file>
 
 <file path=word/footnotes.xml><?xml version="1.0" encoding="utf-8"?>
-<w:footnotes xmlns:wpc="http://schemas.microsoft.com/office/word/2010/wordprocessingCanvas" xmlns:cx="http://schemas.microsoft.com/office/drawing/2014/chartex" xmlns:cx1="http://schemas.microsoft.com/office/drawing/2015/9/8/chartex" xmlns:mc="http://schemas.openxmlformats.org/markup-compatibility/2006" xmlns:o="urn:schemas-microsoft-com:office:office" xmlns:r="http://schemas.openxmlformats.org/officeDocument/2006/relationships" xmlns:m="http://schemas.openxmlformats.org/officeDocument/2006/math" xmlns:v="urn:schemas-microsoft-com:vml" xmlns:wp14="http://schemas.microsoft.com/office/word/2010/wordprocessingDrawing" xmlns:wp="http://schemas.openxmlformats.org/drawingml/2006/wordprocessingDrawing" xmlns:w10="urn:schemas-microsoft-com:office:word" xmlns:w="http://schemas.openxmlformats.org/wordprocessingml/2006/main" xmlns:w14="http://schemas.microsoft.com/office/word/2010/wordml" xmlns:w15="http://schemas.microsoft.com/office/word/2012/wordml" xmlns:w16se="http://schemas.microsoft.com/office/word/2015/wordml/symex" xmlns:wpg="http://schemas.microsoft.com/office/word/2010/wordprocessingGroup" xmlns:wpi="http://schemas.microsoft.com/office/word/2010/wordprocessingInk" xmlns:wne="http://schemas.microsoft.com/office/word/2006/wordml" xmlns:wps="http://schemas.microsoft.com/office/word/2010/wordprocessingShape" mc:Ignorable="w14 w15 w16se wp14">
+<w:footnotes xmlns:wpc="http://schemas.microsoft.com/office/word/2010/wordprocessingCanvas" xmlns:cx="http://schemas.microsoft.com/office/drawing/2014/chartex" xmlns:cx1="http://schemas.microsoft.com/office/drawing/2015/9/8/chartex" xmlns:cx2="http://schemas.microsoft.com/office/drawing/2015/10/21/chartex" xmlns:cx3="http://schemas.microsoft.com/office/drawing/2016/5/9/chartex" xmlns:cx4="http://schemas.microsoft.com/office/drawing/2016/5/10/chartex" xmlns:cx5="http://schemas.microsoft.com/office/drawing/2016/5/11/chartex" xmlns:cx6="http://schemas.microsoft.com/office/drawing/2016/5/12/chartex" xmlns:cx7="http://schemas.microsoft.com/office/drawing/2016/5/13/chartex" xmlns:cx8="http://schemas.microsoft.com/office/drawing/2016/5/14/chartex" xmlns:mc="http://schemas.openxmlformats.org/markup-compatibility/2006" xmlns:aink="http://schemas.microsoft.com/office/drawing/2016/ink" xmlns:am3d="http://schemas.microsoft.com/office/drawing/2017/model3d" xmlns:o="urn:schemas-microsoft-com:office:office" xmlns:r="http://schemas.openxmlformats.org/officeDocument/2006/relationships" xmlns:m="http://schemas.openxmlformats.org/officeDocument/2006/math" xmlns:v="urn:schemas-microsoft-com:vml" xmlns:wp14="http://schemas.microsoft.com/office/word/2010/wordprocessingDrawing" xmlns:wp="http://schemas.openxmlformats.org/drawingml/2006/wordprocessingDrawing" xmlns:w10="urn:schemas-microsoft-com:office:word" xmlns:w="http://schemas.openxmlformats.org/wordprocessingml/2006/main" xmlns:w14="http://schemas.microsoft.com/office/word/2010/wordml" xmlns:w15="http://schemas.microsoft.com/office/word/2012/wordml" xmlns:w16cex="http://schemas.microsoft.com/office/word/2018/wordml/cex" xmlns:w16cid="http://schemas.microsoft.com/office/word/2016/wordml/cid" xmlns:w16="http://schemas.microsoft.com/office/word/2018/wordml" xmlns:w16sdtdh="http://schemas.microsoft.com/office/word/2020/wordml/sdtdatahash" xmlns:w16se="http://schemas.microsoft.com/office/word/2015/wordml/symex" xmlns:wpg="http://schemas.microsoft.com/office/word/2010/wordprocessingGroup" xmlns:wpi="http://schemas.microsoft.com/office/word/2010/wordprocessingInk" xmlns:wne="http://schemas.microsoft.com/office/word/2006/wordml" xmlns:wps="http://schemas.microsoft.com/office/word/2010/wordprocessingShape" mc:Ignorable="w14 w15 w16se w16cid w16 w16cex w16sdtdh wp14">
   <w:footnote w:type="separator" w:id="-1">
     <w:p>
       <w:pPr>
@@ -13574,7 +12883,7 @@
 </file>
 
 <file path=word/header1.xml><?xml version="1.0" encoding="utf-8"?>
-<w:hdr xmlns:wpc="http://schemas.microsoft.com/office/word/2010/wordprocessingCanvas" xmlns:cx="http://schemas.microsoft.com/office/drawing/2014/chartex" xmlns:cx1="http://schemas.microsoft.com/office/drawing/2015/9/8/chartex" xmlns:mc="http://schemas.openxmlformats.org/markup-compatibility/2006" xmlns:o="urn:schemas-microsoft-com:office:office" xmlns:r="http://schemas.openxmlformats.org/officeDocument/2006/relationships" xmlns:m="http://schemas.openxmlformats.org/officeDocument/2006/math" xmlns:v="urn:schemas-microsoft-com:vml" xmlns:wp14="http://schemas.microsoft.com/office/word/2010/wordprocessingDrawing" xmlns:wp="http://schemas.openxmlformats.org/drawingml/2006/wordprocessingDrawing" xmlns:w10="urn:schemas-microsoft-com:office:word" xmlns:w="http://schemas.openxmlformats.org/wordprocessingml/2006/main" xmlns:w14="http://schemas.microsoft.com/office/word/2010/wordml" xmlns:w15="http://schemas.microsoft.com/office/word/2012/wordml" xmlns:w16se="http://schemas.microsoft.com/office/word/2015/wordml/symex" xmlns:wpg="http://schemas.microsoft.com/office/word/2010/wordprocessingGroup" xmlns:wpi="http://schemas.microsoft.com/office/word/2010/wordprocessingInk" xmlns:wne="http://schemas.microsoft.com/office/word/2006/wordml" xmlns:wps="http://schemas.microsoft.com/office/word/2010/wordprocessingShape" mc:Ignorable="w14 w15 w16se wp14">
+<w:hdr xmlns:wpc="http://schemas.microsoft.com/office/word/2010/wordprocessingCanvas" xmlns:cx="http://schemas.microsoft.com/office/drawing/2014/chartex" xmlns:cx1="http://schemas.microsoft.com/office/drawing/2015/9/8/chartex" xmlns:cx2="http://schemas.microsoft.com/office/drawing/2015/10/21/chartex" xmlns:cx3="http://schemas.microsoft.com/office/drawing/2016/5/9/chartex" xmlns:cx4="http://schemas.microsoft.com/office/drawing/2016/5/10/chartex" xmlns:cx5="http://schemas.microsoft.com/office/drawing/2016/5/11/chartex" xmlns:cx6="http://schemas.microsoft.com/office/drawing/2016/5/12/chartex" xmlns:cx7="http://schemas.microsoft.com/office/drawing/2016/5/13/chartex" xmlns:cx8="http://schemas.microsoft.com/office/drawing/2016/5/14/chartex" xmlns:mc="http://schemas.openxmlformats.org/markup-compatibility/2006" xmlns:aink="http://schemas.microsoft.com/office/drawing/2016/ink" xmlns:am3d="http://schemas.microsoft.com/office/drawing/2017/model3d" xmlns:o="urn:schemas-microsoft-com:office:office" xmlns:r="http://schemas.openxmlformats.org/officeDocument/2006/relationships" xmlns:m="http://schemas.openxmlformats.org/officeDocument/2006/math" xmlns:v="urn:schemas-microsoft-com:vml" xmlns:wp14="http://schemas.microsoft.com/office/word/2010/wordprocessingDrawing" xmlns:wp="http://schemas.openxmlformats.org/drawingml/2006/wordprocessingDrawing" xmlns:w10="urn:schemas-microsoft-com:office:word" xmlns:w="http://schemas.openxmlformats.org/wordprocessingml/2006/main" xmlns:w14="http://schemas.microsoft.com/office/word/2010/wordml" xmlns:w15="http://schemas.microsoft.com/office/word/2012/wordml" xmlns:w16cex="http://schemas.microsoft.com/office/word/2018/wordml/cex" xmlns:w16cid="http://schemas.microsoft.com/office/word/2016/wordml/cid" xmlns:w16="http://schemas.microsoft.com/office/word/2018/wordml" xmlns:w16sdtdh="http://schemas.microsoft.com/office/word/2020/wordml/sdtdatahash" xmlns:w16se="http://schemas.microsoft.com/office/word/2015/wordml/symex" xmlns:wpg="http://schemas.microsoft.com/office/word/2010/wordprocessingGroup" xmlns:wpi="http://schemas.microsoft.com/office/word/2010/wordprocessingInk" xmlns:wne="http://schemas.microsoft.com/office/word/2006/wordml" xmlns:wps="http://schemas.microsoft.com/office/word/2010/wordprocessingShape" mc:Ignorable="w14 w15 w16se w16cid w16 w16cex w16sdtdh wp14">
   <w:p>
     <w:pPr>
       <w:pStyle w:val="Header"/>
@@ -13587,7 +12896,7 @@
 </file>
 
 <file path=word/header2.xml><?xml version="1.0" encoding="utf-8"?>
-<w:hdr xmlns:wpc="http://schemas.microsoft.com/office/word/2010/wordprocessingCanvas" xmlns:cx="http://schemas.microsoft.com/office/drawing/2014/chartex" xmlns:cx1="http://schemas.microsoft.com/office/drawing/2015/9/8/chartex" xmlns:mc="http://schemas.openxmlformats.org/markup-compatibility/2006" xmlns:o="urn:schemas-microsoft-com:office:office" xmlns:r="http://schemas.openxmlformats.org/officeDocument/2006/relationships" xmlns:m="http://schemas.openxmlformats.org/officeDocument/2006/math" xmlns:v="urn:schemas-microsoft-com:vml" xmlns:wp14="http://schemas.microsoft.com/office/word/2010/wordprocessingDrawing" xmlns:wp="http://schemas.openxmlformats.org/drawingml/2006/wordprocessingDrawing" xmlns:w10="urn:schemas-microsoft-com:office:word" xmlns:w="http://schemas.openxmlformats.org/wordprocessingml/2006/main" xmlns:w14="http://schemas.microsoft.com/office/word/2010/wordml" xmlns:w15="http://schemas.microsoft.com/office/word/2012/wordml" xmlns:w16se="http://schemas.microsoft.com/office/word/2015/wordml/symex" xmlns:wpg="http://schemas.microsoft.com/office/word/2010/wordprocessingGroup" xmlns:wpi="http://schemas.microsoft.com/office/word/2010/wordprocessingInk" xmlns:wne="http://schemas.microsoft.com/office/word/2006/wordml" xmlns:wps="http://schemas.microsoft.com/office/word/2010/wordprocessingShape" mc:Ignorable="w14 w15 w16se wp14">
+<w:hdr xmlns:wpc="http://schemas.microsoft.com/office/word/2010/wordprocessingCanvas" xmlns:cx="http://schemas.microsoft.com/office/drawing/2014/chartex" xmlns:cx1="http://schemas.microsoft.com/office/drawing/2015/9/8/chartex" xmlns:cx2="http://schemas.microsoft.com/office/drawing/2015/10/21/chartex" xmlns:cx3="http://schemas.microsoft.com/office/drawing/2016/5/9/chartex" xmlns:cx4="http://schemas.microsoft.com/office/drawing/2016/5/10/chartex" xmlns:cx5="http://schemas.microsoft.com/office/drawing/2016/5/11/chartex" xmlns:cx6="http://schemas.microsoft.com/office/drawing/2016/5/12/chartex" xmlns:cx7="http://schemas.microsoft.com/office/drawing/2016/5/13/chartex" xmlns:cx8="http://schemas.microsoft.com/office/drawing/2016/5/14/chartex" xmlns:mc="http://schemas.openxmlformats.org/markup-compatibility/2006" xmlns:aink="http://schemas.microsoft.com/office/drawing/2016/ink" xmlns:am3d="http://schemas.microsoft.com/office/drawing/2017/model3d" xmlns:o="urn:schemas-microsoft-com:office:office" xmlns:r="http://schemas.openxmlformats.org/officeDocument/2006/relationships" xmlns:m="http://schemas.openxmlformats.org/officeDocument/2006/math" xmlns:v="urn:schemas-microsoft-com:vml" xmlns:wp14="http://schemas.microsoft.com/office/word/2010/wordprocessingDrawing" xmlns:wp="http://schemas.openxmlformats.org/drawingml/2006/wordprocessingDrawing" xmlns:w10="urn:schemas-microsoft-com:office:word" xmlns:w="http://schemas.openxmlformats.org/wordprocessingml/2006/main" xmlns:w14="http://schemas.microsoft.com/office/word/2010/wordml" xmlns:w15="http://schemas.microsoft.com/office/word/2012/wordml" xmlns:w16cex="http://schemas.microsoft.com/office/word/2018/wordml/cex" xmlns:w16cid="http://schemas.microsoft.com/office/word/2016/wordml/cid" xmlns:w16="http://schemas.microsoft.com/office/word/2018/wordml" xmlns:w16sdtdh="http://schemas.microsoft.com/office/word/2020/wordml/sdtdatahash" xmlns:w16se="http://schemas.microsoft.com/office/word/2015/wordml/symex" xmlns:wpg="http://schemas.microsoft.com/office/word/2010/wordprocessingGroup" xmlns:wpi="http://schemas.microsoft.com/office/word/2010/wordprocessingInk" xmlns:wne="http://schemas.microsoft.com/office/word/2006/wordml" xmlns:wps="http://schemas.microsoft.com/office/word/2010/wordprocessingShape" mc:Ignorable="w14 w15 w16se w16cid w16 w16cex w16sdtdh wp14">
   <w:p>
     <w:pPr>
       <w:pStyle w:val="Header"/>
@@ -13600,7 +12909,7 @@
 </file>
 
 <file path=word/styles.xml><?xml version="1.0" encoding="utf-8"?>
-<w:styles xmlns:mc="http://schemas.openxmlformats.org/markup-compatibility/2006" xmlns:r="http://schemas.openxmlformats.org/officeDocument/2006/relationships" xmlns:w="http://schemas.openxmlformats.org/wordprocessingml/2006/main" xmlns:w14="http://schemas.microsoft.com/office/word/2010/wordml" xmlns:w15="http://schemas.microsoft.com/office/word/2012/wordml" xmlns:w16se="http://schemas.microsoft.com/office/word/2015/wordml/symex" mc:Ignorable="w14 w15 w16se">
+<w:styles xmlns:mc="http://schemas.openxmlformats.org/markup-compatibility/2006" xmlns:r="http://schemas.openxmlformats.org/officeDocument/2006/relationships" xmlns:w="http://schemas.openxmlformats.org/wordprocessingml/2006/main" xmlns:w14="http://schemas.microsoft.com/office/word/2010/wordml" xmlns:w15="http://schemas.microsoft.com/office/word/2012/wordml" xmlns:w16cex="http://schemas.microsoft.com/office/word/2018/wordml/cex" xmlns:w16cid="http://schemas.microsoft.com/office/word/2016/wordml/cid" xmlns:w16="http://schemas.microsoft.com/office/word/2018/wordml" xmlns:w16sdtdh="http://schemas.microsoft.com/office/word/2020/wordml/sdtdatahash" xmlns:w16se="http://schemas.microsoft.com/office/word/2015/wordml/symex" mc:Ignorable="w14 w15 w16se w16cid w16 w16cex w16sdtdh">
   <w:docDefaults>
     <w:rPrDefault>
       <w:rPr>
@@ -13610,7 +12919,7 @@
     </w:rPrDefault>
     <w:pPrDefault/>
   </w:docDefaults>
-  <w:latentStyles w:defLockedState="0" w:defUIPriority="99" w:defSemiHidden="0" w:defUnhideWhenUsed="0" w:defQFormat="0" w:count="371">
+  <w:latentStyles w:defLockedState="0" w:defUIPriority="99" w:defSemiHidden="0" w:defUnhideWhenUsed="0" w:defQFormat="0" w:count="376">
     <w:lsdException w:name="Normal" w:uiPriority="0" w:qFormat="1"/>
     <w:lsdException w:name="heading 1" w:uiPriority="9" w:qFormat="1"/>
     <w:lsdException w:name="heading 2" w:semiHidden="1" w:uiPriority="9" w:unhideWhenUsed="1" w:qFormat="1"/>
@@ -13982,6 +13291,11 @@
     <w:lsdException w:name="List Table 5 Dark Accent 6" w:uiPriority="50"/>
     <w:lsdException w:name="List Table 6 Colorful Accent 6" w:uiPriority="51"/>
     <w:lsdException w:name="List Table 7 Colorful Accent 6" w:uiPriority="52"/>
+    <w:lsdException w:name="Mention" w:semiHidden="1" w:unhideWhenUsed="1"/>
+    <w:lsdException w:name="Smart Hyperlink" w:semiHidden="1" w:unhideWhenUsed="1"/>
+    <w:lsdException w:name="Hashtag" w:semiHidden="1" w:unhideWhenUsed="1"/>
+    <w:lsdException w:name="Unresolved Mention" w:semiHidden="1" w:unhideWhenUsed="1"/>
+    <w:lsdException w:name="Smart Link" w:semiHidden="1" w:unhideWhenUsed="1"/>
   </w:latentStyles>
   <w:style w:type="paragraph" w:default="1" w:styleId="Normal">
     <w:name w:val="Normal"/>

</xml_diff>

<commit_message>
TS 5.1-5.7 Tamil Pada Paatam final loaded
</commit_message>
<xml_diff>
--- a/TS-Padam/TS-5.1/TS 5.1 Tamil Pada Paatam Corrections.docx
+++ b/TS-Padam/TS-5.1/TS 5.1 Tamil Pada Paatam Corrections.docx
@@ -1,6 +1,6 @@
 
 <file path=word/document.xml><?xml version="1.0" encoding="utf-8"?>
-<w:document xmlns:wpc="http://schemas.microsoft.com/office/word/2010/wordprocessingCanvas" xmlns:cx="http://schemas.microsoft.com/office/drawing/2014/chartex" xmlns:cx1="http://schemas.microsoft.com/office/drawing/2015/9/8/chartex" xmlns:cx2="http://schemas.microsoft.com/office/drawing/2015/10/21/chartex" xmlns:cx3="http://schemas.microsoft.com/office/drawing/2016/5/9/chartex" xmlns:cx4="http://schemas.microsoft.com/office/drawing/2016/5/10/chartex" xmlns:cx5="http://schemas.microsoft.com/office/drawing/2016/5/11/chartex" xmlns:cx6="http://schemas.microsoft.com/office/drawing/2016/5/12/chartex" xmlns:cx7="http://schemas.microsoft.com/office/drawing/2016/5/13/chartex" xmlns:cx8="http://schemas.microsoft.com/office/drawing/2016/5/14/chartex" xmlns:mc="http://schemas.openxmlformats.org/markup-compatibility/2006" xmlns:aink="http://schemas.microsoft.com/office/drawing/2016/ink" xmlns:am3d="http://schemas.microsoft.com/office/drawing/2017/model3d" xmlns:o="urn:schemas-microsoft-com:office:office" xmlns:oel="http://schemas.microsoft.com/office/2019/extlst" xmlns:r="http://schemas.openxmlformats.org/officeDocument/2006/relationships" xmlns:m="http://schemas.openxmlformats.org/officeDocument/2006/math" xmlns:v="urn:schemas-microsoft-com:vml" xmlns:wp14="http://schemas.microsoft.com/office/word/2010/wordprocessingDrawing" xmlns:wp="http://schemas.openxmlformats.org/drawingml/2006/wordprocessingDrawing" xmlns:w10="urn:schemas-microsoft-com:office:word" xmlns:w="http://schemas.openxmlformats.org/wordprocessingml/2006/main" xmlns:w14="http://schemas.microsoft.com/office/word/2010/wordml" xmlns:w15="http://schemas.microsoft.com/office/word/2012/wordml" xmlns:w16cex="http://schemas.microsoft.com/office/word/2018/wordml/cex" xmlns:w16cid="http://schemas.microsoft.com/office/word/2016/wordml/cid" xmlns:w16="http://schemas.microsoft.com/office/word/2018/wordml" xmlns:w16du="http://schemas.microsoft.com/office/word/2023/wordml/word16du" xmlns:w16sdtdh="http://schemas.microsoft.com/office/word/2020/wordml/sdtdatahash" xmlns:w16se="http://schemas.microsoft.com/office/word/2015/wordml/symex" xmlns:wpg="http://schemas.microsoft.com/office/word/2010/wordprocessingGroup" xmlns:wpi="http://schemas.microsoft.com/office/word/2010/wordprocessingInk" xmlns:wne="http://schemas.microsoft.com/office/word/2006/wordml" xmlns:wps="http://schemas.microsoft.com/office/word/2010/wordprocessingShape" mc:Ignorable="w14 w15 w16se w16cid w16 w16cex w16sdtdh w16du wp14">
+<w:document xmlns:wpc="http://schemas.microsoft.com/office/word/2010/wordprocessingCanvas" xmlns:cx="http://schemas.microsoft.com/office/drawing/2014/chartex" xmlns:cx1="http://schemas.microsoft.com/office/drawing/2015/9/8/chartex" xmlns:cx2="http://schemas.microsoft.com/office/drawing/2015/10/21/chartex" xmlns:cx3="http://schemas.microsoft.com/office/drawing/2016/5/9/chartex" xmlns:cx4="http://schemas.microsoft.com/office/drawing/2016/5/10/chartex" xmlns:cx5="http://schemas.microsoft.com/office/drawing/2016/5/11/chartex" xmlns:cx6="http://schemas.microsoft.com/office/drawing/2016/5/12/chartex" xmlns:cx7="http://schemas.microsoft.com/office/drawing/2016/5/13/chartex" xmlns:cx8="http://schemas.microsoft.com/office/drawing/2016/5/14/chartex" xmlns:mc="http://schemas.openxmlformats.org/markup-compatibility/2006" xmlns:aink="http://schemas.microsoft.com/office/drawing/2016/ink" xmlns:am3d="http://schemas.microsoft.com/office/drawing/2017/model3d" xmlns:o="urn:schemas-microsoft-com:office:office" xmlns:oel="http://schemas.microsoft.com/office/2019/extlst" xmlns:r="http://schemas.openxmlformats.org/officeDocument/2006/relationships" xmlns:m="http://schemas.openxmlformats.org/officeDocument/2006/math" xmlns:v="urn:schemas-microsoft-com:vml" xmlns:wp14="http://schemas.microsoft.com/office/word/2010/wordprocessingDrawing" xmlns:wp="http://schemas.openxmlformats.org/drawingml/2006/wordprocessingDrawing" xmlns:w10="urn:schemas-microsoft-com:office:word" xmlns:w="http://schemas.openxmlformats.org/wordprocessingml/2006/main" xmlns:w14="http://schemas.microsoft.com/office/word/2010/wordml" xmlns:w15="http://schemas.microsoft.com/office/word/2012/wordml" xmlns:w16cex="http://schemas.microsoft.com/office/word/2018/wordml/cex" xmlns:w16cid="http://schemas.microsoft.com/office/word/2016/wordml/cid" xmlns:w16="http://schemas.microsoft.com/office/word/2018/wordml" xmlns:w16du="http://schemas.microsoft.com/office/word/2023/wordml/word16du" xmlns:w16sdtdh="http://schemas.microsoft.com/office/word/2020/wordml/sdtdatahash" xmlns:w16sdtfl="http://schemas.microsoft.com/office/word/2024/wordml/sdtformatlock" xmlns:w16se="http://schemas.microsoft.com/office/word/2015/wordml/symex" xmlns:wpg="http://schemas.microsoft.com/office/word/2010/wordprocessingGroup" xmlns:wpi="http://schemas.microsoft.com/office/word/2010/wordprocessingInk" xmlns:wne="http://schemas.microsoft.com/office/word/2006/wordml" xmlns:wps="http://schemas.microsoft.com/office/word/2010/wordprocessingShape" mc:Ignorable="w14 w15 w16se w16cid w16 w16cex w16sdtdh w16sdtfl w16du wp14">
   <w:body>
     <w:p>
       <w:pPr>
@@ -21,7 +21,29 @@
           <w:szCs w:val="32"/>
           <w:u w:val="single"/>
         </w:rPr>
-        <w:t xml:space="preserve">TS Pada Paatam – TS 5.1 </w:t>
+        <w:t xml:space="preserve">TS Pada </w:t>
+      </w:r>
+      <w:proofErr w:type="spellStart"/>
+      <w:r>
+        <w:rPr>
+          <w:b/>
+          <w:bCs/>
+          <w:sz w:val="32"/>
+          <w:szCs w:val="32"/>
+          <w:u w:val="single"/>
+        </w:rPr>
+        <w:t>Paatam</w:t>
+      </w:r>
+      <w:proofErr w:type="spellEnd"/>
+      <w:r>
+        <w:rPr>
+          <w:b/>
+          <w:bCs/>
+          <w:sz w:val="32"/>
+          <w:szCs w:val="32"/>
+          <w:u w:val="single"/>
+        </w:rPr>
+        <w:t xml:space="preserve"> – TS 5.1 </w:t>
       </w:r>
       <w:r>
         <w:rPr>
@@ -79,10 +101,9 @@
           <w:bCs/>
           <w:sz w:val="32"/>
           <w:szCs w:val="32"/>
-          <w:highlight w:val="red"/>
           <w:u w:val="single"/>
         </w:rPr>
-        <w:t>???????</w:t>
+        <w:t>31st May 2025</w:t>
       </w:r>
     </w:p>
     <w:p>
@@ -342,15 +363,27 @@
                 <w:lang w:bidi="ta-IN"/>
               </w:rPr>
             </w:pPr>
-            <w:r>
-              <w:rPr>
-                <w:rFonts w:cs="Latha"/>
-                <w:b/>
-                <w:sz w:val="28"/>
-                <w:szCs w:val="28"/>
-                <w:lang w:bidi="ta-IN"/>
-              </w:rPr>
-              <w:t xml:space="preserve">Panchaati No. - </w:t>
+            <w:proofErr w:type="spellStart"/>
+            <w:r>
+              <w:rPr>
+                <w:rFonts w:cs="Latha"/>
+                <w:b/>
+                <w:sz w:val="28"/>
+                <w:szCs w:val="28"/>
+                <w:lang w:bidi="ta-IN"/>
+              </w:rPr>
+              <w:t>Panchaati</w:t>
+            </w:r>
+            <w:proofErr w:type="spellEnd"/>
+            <w:r>
+              <w:rPr>
+                <w:rFonts w:cs="Latha"/>
+                <w:b/>
+                <w:sz w:val="28"/>
+                <w:szCs w:val="28"/>
+                <w:lang w:bidi="ta-IN"/>
+              </w:rPr>
+              <w:t xml:space="preserve"> No. - </w:t>
             </w:r>
             <w:r>
               <w:rPr>
@@ -1088,15 +1121,27 @@
                 <w:lang w:bidi="ta-IN"/>
               </w:rPr>
             </w:pPr>
-            <w:r>
-              <w:rPr>
-                <w:rFonts w:cs="Latha"/>
-                <w:b/>
-                <w:sz w:val="28"/>
-                <w:szCs w:val="28"/>
-                <w:lang w:bidi="ta-IN"/>
-              </w:rPr>
-              <w:t xml:space="preserve">Panchaati No. - </w:t>
+            <w:proofErr w:type="spellStart"/>
+            <w:r>
+              <w:rPr>
+                <w:rFonts w:cs="Latha"/>
+                <w:b/>
+                <w:sz w:val="28"/>
+                <w:szCs w:val="28"/>
+                <w:lang w:bidi="ta-IN"/>
+              </w:rPr>
+              <w:t>Panchaati</w:t>
+            </w:r>
+            <w:proofErr w:type="spellEnd"/>
+            <w:r>
+              <w:rPr>
+                <w:rFonts w:cs="Latha"/>
+                <w:b/>
+                <w:sz w:val="28"/>
+                <w:szCs w:val="28"/>
+                <w:lang w:bidi="ta-IN"/>
+              </w:rPr>
+              <w:t xml:space="preserve"> No. - </w:t>
             </w:r>
             <w:r>
               <w:rPr>
@@ -1448,15 +1493,27 @@
                 <w:lang w:bidi="ta-IN"/>
               </w:rPr>
             </w:pPr>
-            <w:r>
-              <w:rPr>
-                <w:rFonts w:cs="Latha"/>
-                <w:b/>
-                <w:sz w:val="28"/>
-                <w:szCs w:val="28"/>
-                <w:lang w:bidi="ta-IN"/>
-              </w:rPr>
-              <w:t xml:space="preserve">Panchaati No. - </w:t>
+            <w:proofErr w:type="spellStart"/>
+            <w:r>
+              <w:rPr>
+                <w:rFonts w:cs="Latha"/>
+                <w:b/>
+                <w:sz w:val="28"/>
+                <w:szCs w:val="28"/>
+                <w:lang w:bidi="ta-IN"/>
+              </w:rPr>
+              <w:t>Panchaati</w:t>
+            </w:r>
+            <w:proofErr w:type="spellEnd"/>
+            <w:r>
+              <w:rPr>
+                <w:rFonts w:cs="Latha"/>
+                <w:b/>
+                <w:sz w:val="28"/>
+                <w:szCs w:val="28"/>
+                <w:lang w:bidi="ta-IN"/>
+              </w:rPr>
+              <w:t xml:space="preserve"> No. - </w:t>
             </w:r>
             <w:r>
               <w:rPr>
@@ -1794,7 +1851,29 @@
           <w:szCs w:val="32"/>
           <w:u w:val="single"/>
         </w:rPr>
-        <w:t>TS Pada Paatam – TS 5.1 Sanskrit co</w:t>
+        <w:t xml:space="preserve">TS Pada </w:t>
+      </w:r>
+      <w:proofErr w:type="spellStart"/>
+      <w:r>
+        <w:rPr>
+          <w:b/>
+          <w:bCs/>
+          <w:sz w:val="32"/>
+          <w:szCs w:val="32"/>
+          <w:u w:val="single"/>
+        </w:rPr>
+        <w:t>Paatam</w:t>
+      </w:r>
+      <w:proofErr w:type="spellEnd"/>
+      <w:r>
+        <w:rPr>
+          <w:b/>
+          <w:bCs/>
+          <w:sz w:val="32"/>
+          <w:szCs w:val="32"/>
+          <w:u w:val="single"/>
+        </w:rPr>
+        <w:t xml:space="preserve"> – TS 5.1 Sanskrit co</w:t>
       </w:r>
       <w:r>
         <w:rPr>
@@ -2076,15 +2155,27 @@
                 <w:lang w:bidi="ta-IN"/>
               </w:rPr>
             </w:pPr>
-            <w:r>
-              <w:rPr>
-                <w:rFonts w:cs="Latha"/>
-                <w:b/>
-                <w:sz w:val="28"/>
-                <w:szCs w:val="28"/>
-                <w:lang w:bidi="ta-IN"/>
-              </w:rPr>
-              <w:t xml:space="preserve">Panchaati No. - </w:t>
+            <w:proofErr w:type="spellStart"/>
+            <w:r>
+              <w:rPr>
+                <w:rFonts w:cs="Latha"/>
+                <w:b/>
+                <w:sz w:val="28"/>
+                <w:szCs w:val="28"/>
+                <w:lang w:bidi="ta-IN"/>
+              </w:rPr>
+              <w:t>Panchaati</w:t>
+            </w:r>
+            <w:proofErr w:type="spellEnd"/>
+            <w:r>
+              <w:rPr>
+                <w:rFonts w:cs="Latha"/>
+                <w:b/>
+                <w:sz w:val="28"/>
+                <w:szCs w:val="28"/>
+                <w:lang w:bidi="ta-IN"/>
+              </w:rPr>
+              <w:t xml:space="preserve"> No. - </w:t>
             </w:r>
             <w:r>
               <w:rPr>
@@ -2717,6 +2808,7 @@
               </w:rPr>
               <w:t xml:space="preserve"> - </w:t>
             </w:r>
+            <w:proofErr w:type="spellStart"/>
             <w:r>
               <w:rPr>
                 <w:rFonts w:cs="Latha"/>
@@ -2727,6 +2819,7 @@
               </w:rPr>
               <w:t>Vaakyam</w:t>
             </w:r>
+            <w:proofErr w:type="spellEnd"/>
           </w:p>
           <w:p>
             <w:pPr>
@@ -2781,15 +2874,27 @@
                 <w:lang w:bidi="ta-IN"/>
               </w:rPr>
             </w:pPr>
-            <w:r>
-              <w:rPr>
-                <w:rFonts w:cs="Latha"/>
-                <w:b/>
-                <w:sz w:val="28"/>
-                <w:szCs w:val="28"/>
-                <w:lang w:bidi="ta-IN"/>
-              </w:rPr>
-              <w:t xml:space="preserve">Panchaati No. - </w:t>
+            <w:proofErr w:type="spellStart"/>
+            <w:r>
+              <w:rPr>
+                <w:rFonts w:cs="Latha"/>
+                <w:b/>
+                <w:sz w:val="28"/>
+                <w:szCs w:val="28"/>
+                <w:lang w:bidi="ta-IN"/>
+              </w:rPr>
+              <w:t>Panchaati</w:t>
+            </w:r>
+            <w:proofErr w:type="spellEnd"/>
+            <w:r>
+              <w:rPr>
+                <w:rFonts w:cs="Latha"/>
+                <w:b/>
+                <w:sz w:val="28"/>
+                <w:szCs w:val="28"/>
+                <w:lang w:bidi="ta-IN"/>
+              </w:rPr>
+              <w:t xml:space="preserve"> No. - </w:t>
             </w:r>
             <w:r>
               <w:rPr>
@@ -3472,15 +3577,27 @@
                 <w:lang w:bidi="ta-IN"/>
               </w:rPr>
             </w:pPr>
-            <w:r>
-              <w:rPr>
-                <w:rFonts w:cs="Latha"/>
-                <w:b/>
-                <w:sz w:val="28"/>
-                <w:szCs w:val="28"/>
-                <w:lang w:bidi="ta-IN"/>
-              </w:rPr>
-              <w:t xml:space="preserve">Panchaati No. - </w:t>
+            <w:proofErr w:type="spellStart"/>
+            <w:r>
+              <w:rPr>
+                <w:rFonts w:cs="Latha"/>
+                <w:b/>
+                <w:sz w:val="28"/>
+                <w:szCs w:val="28"/>
+                <w:lang w:bidi="ta-IN"/>
+              </w:rPr>
+              <w:t>Panchaati</w:t>
+            </w:r>
+            <w:proofErr w:type="spellEnd"/>
+            <w:r>
+              <w:rPr>
+                <w:rFonts w:cs="Latha"/>
+                <w:b/>
+                <w:sz w:val="28"/>
+                <w:szCs w:val="28"/>
+                <w:lang w:bidi="ta-IN"/>
+              </w:rPr>
+              <w:t xml:space="preserve"> No. - </w:t>
             </w:r>
             <w:r>
               <w:rPr>
@@ -3918,6 +4035,7 @@
               </w:rPr>
               <w:t xml:space="preserve"> - </w:t>
             </w:r>
+            <w:proofErr w:type="spellStart"/>
             <w:r>
               <w:rPr>
                 <w:rFonts w:cs="Latha"/>
@@ -3928,6 +4046,7 @@
               </w:rPr>
               <w:t>Vaakyam</w:t>
             </w:r>
+            <w:proofErr w:type="spellEnd"/>
           </w:p>
           <w:p>
             <w:pPr>
@@ -3981,15 +4100,27 @@
                 <w:lang w:bidi="ta-IN"/>
               </w:rPr>
             </w:pPr>
-            <w:r>
-              <w:rPr>
-                <w:rFonts w:cs="Latha"/>
-                <w:b/>
-                <w:sz w:val="28"/>
-                <w:szCs w:val="28"/>
-                <w:lang w:bidi="ta-IN"/>
-              </w:rPr>
-              <w:t xml:space="preserve">Panchaati No. - </w:t>
+            <w:proofErr w:type="spellStart"/>
+            <w:r>
+              <w:rPr>
+                <w:rFonts w:cs="Latha"/>
+                <w:b/>
+                <w:sz w:val="28"/>
+                <w:szCs w:val="28"/>
+                <w:lang w:bidi="ta-IN"/>
+              </w:rPr>
+              <w:t>Panchaati</w:t>
+            </w:r>
+            <w:proofErr w:type="spellEnd"/>
+            <w:r>
+              <w:rPr>
+                <w:rFonts w:cs="Latha"/>
+                <w:b/>
+                <w:sz w:val="28"/>
+                <w:szCs w:val="28"/>
+                <w:lang w:bidi="ta-IN"/>
+              </w:rPr>
+              <w:t xml:space="preserve"> No. - </w:t>
             </w:r>
             <w:r>
               <w:rPr>
@@ -4416,15 +4547,27 @@
                 <w:lang w:bidi="ta-IN"/>
               </w:rPr>
             </w:pPr>
-            <w:r>
-              <w:rPr>
-                <w:rFonts w:cs="Latha"/>
-                <w:b/>
-                <w:sz w:val="28"/>
-                <w:szCs w:val="28"/>
-                <w:lang w:bidi="ta-IN"/>
-              </w:rPr>
-              <w:t xml:space="preserve">Panchaati No. - </w:t>
+            <w:proofErr w:type="spellStart"/>
+            <w:r>
+              <w:rPr>
+                <w:rFonts w:cs="Latha"/>
+                <w:b/>
+                <w:sz w:val="28"/>
+                <w:szCs w:val="28"/>
+                <w:lang w:bidi="ta-IN"/>
+              </w:rPr>
+              <w:t>Panchaati</w:t>
+            </w:r>
+            <w:proofErr w:type="spellEnd"/>
+            <w:r>
+              <w:rPr>
+                <w:rFonts w:cs="Latha"/>
+                <w:b/>
+                <w:sz w:val="28"/>
+                <w:szCs w:val="28"/>
+                <w:lang w:bidi="ta-IN"/>
+              </w:rPr>
+              <w:t xml:space="preserve"> No. - </w:t>
             </w:r>
             <w:r>
               <w:rPr>
@@ -5035,7 +5178,29 @@
           <w:u w:val="single"/>
         </w:rPr>
         <w:lastRenderedPageBreak/>
-        <w:t>TS Pada Paatam – TS 5.1 Tamil co</w:t>
+        <w:t xml:space="preserve">TS Pada </w:t>
+      </w:r>
+      <w:proofErr w:type="spellStart"/>
+      <w:r>
+        <w:rPr>
+          <w:b/>
+          <w:bCs/>
+          <w:sz w:val="32"/>
+          <w:szCs w:val="32"/>
+          <w:u w:val="single"/>
+        </w:rPr>
+        <w:t>Paatam</w:t>
+      </w:r>
+      <w:proofErr w:type="spellEnd"/>
+      <w:r>
+        <w:rPr>
+          <w:b/>
+          <w:bCs/>
+          <w:sz w:val="32"/>
+          <w:szCs w:val="32"/>
+          <w:u w:val="single"/>
+        </w:rPr>
+        <w:t xml:space="preserve"> – TS 5.1 Tamil co</w:t>
       </w:r>
       <w:r>
         <w:rPr>
@@ -6055,8 +6220,21 @@
                 <w:szCs w:val="28"/>
                 <w:lang w:bidi="ta-IN"/>
               </w:rPr>
-              <w:t>5.1.4.1 – Vaakyam</w:t>
-            </w:r>
+              <w:t xml:space="preserve">5.1.4.1 – </w:t>
+            </w:r>
+            <w:proofErr w:type="spellStart"/>
+            <w:r>
+              <w:rPr>
+                <w:rFonts w:cs="Latha"/>
+                <w:b/>
+                <w:bCs/>
+                <w:sz w:val="28"/>
+                <w:szCs w:val="28"/>
+                <w:lang w:bidi="ta-IN"/>
+              </w:rPr>
+              <w:t>Vaakyam</w:t>
+            </w:r>
+            <w:proofErr w:type="spellEnd"/>
           </w:p>
           <w:p>
             <w:pPr>
@@ -6095,16 +6273,29 @@
                 <w:lang w:bidi="ta-IN"/>
               </w:rPr>
             </w:pPr>
-            <w:r>
-              <w:rPr>
-                <w:rFonts w:cs="Latha"/>
-                <w:b/>
-                <w:bCs/>
-                <w:sz w:val="28"/>
-                <w:szCs w:val="28"/>
-                <w:lang w:bidi="ta-IN"/>
-              </w:rPr>
-              <w:t>Panchaati  No. 16</w:t>
+            <w:proofErr w:type="spellStart"/>
+            <w:r>
+              <w:rPr>
+                <w:rFonts w:cs="Latha"/>
+                <w:b/>
+                <w:bCs/>
+                <w:sz w:val="28"/>
+                <w:szCs w:val="28"/>
+                <w:lang w:bidi="ta-IN"/>
+              </w:rPr>
+              <w:t>Panchaati</w:t>
+            </w:r>
+            <w:proofErr w:type="spellEnd"/>
+            <w:r>
+              <w:rPr>
+                <w:rFonts w:cs="Latha"/>
+                <w:b/>
+                <w:bCs/>
+                <w:sz w:val="28"/>
+                <w:szCs w:val="28"/>
+                <w:lang w:bidi="ta-IN"/>
+              </w:rPr>
+              <w:t xml:space="preserve">  No. 16</w:t>
             </w:r>
           </w:p>
         </w:tc>
@@ -6521,7 +6712,55 @@
                 <w:szCs w:val="28"/>
                 <w:lang w:bidi="ta-IN"/>
               </w:rPr>
-              <w:t>5.1.4.2 – Vaakyam (end line, Panchati 17)</w:t>
+              <w:t xml:space="preserve">5.1.4.2 – </w:t>
+            </w:r>
+            <w:proofErr w:type="spellStart"/>
+            <w:r>
+              <w:rPr>
+                <w:rFonts w:cs="Latha"/>
+                <w:b/>
+                <w:bCs/>
+                <w:sz w:val="28"/>
+                <w:szCs w:val="28"/>
+                <w:lang w:bidi="ta-IN"/>
+              </w:rPr>
+              <w:t>Vaakyam</w:t>
+            </w:r>
+            <w:proofErr w:type="spellEnd"/>
+            <w:r>
+              <w:rPr>
+                <w:rFonts w:cs="Latha"/>
+                <w:b/>
+                <w:bCs/>
+                <w:sz w:val="28"/>
+                <w:szCs w:val="28"/>
+                <w:lang w:bidi="ta-IN"/>
+              </w:rPr>
+              <w:t xml:space="preserve"> (end line, </w:t>
+            </w:r>
+            <w:proofErr w:type="spellStart"/>
+            <w:r>
+              <w:rPr>
+                <w:rFonts w:cs="Latha"/>
+                <w:b/>
+                <w:bCs/>
+                <w:sz w:val="28"/>
+                <w:szCs w:val="28"/>
+                <w:lang w:bidi="ta-IN"/>
+              </w:rPr>
+              <w:t>Panchati</w:t>
+            </w:r>
+            <w:proofErr w:type="spellEnd"/>
+            <w:r>
+              <w:rPr>
+                <w:rFonts w:cs="Latha"/>
+                <w:b/>
+                <w:bCs/>
+                <w:sz w:val="28"/>
+                <w:szCs w:val="28"/>
+                <w:lang w:bidi="ta-IN"/>
+              </w:rPr>
+              <w:t xml:space="preserve"> 17)</w:t>
             </w:r>
           </w:p>
           <w:p>
@@ -6555,8 +6794,21 @@
                 <w:szCs w:val="28"/>
                 <w:lang w:bidi="ta-IN"/>
               </w:rPr>
-              <w:t>5.1.4.3 – Vaakyam</w:t>
-            </w:r>
+              <w:t xml:space="preserve">5.1.4.3 – </w:t>
+            </w:r>
+            <w:proofErr w:type="spellStart"/>
+            <w:r>
+              <w:rPr>
+                <w:rFonts w:cs="Latha"/>
+                <w:b/>
+                <w:bCs/>
+                <w:sz w:val="28"/>
+                <w:szCs w:val="28"/>
+                <w:lang w:bidi="ta-IN"/>
+              </w:rPr>
+              <w:t>Vaakyam</w:t>
+            </w:r>
+            <w:proofErr w:type="spellEnd"/>
           </w:p>
           <w:p>
             <w:pPr>
@@ -6595,16 +6847,29 @@
                 <w:lang w:bidi="ta-IN"/>
               </w:rPr>
             </w:pPr>
-            <w:r>
-              <w:rPr>
-                <w:rFonts w:cs="Latha"/>
-                <w:b/>
-                <w:bCs/>
-                <w:sz w:val="28"/>
-                <w:szCs w:val="28"/>
-                <w:lang w:bidi="ta-IN"/>
-              </w:rPr>
-              <w:t>Panchaati  No. 18</w:t>
+            <w:proofErr w:type="spellStart"/>
+            <w:r>
+              <w:rPr>
+                <w:rFonts w:cs="Latha"/>
+                <w:b/>
+                <w:bCs/>
+                <w:sz w:val="28"/>
+                <w:szCs w:val="28"/>
+                <w:lang w:bidi="ta-IN"/>
+              </w:rPr>
+              <w:t>Panchaati</w:t>
+            </w:r>
+            <w:proofErr w:type="spellEnd"/>
+            <w:r>
+              <w:rPr>
+                <w:rFonts w:cs="Latha"/>
+                <w:b/>
+                <w:bCs/>
+                <w:sz w:val="28"/>
+                <w:szCs w:val="28"/>
+                <w:lang w:bidi="ta-IN"/>
+              </w:rPr>
+              <w:t xml:space="preserve">  No. 18</w:t>
             </w:r>
           </w:p>
         </w:tc>
@@ -7746,8 +8011,21 @@
                 <w:szCs w:val="28"/>
                 <w:lang w:bidi="ta-IN"/>
               </w:rPr>
-              <w:t>5.1.9.2 – Vaakyam</w:t>
-            </w:r>
+              <w:t xml:space="preserve">5.1.9.2 – </w:t>
+            </w:r>
+            <w:proofErr w:type="spellStart"/>
+            <w:r>
+              <w:rPr>
+                <w:rFonts w:cs="Latha"/>
+                <w:b/>
+                <w:bCs/>
+                <w:sz w:val="28"/>
+                <w:szCs w:val="28"/>
+                <w:lang w:bidi="ta-IN"/>
+              </w:rPr>
+              <w:t>Vaakyam</w:t>
+            </w:r>
+            <w:proofErr w:type="spellEnd"/>
           </w:p>
           <w:p>
             <w:pPr>
@@ -7786,16 +8064,29 @@
                 <w:lang w:bidi="ta-IN"/>
               </w:rPr>
             </w:pPr>
-            <w:r>
-              <w:rPr>
-                <w:rFonts w:cs="Latha"/>
-                <w:b/>
-                <w:bCs/>
-                <w:sz w:val="28"/>
-                <w:szCs w:val="28"/>
-                <w:lang w:bidi="ta-IN"/>
-              </w:rPr>
-              <w:t>Panchaati  No. 46</w:t>
+            <w:proofErr w:type="spellStart"/>
+            <w:r>
+              <w:rPr>
+                <w:rFonts w:cs="Latha"/>
+                <w:b/>
+                <w:bCs/>
+                <w:sz w:val="28"/>
+                <w:szCs w:val="28"/>
+                <w:lang w:bidi="ta-IN"/>
+              </w:rPr>
+              <w:t>Panchaati</w:t>
+            </w:r>
+            <w:proofErr w:type="spellEnd"/>
+            <w:r>
+              <w:rPr>
+                <w:rFonts w:cs="Latha"/>
+                <w:b/>
+                <w:bCs/>
+                <w:sz w:val="28"/>
+                <w:szCs w:val="28"/>
+                <w:lang w:bidi="ta-IN"/>
+              </w:rPr>
+              <w:t xml:space="preserve">  No. 46</w:t>
             </w:r>
           </w:p>
         </w:tc>
@@ -8141,6 +8432,7 @@
               </w:rPr>
               <w:t>“</w:t>
             </w:r>
+            <w:proofErr w:type="spellStart"/>
             <w:r>
               <w:rPr>
                 <w:sz w:val="32"/>
@@ -8148,6 +8440,7 @@
               </w:rPr>
               <w:t>ptyai</w:t>
             </w:r>
+            <w:proofErr w:type="spellEnd"/>
             <w:r>
               <w:rPr>
                 <w:sz w:val="32"/>
@@ -9106,7 +9399,29 @@
           <w:u w:val="single"/>
         </w:rPr>
         <w:lastRenderedPageBreak/>
-        <w:t>TS Pada Paatam – TS 5.1 Tamil co</w:t>
+        <w:t xml:space="preserve">TS Pada </w:t>
+      </w:r>
+      <w:proofErr w:type="spellStart"/>
+      <w:r>
+        <w:rPr>
+          <w:b/>
+          <w:bCs/>
+          <w:sz w:val="32"/>
+          <w:szCs w:val="32"/>
+          <w:u w:val="single"/>
+        </w:rPr>
+        <w:t>Paatam</w:t>
+      </w:r>
+      <w:proofErr w:type="spellEnd"/>
+      <w:r>
+        <w:rPr>
+          <w:b/>
+          <w:bCs/>
+          <w:sz w:val="32"/>
+          <w:szCs w:val="32"/>
+          <w:u w:val="single"/>
+        </w:rPr>
+        <w:t xml:space="preserve"> – TS 5.1 Tamil co</w:t>
       </w:r>
       <w:r>
         <w:rPr>
@@ -9356,7 +9671,27 @@
                 <w:szCs w:val="28"/>
                 <w:lang w:bidi="ta-IN"/>
               </w:rPr>
-              <w:t xml:space="preserve">39th Panchaati  </w:t>
+              <w:t xml:space="preserve">39th </w:t>
+            </w:r>
+            <w:proofErr w:type="spellStart"/>
+            <w:r>
+              <w:rPr>
+                <w:rFonts w:cs="Latha"/>
+                <w:sz w:val="28"/>
+                <w:szCs w:val="28"/>
+                <w:lang w:bidi="ta-IN"/>
+              </w:rPr>
+              <w:t>Panchaati</w:t>
+            </w:r>
+            <w:proofErr w:type="spellEnd"/>
+            <w:r>
+              <w:rPr>
+                <w:rFonts w:cs="Latha"/>
+                <w:sz w:val="28"/>
+                <w:szCs w:val="28"/>
+                <w:lang w:bidi="ta-IN"/>
+              </w:rPr>
+              <w:t xml:space="preserve">  </w:t>
             </w:r>
           </w:p>
         </w:tc>
@@ -9872,7 +10207,27 @@
                 <w:szCs w:val="28"/>
                 <w:lang w:bidi="ta-IN"/>
               </w:rPr>
-              <w:t>(it is deergham)</w:t>
+              <w:t xml:space="preserve">(it is </w:t>
+            </w:r>
+            <w:proofErr w:type="spellStart"/>
+            <w:r>
+              <w:rPr>
+                <w:rFonts w:cs="Latha"/>
+                <w:sz w:val="28"/>
+                <w:szCs w:val="28"/>
+                <w:lang w:bidi="ta-IN"/>
+              </w:rPr>
+              <w:t>deergham</w:t>
+            </w:r>
+            <w:proofErr w:type="spellEnd"/>
+            <w:r>
+              <w:rPr>
+                <w:rFonts w:cs="Latha"/>
+                <w:sz w:val="28"/>
+                <w:szCs w:val="28"/>
+                <w:lang w:bidi="ta-IN"/>
+              </w:rPr>
+              <w:t>)</w:t>
             </w:r>
           </w:p>
         </w:tc>
@@ -9902,8 +10257,19 @@
                 <w:szCs w:val="28"/>
                 <w:lang w:bidi="ta-IN"/>
               </w:rPr>
-              <w:t>5.1.8.4 - Vaakyam</w:t>
-            </w:r>
+              <w:t xml:space="preserve">5.1.8.4 - </w:t>
+            </w:r>
+            <w:proofErr w:type="spellStart"/>
+            <w:r>
+              <w:rPr>
+                <w:rFonts w:cs="Latha"/>
+                <w:sz w:val="28"/>
+                <w:szCs w:val="28"/>
+                <w:lang w:bidi="ta-IN"/>
+              </w:rPr>
+              <w:t>Vaakyam</w:t>
+            </w:r>
+            <w:proofErr w:type="spellEnd"/>
           </w:p>
           <w:p>
             <w:pPr>
@@ -9923,7 +10289,27 @@
                 <w:szCs w:val="28"/>
                 <w:lang w:bidi="ta-IN"/>
               </w:rPr>
-              <w:t xml:space="preserve">42nd Panchaati  </w:t>
+              <w:t xml:space="preserve">42nd </w:t>
+            </w:r>
+            <w:proofErr w:type="spellStart"/>
+            <w:r>
+              <w:rPr>
+                <w:rFonts w:cs="Latha"/>
+                <w:sz w:val="28"/>
+                <w:szCs w:val="28"/>
+                <w:lang w:bidi="ta-IN"/>
+              </w:rPr>
+              <w:t>Panchaati</w:t>
+            </w:r>
+            <w:proofErr w:type="spellEnd"/>
+            <w:r>
+              <w:rPr>
+                <w:rFonts w:cs="Latha"/>
+                <w:sz w:val="28"/>
+                <w:szCs w:val="28"/>
+                <w:lang w:bidi="ta-IN"/>
+              </w:rPr>
+              <w:t xml:space="preserve">  </w:t>
             </w:r>
           </w:p>
         </w:tc>
@@ -10327,7 +10713,27 @@
                 <w:szCs w:val="28"/>
                 <w:lang w:bidi="ta-IN"/>
               </w:rPr>
-              <w:t xml:space="preserve">43rd Panchaati  </w:t>
+              <w:t xml:space="preserve">43rd </w:t>
+            </w:r>
+            <w:proofErr w:type="spellStart"/>
+            <w:r>
+              <w:rPr>
+                <w:rFonts w:cs="Latha"/>
+                <w:sz w:val="28"/>
+                <w:szCs w:val="28"/>
+                <w:lang w:bidi="ta-IN"/>
+              </w:rPr>
+              <w:t>Panchaati</w:t>
+            </w:r>
+            <w:proofErr w:type="spellEnd"/>
+            <w:r>
+              <w:rPr>
+                <w:rFonts w:cs="Latha"/>
+                <w:sz w:val="28"/>
+                <w:szCs w:val="28"/>
+                <w:lang w:bidi="ta-IN"/>
+              </w:rPr>
+              <w:t xml:space="preserve">  </w:t>
             </w:r>
           </w:p>
         </w:tc>
@@ -10952,7 +11358,27 @@
                 <w:szCs w:val="28"/>
                 <w:lang w:bidi="ta-IN"/>
               </w:rPr>
-              <w:t>lower swaram removed</w:t>
+              <w:t xml:space="preserve">lower </w:t>
+            </w:r>
+            <w:proofErr w:type="spellStart"/>
+            <w:r>
+              <w:rPr>
+                <w:rFonts w:cs="Latha"/>
+                <w:sz w:val="28"/>
+                <w:szCs w:val="28"/>
+                <w:lang w:bidi="ta-IN"/>
+              </w:rPr>
+              <w:t>swaram</w:t>
+            </w:r>
+            <w:proofErr w:type="spellEnd"/>
+            <w:r>
+              <w:rPr>
+                <w:rFonts w:cs="Latha"/>
+                <w:sz w:val="28"/>
+                <w:szCs w:val="28"/>
+                <w:lang w:bidi="ta-IN"/>
+              </w:rPr>
+              <w:t xml:space="preserve"> removed</w:t>
             </w:r>
             <w:r>
               <w:rPr>
@@ -11017,7 +11443,27 @@
                 <w:szCs w:val="28"/>
                 <w:lang w:bidi="ta-IN"/>
               </w:rPr>
-              <w:t xml:space="preserve">45th Panchaati  </w:t>
+              <w:t xml:space="preserve">45th </w:t>
+            </w:r>
+            <w:proofErr w:type="spellStart"/>
+            <w:r>
+              <w:rPr>
+                <w:rFonts w:cs="Latha"/>
+                <w:sz w:val="28"/>
+                <w:szCs w:val="28"/>
+                <w:lang w:bidi="ta-IN"/>
+              </w:rPr>
+              <w:t>Panchaati</w:t>
+            </w:r>
+            <w:proofErr w:type="spellEnd"/>
+            <w:r>
+              <w:rPr>
+                <w:rFonts w:cs="Latha"/>
+                <w:sz w:val="28"/>
+                <w:szCs w:val="28"/>
+                <w:lang w:bidi="ta-IN"/>
+              </w:rPr>
+              <w:t xml:space="preserve">  </w:t>
             </w:r>
           </w:p>
         </w:tc>
@@ -11657,7 +12103,27 @@
                 <w:szCs w:val="28"/>
                 <w:lang w:bidi="ta-IN"/>
               </w:rPr>
-              <w:t>missing “ri” inserted</w:t>
+              <w:t>missing “</w:t>
+            </w:r>
+            <w:proofErr w:type="spellStart"/>
+            <w:r>
+              <w:rPr>
+                <w:rFonts w:cs="Latha"/>
+                <w:sz w:val="28"/>
+                <w:szCs w:val="28"/>
+                <w:lang w:bidi="ta-IN"/>
+              </w:rPr>
+              <w:t>ri</w:t>
+            </w:r>
+            <w:proofErr w:type="spellEnd"/>
+            <w:r>
+              <w:rPr>
+                <w:rFonts w:cs="Latha"/>
+                <w:sz w:val="28"/>
+                <w:szCs w:val="28"/>
+                <w:lang w:bidi="ta-IN"/>
+              </w:rPr>
+              <w:t>” inserted</w:t>
             </w:r>
             <w:r>
               <w:rPr>
@@ -11703,8 +12169,19 @@
                 <w:lang w:bidi="ta-IN"/>
               </w:rPr>
               <w:lastRenderedPageBreak/>
-              <w:t>5.1.9.5 - Vaakyam</w:t>
-            </w:r>
+              <w:t xml:space="preserve">5.1.9.5 - </w:t>
+            </w:r>
+            <w:proofErr w:type="spellStart"/>
+            <w:r>
+              <w:rPr>
+                <w:rFonts w:cs="Latha"/>
+                <w:sz w:val="28"/>
+                <w:szCs w:val="28"/>
+                <w:lang w:bidi="ta-IN"/>
+              </w:rPr>
+              <w:t>Vaakyam</w:t>
+            </w:r>
+            <w:proofErr w:type="spellEnd"/>
           </w:p>
           <w:p>
             <w:pPr>
@@ -11724,7 +12201,27 @@
                 <w:szCs w:val="28"/>
                 <w:lang w:bidi="ta-IN"/>
               </w:rPr>
-              <w:t xml:space="preserve">49th  Panchaati  </w:t>
+              <w:t xml:space="preserve">49th  </w:t>
+            </w:r>
+            <w:proofErr w:type="spellStart"/>
+            <w:r>
+              <w:rPr>
+                <w:rFonts w:cs="Latha"/>
+                <w:sz w:val="28"/>
+                <w:szCs w:val="28"/>
+                <w:lang w:bidi="ta-IN"/>
+              </w:rPr>
+              <w:t>Panchaati</w:t>
+            </w:r>
+            <w:proofErr w:type="spellEnd"/>
+            <w:r>
+              <w:rPr>
+                <w:rFonts w:cs="Latha"/>
+                <w:sz w:val="28"/>
+                <w:szCs w:val="28"/>
+                <w:lang w:bidi="ta-IN"/>
+              </w:rPr>
+              <w:t xml:space="preserve">  </w:t>
             </w:r>
           </w:p>
         </w:tc>
@@ -12156,8 +12653,19 @@
                 <w:szCs w:val="28"/>
                 <w:lang w:bidi="ta-IN"/>
               </w:rPr>
-              <w:t>5.1.11.2 - Vaakyam</w:t>
-            </w:r>
+              <w:t xml:space="preserve">5.1.11.2 - </w:t>
+            </w:r>
+            <w:proofErr w:type="spellStart"/>
+            <w:r>
+              <w:rPr>
+                <w:rFonts w:cs="Latha"/>
+                <w:sz w:val="28"/>
+                <w:szCs w:val="28"/>
+                <w:lang w:bidi="ta-IN"/>
+              </w:rPr>
+              <w:t>Vaakyam</w:t>
+            </w:r>
+            <w:proofErr w:type="spellEnd"/>
           </w:p>
           <w:p>
             <w:pPr>
@@ -12177,7 +12685,27 @@
                 <w:szCs w:val="28"/>
                 <w:lang w:bidi="ta-IN"/>
               </w:rPr>
-              <w:t xml:space="preserve">57th  Panchaati  </w:t>
+              <w:t xml:space="preserve">57th  </w:t>
+            </w:r>
+            <w:proofErr w:type="spellStart"/>
+            <w:r>
+              <w:rPr>
+                <w:rFonts w:cs="Latha"/>
+                <w:sz w:val="28"/>
+                <w:szCs w:val="28"/>
+                <w:lang w:bidi="ta-IN"/>
+              </w:rPr>
+              <w:t>Panchaati</w:t>
+            </w:r>
+            <w:proofErr w:type="spellEnd"/>
+            <w:r>
+              <w:rPr>
+                <w:rFonts w:cs="Latha"/>
+                <w:sz w:val="28"/>
+                <w:szCs w:val="28"/>
+                <w:lang w:bidi="ta-IN"/>
+              </w:rPr>
+              <w:t xml:space="preserve">  </w:t>
             </w:r>
           </w:p>
         </w:tc>
@@ -12655,8 +13183,20 @@
           <w:szCs w:val="32"/>
           <w:u w:val="single"/>
         </w:rPr>
-        <w:t xml:space="preserve"> Pada Paatam</w:t>
+        <w:t xml:space="preserve"> Pada </w:t>
       </w:r>
+      <w:proofErr w:type="spellStart"/>
+      <w:r>
+        <w:rPr>
+          <w:b/>
+          <w:bCs/>
+          <w:sz w:val="32"/>
+          <w:szCs w:val="32"/>
+          <w:u w:val="single"/>
+        </w:rPr>
+        <w:t>Paatam</w:t>
+      </w:r>
+      <w:proofErr w:type="spellEnd"/>
       <w:r>
         <w:rPr>
           <w:b/>
@@ -12833,12 +13373,16 @@
               <w:spacing w:before="0" w:line="240" w:lineRule="auto"/>
               <w:jc w:val="center"/>
               <w:rPr>
+                <w:b/>
+                <w:bCs/>
                 <w:sz w:val="32"/>
                 <w:szCs w:val="32"/>
               </w:rPr>
             </w:pPr>
             <w:r>
               <w:rPr>
+                <w:b/>
+                <w:bCs/>
                 <w:sz w:val="32"/>
                 <w:szCs w:val="32"/>
               </w:rPr>
@@ -12850,12 +13394,16 @@
               <w:spacing w:before="0" w:line="240" w:lineRule="auto"/>
               <w:jc w:val="center"/>
               <w:rPr>
+                <w:b/>
+                <w:bCs/>
                 <w:sz w:val="32"/>
                 <w:szCs w:val="32"/>
               </w:rPr>
             </w:pPr>
             <w:r>
               <w:rPr>
+                <w:b/>
+                <w:bCs/>
                 <w:sz w:val="32"/>
                 <w:szCs w:val="32"/>
               </w:rPr>
@@ -12872,12 +13420,16 @@
               <w:spacing w:before="0" w:line="240" w:lineRule="auto"/>
               <w:jc w:val="center"/>
               <w:rPr>
+                <w:b/>
+                <w:bCs/>
                 <w:sz w:val="32"/>
                 <w:szCs w:val="32"/>
               </w:rPr>
             </w:pPr>
             <w:r>
               <w:rPr>
+                <w:b/>
+                <w:bCs/>
                 <w:sz w:val="32"/>
                 <w:szCs w:val="32"/>
               </w:rPr>
@@ -12895,12 +13447,16 @@
               <w:ind w:right="-18"/>
               <w:jc w:val="center"/>
               <w:rPr>
+                <w:b/>
+                <w:bCs/>
                 <w:sz w:val="32"/>
                 <w:szCs w:val="32"/>
               </w:rPr>
             </w:pPr>
             <w:r>
               <w:rPr>
+                <w:b/>
+                <w:bCs/>
                 <w:sz w:val="32"/>
                 <w:szCs w:val="32"/>
               </w:rPr>
@@ -12919,6 +13475,8 @@
               <w:spacing w:before="0" w:line="240" w:lineRule="auto"/>
               <w:rPr>
                 <w:rFonts w:cs="Latha"/>
+                <w:b/>
+                <w:bCs/>
                 <w:sz w:val="28"/>
                 <w:szCs w:val="28"/>
                 <w:cs/>
@@ -12928,12 +13486,40 @@
             <w:r>
               <w:rPr>
                 <w:rFonts w:cs="Latha"/>
-                <w:sz w:val="28"/>
-                <w:szCs w:val="28"/>
-                <w:lang w:bidi="ta-IN"/>
-              </w:rPr>
-              <w:t>5.1.7.3 Pachati  37</w:t>
-            </w:r>
+                <w:b/>
+                <w:bCs/>
+                <w:sz w:val="28"/>
+                <w:szCs w:val="28"/>
+                <w:lang w:bidi="ta-IN"/>
+              </w:rPr>
+              <w:t xml:space="preserve">5.1.7.3 </w:t>
+            </w:r>
+            <w:proofErr w:type="spellStart"/>
+            <w:proofErr w:type="gramStart"/>
+            <w:r>
+              <w:rPr>
+                <w:rFonts w:cs="Latha"/>
+                <w:b/>
+                <w:bCs/>
+                <w:sz w:val="28"/>
+                <w:szCs w:val="28"/>
+                <w:lang w:bidi="ta-IN"/>
+              </w:rPr>
+              <w:t>Pachati</w:t>
+            </w:r>
+            <w:proofErr w:type="spellEnd"/>
+            <w:r>
+              <w:rPr>
+                <w:rFonts w:cs="Latha"/>
+                <w:b/>
+                <w:bCs/>
+                <w:sz w:val="28"/>
+                <w:szCs w:val="28"/>
+                <w:lang w:bidi="ta-IN"/>
+              </w:rPr>
+              <w:t xml:space="preserve">  37</w:t>
+            </w:r>
+            <w:proofErr w:type="gramEnd"/>
           </w:p>
         </w:tc>
         <w:tc>
@@ -13307,7 +13893,7 @@
 </file>
 
 <file path=word/endnotes.xml><?xml version="1.0" encoding="utf-8"?>
-<w:endnotes xmlns:wpc="http://schemas.microsoft.com/office/word/2010/wordprocessingCanvas" xmlns:cx="http://schemas.microsoft.com/office/drawing/2014/chartex" xmlns:cx1="http://schemas.microsoft.com/office/drawing/2015/9/8/chartex" xmlns:cx2="http://schemas.microsoft.com/office/drawing/2015/10/21/chartex" xmlns:cx3="http://schemas.microsoft.com/office/drawing/2016/5/9/chartex" xmlns:cx4="http://schemas.microsoft.com/office/drawing/2016/5/10/chartex" xmlns:cx5="http://schemas.microsoft.com/office/drawing/2016/5/11/chartex" xmlns:cx6="http://schemas.microsoft.com/office/drawing/2016/5/12/chartex" xmlns:cx7="http://schemas.microsoft.com/office/drawing/2016/5/13/chartex" xmlns:cx8="http://schemas.microsoft.com/office/drawing/2016/5/14/chartex" xmlns:mc="http://schemas.openxmlformats.org/markup-compatibility/2006" xmlns:aink="http://schemas.microsoft.com/office/drawing/2016/ink" xmlns:am3d="http://schemas.microsoft.com/office/drawing/2017/model3d" xmlns:o="urn:schemas-microsoft-com:office:office" xmlns:oel="http://schemas.microsoft.com/office/2019/extlst" xmlns:r="http://schemas.openxmlformats.org/officeDocument/2006/relationships" xmlns:m="http://schemas.openxmlformats.org/officeDocument/2006/math" xmlns:v="urn:schemas-microsoft-com:vml" xmlns:wp14="http://schemas.microsoft.com/office/word/2010/wordprocessingDrawing" xmlns:wp="http://schemas.openxmlformats.org/drawingml/2006/wordprocessingDrawing" xmlns:w10="urn:schemas-microsoft-com:office:word" xmlns:w="http://schemas.openxmlformats.org/wordprocessingml/2006/main" xmlns:w14="http://schemas.microsoft.com/office/word/2010/wordml" xmlns:w15="http://schemas.microsoft.com/office/word/2012/wordml" xmlns:w16cex="http://schemas.microsoft.com/office/word/2018/wordml/cex" xmlns:w16cid="http://schemas.microsoft.com/office/word/2016/wordml/cid" xmlns:w16="http://schemas.microsoft.com/office/word/2018/wordml" xmlns:w16du="http://schemas.microsoft.com/office/word/2023/wordml/word16du" xmlns:w16sdtdh="http://schemas.microsoft.com/office/word/2020/wordml/sdtdatahash" xmlns:w16se="http://schemas.microsoft.com/office/word/2015/wordml/symex" xmlns:wpg="http://schemas.microsoft.com/office/word/2010/wordprocessingGroup" xmlns:wpi="http://schemas.microsoft.com/office/word/2010/wordprocessingInk" xmlns:wne="http://schemas.microsoft.com/office/word/2006/wordml" xmlns:wps="http://schemas.microsoft.com/office/word/2010/wordprocessingShape" mc:Ignorable="w14 w15 w16se w16cid w16 w16cex w16sdtdh w16du wp14">
+<w:endnotes xmlns:wpc="http://schemas.microsoft.com/office/word/2010/wordprocessingCanvas" xmlns:cx="http://schemas.microsoft.com/office/drawing/2014/chartex" xmlns:cx1="http://schemas.microsoft.com/office/drawing/2015/9/8/chartex" xmlns:cx2="http://schemas.microsoft.com/office/drawing/2015/10/21/chartex" xmlns:cx3="http://schemas.microsoft.com/office/drawing/2016/5/9/chartex" xmlns:cx4="http://schemas.microsoft.com/office/drawing/2016/5/10/chartex" xmlns:cx5="http://schemas.microsoft.com/office/drawing/2016/5/11/chartex" xmlns:cx6="http://schemas.microsoft.com/office/drawing/2016/5/12/chartex" xmlns:cx7="http://schemas.microsoft.com/office/drawing/2016/5/13/chartex" xmlns:cx8="http://schemas.microsoft.com/office/drawing/2016/5/14/chartex" xmlns:mc="http://schemas.openxmlformats.org/markup-compatibility/2006" xmlns:aink="http://schemas.microsoft.com/office/drawing/2016/ink" xmlns:am3d="http://schemas.microsoft.com/office/drawing/2017/model3d" xmlns:o="urn:schemas-microsoft-com:office:office" xmlns:oel="http://schemas.microsoft.com/office/2019/extlst" xmlns:r="http://schemas.openxmlformats.org/officeDocument/2006/relationships" xmlns:m="http://schemas.openxmlformats.org/officeDocument/2006/math" xmlns:v="urn:schemas-microsoft-com:vml" xmlns:wp14="http://schemas.microsoft.com/office/word/2010/wordprocessingDrawing" xmlns:wp="http://schemas.openxmlformats.org/drawingml/2006/wordprocessingDrawing" xmlns:w10="urn:schemas-microsoft-com:office:word" xmlns:w="http://schemas.openxmlformats.org/wordprocessingml/2006/main" xmlns:w14="http://schemas.microsoft.com/office/word/2010/wordml" xmlns:w15="http://schemas.microsoft.com/office/word/2012/wordml" xmlns:w16cex="http://schemas.microsoft.com/office/word/2018/wordml/cex" xmlns:w16cid="http://schemas.microsoft.com/office/word/2016/wordml/cid" xmlns:w16="http://schemas.microsoft.com/office/word/2018/wordml" xmlns:w16du="http://schemas.microsoft.com/office/word/2023/wordml/word16du" xmlns:w16sdtdh="http://schemas.microsoft.com/office/word/2020/wordml/sdtdatahash" xmlns:w16sdtfl="http://schemas.microsoft.com/office/word/2024/wordml/sdtformatlock" xmlns:w16se="http://schemas.microsoft.com/office/word/2015/wordml/symex" xmlns:wpg="http://schemas.microsoft.com/office/word/2010/wordprocessingGroup" xmlns:wpi="http://schemas.microsoft.com/office/word/2010/wordprocessingInk" xmlns:wne="http://schemas.microsoft.com/office/word/2006/wordml" xmlns:wps="http://schemas.microsoft.com/office/word/2010/wordprocessingShape" mc:Ignorable="w14 w15 w16se w16cid w16 w16cex w16sdtdh w16sdtfl w16du wp14">
   <w:endnote w:type="separator" w:id="-1">
     <w:p>
       <w:pPr>
@@ -13332,12 +13918,13 @@
 </file>
 
 <file path=word/footer1.xml><?xml version="1.0" encoding="utf-8"?>
-<w:ftr xmlns:wpc="http://schemas.microsoft.com/office/word/2010/wordprocessingCanvas" xmlns:cx="http://schemas.microsoft.com/office/drawing/2014/chartex" xmlns:cx1="http://schemas.microsoft.com/office/drawing/2015/9/8/chartex" xmlns:cx2="http://schemas.microsoft.com/office/drawing/2015/10/21/chartex" xmlns:cx3="http://schemas.microsoft.com/office/drawing/2016/5/9/chartex" xmlns:cx4="http://schemas.microsoft.com/office/drawing/2016/5/10/chartex" xmlns:cx5="http://schemas.microsoft.com/office/drawing/2016/5/11/chartex" xmlns:cx6="http://schemas.microsoft.com/office/drawing/2016/5/12/chartex" xmlns:cx7="http://schemas.microsoft.com/office/drawing/2016/5/13/chartex" xmlns:cx8="http://schemas.microsoft.com/office/drawing/2016/5/14/chartex" xmlns:mc="http://schemas.openxmlformats.org/markup-compatibility/2006" xmlns:aink="http://schemas.microsoft.com/office/drawing/2016/ink" xmlns:am3d="http://schemas.microsoft.com/office/drawing/2017/model3d" xmlns:o="urn:schemas-microsoft-com:office:office" xmlns:oel="http://schemas.microsoft.com/office/2019/extlst" xmlns:r="http://schemas.openxmlformats.org/officeDocument/2006/relationships" xmlns:m="http://schemas.openxmlformats.org/officeDocument/2006/math" xmlns:v="urn:schemas-microsoft-com:vml" xmlns:wp14="http://schemas.microsoft.com/office/word/2010/wordprocessingDrawing" xmlns:wp="http://schemas.openxmlformats.org/drawingml/2006/wordprocessingDrawing" xmlns:w10="urn:schemas-microsoft-com:office:word" xmlns:w="http://schemas.openxmlformats.org/wordprocessingml/2006/main" xmlns:w14="http://schemas.microsoft.com/office/word/2010/wordml" xmlns:w15="http://schemas.microsoft.com/office/word/2012/wordml" xmlns:w16cex="http://schemas.microsoft.com/office/word/2018/wordml/cex" xmlns:w16cid="http://schemas.microsoft.com/office/word/2016/wordml/cid" xmlns:w16="http://schemas.microsoft.com/office/word/2018/wordml" xmlns:w16du="http://schemas.microsoft.com/office/word/2023/wordml/word16du" xmlns:w16sdtdh="http://schemas.microsoft.com/office/word/2020/wordml/sdtdatahash" xmlns:w16se="http://schemas.microsoft.com/office/word/2015/wordml/symex" xmlns:wpg="http://schemas.microsoft.com/office/word/2010/wordprocessingGroup" xmlns:wpi="http://schemas.microsoft.com/office/word/2010/wordprocessingInk" xmlns:wne="http://schemas.microsoft.com/office/word/2006/wordml" xmlns:wps="http://schemas.microsoft.com/office/word/2010/wordprocessingShape" mc:Ignorable="w14 w15 w16se w16cid w16 w16cex w16sdtdh w16du wp14">
+<w:ftr xmlns:wpc="http://schemas.microsoft.com/office/word/2010/wordprocessingCanvas" xmlns:cx="http://schemas.microsoft.com/office/drawing/2014/chartex" xmlns:cx1="http://schemas.microsoft.com/office/drawing/2015/9/8/chartex" xmlns:cx2="http://schemas.microsoft.com/office/drawing/2015/10/21/chartex" xmlns:cx3="http://schemas.microsoft.com/office/drawing/2016/5/9/chartex" xmlns:cx4="http://schemas.microsoft.com/office/drawing/2016/5/10/chartex" xmlns:cx5="http://schemas.microsoft.com/office/drawing/2016/5/11/chartex" xmlns:cx6="http://schemas.microsoft.com/office/drawing/2016/5/12/chartex" xmlns:cx7="http://schemas.microsoft.com/office/drawing/2016/5/13/chartex" xmlns:cx8="http://schemas.microsoft.com/office/drawing/2016/5/14/chartex" xmlns:mc="http://schemas.openxmlformats.org/markup-compatibility/2006" xmlns:aink="http://schemas.microsoft.com/office/drawing/2016/ink" xmlns:am3d="http://schemas.microsoft.com/office/drawing/2017/model3d" xmlns:o="urn:schemas-microsoft-com:office:office" xmlns:oel="http://schemas.microsoft.com/office/2019/extlst" xmlns:r="http://schemas.openxmlformats.org/officeDocument/2006/relationships" xmlns:m="http://schemas.openxmlformats.org/officeDocument/2006/math" xmlns:v="urn:schemas-microsoft-com:vml" xmlns:wp14="http://schemas.microsoft.com/office/word/2010/wordprocessingDrawing" xmlns:wp="http://schemas.openxmlformats.org/drawingml/2006/wordprocessingDrawing" xmlns:w10="urn:schemas-microsoft-com:office:word" xmlns:w="http://schemas.openxmlformats.org/wordprocessingml/2006/main" xmlns:w14="http://schemas.microsoft.com/office/word/2010/wordml" xmlns:w15="http://schemas.microsoft.com/office/word/2012/wordml" xmlns:w16cex="http://schemas.microsoft.com/office/word/2018/wordml/cex" xmlns:w16cid="http://schemas.microsoft.com/office/word/2016/wordml/cid" xmlns:w16="http://schemas.microsoft.com/office/word/2018/wordml" xmlns:w16du="http://schemas.microsoft.com/office/word/2023/wordml/word16du" xmlns:w16sdtdh="http://schemas.microsoft.com/office/word/2020/wordml/sdtdatahash" xmlns:w16sdtfl="http://schemas.microsoft.com/office/word/2024/wordml/sdtformatlock" xmlns:w16se="http://schemas.microsoft.com/office/word/2015/wordml/symex" xmlns:wpg="http://schemas.microsoft.com/office/word/2010/wordprocessingGroup" xmlns:wpi="http://schemas.microsoft.com/office/word/2010/wordprocessingInk" xmlns:wne="http://schemas.microsoft.com/office/word/2006/wordml" xmlns:wps="http://schemas.microsoft.com/office/word/2010/wordprocessingShape" mc:Ignorable="w14 w15 w16se w16cid w16 w16cex w16sdtdh w16sdtfl w16du wp14">
   <w:p>
     <w:pPr>
       <w:pBdr>
         <w:top w:val="single" w:sz="4" w:space="1" w:color="auto"/>
       </w:pBdr>
+      <w:jc w:val="right"/>
       <w:rPr>
         <w:b/>
         <w:bCs/>
@@ -13348,21 +13935,21 @@
         <w:b/>
         <w:bCs/>
       </w:rPr>
-      <w:t xml:space="preserve">                                                                           www.v</w:t>
+      <w:t xml:space="preserve">                                                                           </w:t>
     </w:r>
     <w:r>
       <w:rPr>
         <w:b/>
         <w:bCs/>
       </w:rPr>
-      <w:t>edavms</w:t>
+      <w:t>www.vedavms.in</w:t>
     </w:r>
     <w:r>
       <w:rPr>
         <w:b/>
         <w:bCs/>
       </w:rPr>
-      <w:t>.in</w:t>
+      <w:t xml:space="preserve">                </w:t>
     </w:r>
     <w:r>
       <w:rPr>
@@ -13484,12 +14071,13 @@
 </file>
 
 <file path=word/footer2.xml><?xml version="1.0" encoding="utf-8"?>
-<w:ftr xmlns:wpc="http://schemas.microsoft.com/office/word/2010/wordprocessingCanvas" xmlns:cx="http://schemas.microsoft.com/office/drawing/2014/chartex" xmlns:cx1="http://schemas.microsoft.com/office/drawing/2015/9/8/chartex" xmlns:cx2="http://schemas.microsoft.com/office/drawing/2015/10/21/chartex" xmlns:cx3="http://schemas.microsoft.com/office/drawing/2016/5/9/chartex" xmlns:cx4="http://schemas.microsoft.com/office/drawing/2016/5/10/chartex" xmlns:cx5="http://schemas.microsoft.com/office/drawing/2016/5/11/chartex" xmlns:cx6="http://schemas.microsoft.com/office/drawing/2016/5/12/chartex" xmlns:cx7="http://schemas.microsoft.com/office/drawing/2016/5/13/chartex" xmlns:cx8="http://schemas.microsoft.com/office/drawing/2016/5/14/chartex" xmlns:mc="http://schemas.openxmlformats.org/markup-compatibility/2006" xmlns:aink="http://schemas.microsoft.com/office/drawing/2016/ink" xmlns:am3d="http://schemas.microsoft.com/office/drawing/2017/model3d" xmlns:o="urn:schemas-microsoft-com:office:office" xmlns:oel="http://schemas.microsoft.com/office/2019/extlst" xmlns:r="http://schemas.openxmlformats.org/officeDocument/2006/relationships" xmlns:m="http://schemas.openxmlformats.org/officeDocument/2006/math" xmlns:v="urn:schemas-microsoft-com:vml" xmlns:wp14="http://schemas.microsoft.com/office/word/2010/wordprocessingDrawing" xmlns:wp="http://schemas.openxmlformats.org/drawingml/2006/wordprocessingDrawing" xmlns:w10="urn:schemas-microsoft-com:office:word" xmlns:w="http://schemas.openxmlformats.org/wordprocessingml/2006/main" xmlns:w14="http://schemas.microsoft.com/office/word/2010/wordml" xmlns:w15="http://schemas.microsoft.com/office/word/2012/wordml" xmlns:w16cex="http://schemas.microsoft.com/office/word/2018/wordml/cex" xmlns:w16cid="http://schemas.microsoft.com/office/word/2016/wordml/cid" xmlns:w16="http://schemas.microsoft.com/office/word/2018/wordml" xmlns:w16du="http://schemas.microsoft.com/office/word/2023/wordml/word16du" xmlns:w16sdtdh="http://schemas.microsoft.com/office/word/2020/wordml/sdtdatahash" xmlns:w16se="http://schemas.microsoft.com/office/word/2015/wordml/symex" xmlns:wpg="http://schemas.microsoft.com/office/word/2010/wordprocessingGroup" xmlns:wpi="http://schemas.microsoft.com/office/word/2010/wordprocessingInk" xmlns:wne="http://schemas.microsoft.com/office/word/2006/wordml" xmlns:wps="http://schemas.microsoft.com/office/word/2010/wordprocessingShape" mc:Ignorable="w14 w15 w16se w16cid w16 w16cex w16sdtdh w16du wp14">
+<w:ftr xmlns:wpc="http://schemas.microsoft.com/office/word/2010/wordprocessingCanvas" xmlns:cx="http://schemas.microsoft.com/office/drawing/2014/chartex" xmlns:cx1="http://schemas.microsoft.com/office/drawing/2015/9/8/chartex" xmlns:cx2="http://schemas.microsoft.com/office/drawing/2015/10/21/chartex" xmlns:cx3="http://schemas.microsoft.com/office/drawing/2016/5/9/chartex" xmlns:cx4="http://schemas.microsoft.com/office/drawing/2016/5/10/chartex" xmlns:cx5="http://schemas.microsoft.com/office/drawing/2016/5/11/chartex" xmlns:cx6="http://schemas.microsoft.com/office/drawing/2016/5/12/chartex" xmlns:cx7="http://schemas.microsoft.com/office/drawing/2016/5/13/chartex" xmlns:cx8="http://schemas.microsoft.com/office/drawing/2016/5/14/chartex" xmlns:mc="http://schemas.openxmlformats.org/markup-compatibility/2006" xmlns:aink="http://schemas.microsoft.com/office/drawing/2016/ink" xmlns:am3d="http://schemas.microsoft.com/office/drawing/2017/model3d" xmlns:o="urn:schemas-microsoft-com:office:office" xmlns:oel="http://schemas.microsoft.com/office/2019/extlst" xmlns:r="http://schemas.openxmlformats.org/officeDocument/2006/relationships" xmlns:m="http://schemas.openxmlformats.org/officeDocument/2006/math" xmlns:v="urn:schemas-microsoft-com:vml" xmlns:wp14="http://schemas.microsoft.com/office/word/2010/wordprocessingDrawing" xmlns:wp="http://schemas.openxmlformats.org/drawingml/2006/wordprocessingDrawing" xmlns:w10="urn:schemas-microsoft-com:office:word" xmlns:w="http://schemas.openxmlformats.org/wordprocessingml/2006/main" xmlns:w14="http://schemas.microsoft.com/office/word/2010/wordml" xmlns:w15="http://schemas.microsoft.com/office/word/2012/wordml" xmlns:w16cex="http://schemas.microsoft.com/office/word/2018/wordml/cex" xmlns:w16cid="http://schemas.microsoft.com/office/word/2016/wordml/cid" xmlns:w16="http://schemas.microsoft.com/office/word/2018/wordml" xmlns:w16du="http://schemas.microsoft.com/office/word/2023/wordml/word16du" xmlns:w16sdtdh="http://schemas.microsoft.com/office/word/2020/wordml/sdtdatahash" xmlns:w16sdtfl="http://schemas.microsoft.com/office/word/2024/wordml/sdtformatlock" xmlns:w16se="http://schemas.microsoft.com/office/word/2015/wordml/symex" xmlns:wpg="http://schemas.microsoft.com/office/word/2010/wordprocessingGroup" xmlns:wpi="http://schemas.microsoft.com/office/word/2010/wordprocessingInk" xmlns:wne="http://schemas.microsoft.com/office/word/2006/wordml" xmlns:wps="http://schemas.microsoft.com/office/word/2010/wordprocessingShape" mc:Ignorable="w14 w15 w16se w16cid w16 w16cex w16sdtdh w16sdtfl w16du wp14">
   <w:p>
     <w:pPr>
       <w:pBdr>
         <w:top w:val="single" w:sz="4" w:space="1" w:color="auto"/>
       </w:pBdr>
+      <w:jc w:val="right"/>
       <w:rPr>
         <w:b/>
         <w:bCs/>
@@ -13679,7 +14267,7 @@
 </file>
 
 <file path=word/footnotes.xml><?xml version="1.0" encoding="utf-8"?>
-<w:footnotes xmlns:wpc="http://schemas.microsoft.com/office/word/2010/wordprocessingCanvas" xmlns:cx="http://schemas.microsoft.com/office/drawing/2014/chartex" xmlns:cx1="http://schemas.microsoft.com/office/drawing/2015/9/8/chartex" xmlns:cx2="http://schemas.microsoft.com/office/drawing/2015/10/21/chartex" xmlns:cx3="http://schemas.microsoft.com/office/drawing/2016/5/9/chartex" xmlns:cx4="http://schemas.microsoft.com/office/drawing/2016/5/10/chartex" xmlns:cx5="http://schemas.microsoft.com/office/drawing/2016/5/11/chartex" xmlns:cx6="http://schemas.microsoft.com/office/drawing/2016/5/12/chartex" xmlns:cx7="http://schemas.microsoft.com/office/drawing/2016/5/13/chartex" xmlns:cx8="http://schemas.microsoft.com/office/drawing/2016/5/14/chartex" xmlns:mc="http://schemas.openxmlformats.org/markup-compatibility/2006" xmlns:aink="http://schemas.microsoft.com/office/drawing/2016/ink" xmlns:am3d="http://schemas.microsoft.com/office/drawing/2017/model3d" xmlns:o="urn:schemas-microsoft-com:office:office" xmlns:oel="http://schemas.microsoft.com/office/2019/extlst" xmlns:r="http://schemas.openxmlformats.org/officeDocument/2006/relationships" xmlns:m="http://schemas.openxmlformats.org/officeDocument/2006/math" xmlns:v="urn:schemas-microsoft-com:vml" xmlns:wp14="http://schemas.microsoft.com/office/word/2010/wordprocessingDrawing" xmlns:wp="http://schemas.openxmlformats.org/drawingml/2006/wordprocessingDrawing" xmlns:w10="urn:schemas-microsoft-com:office:word" xmlns:w="http://schemas.openxmlformats.org/wordprocessingml/2006/main" xmlns:w14="http://schemas.microsoft.com/office/word/2010/wordml" xmlns:w15="http://schemas.microsoft.com/office/word/2012/wordml" xmlns:w16cex="http://schemas.microsoft.com/office/word/2018/wordml/cex" xmlns:w16cid="http://schemas.microsoft.com/office/word/2016/wordml/cid" xmlns:w16="http://schemas.microsoft.com/office/word/2018/wordml" xmlns:w16du="http://schemas.microsoft.com/office/word/2023/wordml/word16du" xmlns:w16sdtdh="http://schemas.microsoft.com/office/word/2020/wordml/sdtdatahash" xmlns:w16se="http://schemas.microsoft.com/office/word/2015/wordml/symex" xmlns:wpg="http://schemas.microsoft.com/office/word/2010/wordprocessingGroup" xmlns:wpi="http://schemas.microsoft.com/office/word/2010/wordprocessingInk" xmlns:wne="http://schemas.microsoft.com/office/word/2006/wordml" xmlns:wps="http://schemas.microsoft.com/office/word/2010/wordprocessingShape" mc:Ignorable="w14 w15 w16se w16cid w16 w16cex w16sdtdh w16du wp14">
+<w:footnotes xmlns:wpc="http://schemas.microsoft.com/office/word/2010/wordprocessingCanvas" xmlns:cx="http://schemas.microsoft.com/office/drawing/2014/chartex" xmlns:cx1="http://schemas.microsoft.com/office/drawing/2015/9/8/chartex" xmlns:cx2="http://schemas.microsoft.com/office/drawing/2015/10/21/chartex" xmlns:cx3="http://schemas.microsoft.com/office/drawing/2016/5/9/chartex" xmlns:cx4="http://schemas.microsoft.com/office/drawing/2016/5/10/chartex" xmlns:cx5="http://schemas.microsoft.com/office/drawing/2016/5/11/chartex" xmlns:cx6="http://schemas.microsoft.com/office/drawing/2016/5/12/chartex" xmlns:cx7="http://schemas.microsoft.com/office/drawing/2016/5/13/chartex" xmlns:cx8="http://schemas.microsoft.com/office/drawing/2016/5/14/chartex" xmlns:mc="http://schemas.openxmlformats.org/markup-compatibility/2006" xmlns:aink="http://schemas.microsoft.com/office/drawing/2016/ink" xmlns:am3d="http://schemas.microsoft.com/office/drawing/2017/model3d" xmlns:o="urn:schemas-microsoft-com:office:office" xmlns:oel="http://schemas.microsoft.com/office/2019/extlst" xmlns:r="http://schemas.openxmlformats.org/officeDocument/2006/relationships" xmlns:m="http://schemas.openxmlformats.org/officeDocument/2006/math" xmlns:v="urn:schemas-microsoft-com:vml" xmlns:wp14="http://schemas.microsoft.com/office/word/2010/wordprocessingDrawing" xmlns:wp="http://schemas.openxmlformats.org/drawingml/2006/wordprocessingDrawing" xmlns:w10="urn:schemas-microsoft-com:office:word" xmlns:w="http://schemas.openxmlformats.org/wordprocessingml/2006/main" xmlns:w14="http://schemas.microsoft.com/office/word/2010/wordml" xmlns:w15="http://schemas.microsoft.com/office/word/2012/wordml" xmlns:w16cex="http://schemas.microsoft.com/office/word/2018/wordml/cex" xmlns:w16cid="http://schemas.microsoft.com/office/word/2016/wordml/cid" xmlns:w16="http://schemas.microsoft.com/office/word/2018/wordml" xmlns:w16du="http://schemas.microsoft.com/office/word/2023/wordml/word16du" xmlns:w16sdtdh="http://schemas.microsoft.com/office/word/2020/wordml/sdtdatahash" xmlns:w16sdtfl="http://schemas.microsoft.com/office/word/2024/wordml/sdtformatlock" xmlns:w16se="http://schemas.microsoft.com/office/word/2015/wordml/symex" xmlns:wpg="http://schemas.microsoft.com/office/word/2010/wordprocessingGroup" xmlns:wpi="http://schemas.microsoft.com/office/word/2010/wordprocessingInk" xmlns:wne="http://schemas.microsoft.com/office/word/2006/wordml" xmlns:wps="http://schemas.microsoft.com/office/word/2010/wordprocessingShape" mc:Ignorable="w14 w15 w16se w16cid w16 w16cex w16sdtdh w16sdtfl w16du wp14">
   <w:footnote w:type="separator" w:id="-1">
     <w:p>
       <w:pPr>
@@ -13704,7 +14292,7 @@
 </file>
 
 <file path=word/header1.xml><?xml version="1.0" encoding="utf-8"?>
-<w:hdr xmlns:wpc="http://schemas.microsoft.com/office/word/2010/wordprocessingCanvas" xmlns:cx="http://schemas.microsoft.com/office/drawing/2014/chartex" xmlns:cx1="http://schemas.microsoft.com/office/drawing/2015/9/8/chartex" xmlns:cx2="http://schemas.microsoft.com/office/drawing/2015/10/21/chartex" xmlns:cx3="http://schemas.microsoft.com/office/drawing/2016/5/9/chartex" xmlns:cx4="http://schemas.microsoft.com/office/drawing/2016/5/10/chartex" xmlns:cx5="http://schemas.microsoft.com/office/drawing/2016/5/11/chartex" xmlns:cx6="http://schemas.microsoft.com/office/drawing/2016/5/12/chartex" xmlns:cx7="http://schemas.microsoft.com/office/drawing/2016/5/13/chartex" xmlns:cx8="http://schemas.microsoft.com/office/drawing/2016/5/14/chartex" xmlns:mc="http://schemas.openxmlformats.org/markup-compatibility/2006" xmlns:aink="http://schemas.microsoft.com/office/drawing/2016/ink" xmlns:am3d="http://schemas.microsoft.com/office/drawing/2017/model3d" xmlns:o="urn:schemas-microsoft-com:office:office" xmlns:oel="http://schemas.microsoft.com/office/2019/extlst" xmlns:r="http://schemas.openxmlformats.org/officeDocument/2006/relationships" xmlns:m="http://schemas.openxmlformats.org/officeDocument/2006/math" xmlns:v="urn:schemas-microsoft-com:vml" xmlns:wp14="http://schemas.microsoft.com/office/word/2010/wordprocessingDrawing" xmlns:wp="http://schemas.openxmlformats.org/drawingml/2006/wordprocessingDrawing" xmlns:w10="urn:schemas-microsoft-com:office:word" xmlns:w="http://schemas.openxmlformats.org/wordprocessingml/2006/main" xmlns:w14="http://schemas.microsoft.com/office/word/2010/wordml" xmlns:w15="http://schemas.microsoft.com/office/word/2012/wordml" xmlns:w16cex="http://schemas.microsoft.com/office/word/2018/wordml/cex" xmlns:w16cid="http://schemas.microsoft.com/office/word/2016/wordml/cid" xmlns:w16="http://schemas.microsoft.com/office/word/2018/wordml" xmlns:w16du="http://schemas.microsoft.com/office/word/2023/wordml/word16du" xmlns:w16sdtdh="http://schemas.microsoft.com/office/word/2020/wordml/sdtdatahash" xmlns:w16se="http://schemas.microsoft.com/office/word/2015/wordml/symex" xmlns:wpg="http://schemas.microsoft.com/office/word/2010/wordprocessingGroup" xmlns:wpi="http://schemas.microsoft.com/office/word/2010/wordprocessingInk" xmlns:wne="http://schemas.microsoft.com/office/word/2006/wordml" xmlns:wps="http://schemas.microsoft.com/office/word/2010/wordprocessingShape" mc:Ignorable="w14 w15 w16se w16cid w16 w16cex w16sdtdh w16du wp14">
+<w:hdr xmlns:wpc="http://schemas.microsoft.com/office/word/2010/wordprocessingCanvas" xmlns:cx="http://schemas.microsoft.com/office/drawing/2014/chartex" xmlns:cx1="http://schemas.microsoft.com/office/drawing/2015/9/8/chartex" xmlns:cx2="http://schemas.microsoft.com/office/drawing/2015/10/21/chartex" xmlns:cx3="http://schemas.microsoft.com/office/drawing/2016/5/9/chartex" xmlns:cx4="http://schemas.microsoft.com/office/drawing/2016/5/10/chartex" xmlns:cx5="http://schemas.microsoft.com/office/drawing/2016/5/11/chartex" xmlns:cx6="http://schemas.microsoft.com/office/drawing/2016/5/12/chartex" xmlns:cx7="http://schemas.microsoft.com/office/drawing/2016/5/13/chartex" xmlns:cx8="http://schemas.microsoft.com/office/drawing/2016/5/14/chartex" xmlns:mc="http://schemas.openxmlformats.org/markup-compatibility/2006" xmlns:aink="http://schemas.microsoft.com/office/drawing/2016/ink" xmlns:am3d="http://schemas.microsoft.com/office/drawing/2017/model3d" xmlns:o="urn:schemas-microsoft-com:office:office" xmlns:oel="http://schemas.microsoft.com/office/2019/extlst" xmlns:r="http://schemas.openxmlformats.org/officeDocument/2006/relationships" xmlns:m="http://schemas.openxmlformats.org/officeDocument/2006/math" xmlns:v="urn:schemas-microsoft-com:vml" xmlns:wp14="http://schemas.microsoft.com/office/word/2010/wordprocessingDrawing" xmlns:wp="http://schemas.openxmlformats.org/drawingml/2006/wordprocessingDrawing" xmlns:w10="urn:schemas-microsoft-com:office:word" xmlns:w="http://schemas.openxmlformats.org/wordprocessingml/2006/main" xmlns:w14="http://schemas.microsoft.com/office/word/2010/wordml" xmlns:w15="http://schemas.microsoft.com/office/word/2012/wordml" xmlns:w16cex="http://schemas.microsoft.com/office/word/2018/wordml/cex" xmlns:w16cid="http://schemas.microsoft.com/office/word/2016/wordml/cid" xmlns:w16="http://schemas.microsoft.com/office/word/2018/wordml" xmlns:w16du="http://schemas.microsoft.com/office/word/2023/wordml/word16du" xmlns:w16sdtdh="http://schemas.microsoft.com/office/word/2020/wordml/sdtdatahash" xmlns:w16sdtfl="http://schemas.microsoft.com/office/word/2024/wordml/sdtformatlock" xmlns:w16se="http://schemas.microsoft.com/office/word/2015/wordml/symex" xmlns:wpg="http://schemas.microsoft.com/office/word/2010/wordprocessingGroup" xmlns:wpi="http://schemas.microsoft.com/office/word/2010/wordprocessingInk" xmlns:wne="http://schemas.microsoft.com/office/word/2006/wordml" xmlns:wps="http://schemas.microsoft.com/office/word/2010/wordprocessingShape" mc:Ignorable="w14 w15 w16se w16cid w16 w16cex w16sdtdh w16sdtfl w16du wp14">
   <w:p>
     <w:pPr>
       <w:pStyle w:val="Header"/>
@@ -13717,7 +14305,7 @@
 </file>
 
 <file path=word/header2.xml><?xml version="1.0" encoding="utf-8"?>
-<w:hdr xmlns:wpc="http://schemas.microsoft.com/office/word/2010/wordprocessingCanvas" xmlns:cx="http://schemas.microsoft.com/office/drawing/2014/chartex" xmlns:cx1="http://schemas.microsoft.com/office/drawing/2015/9/8/chartex" xmlns:cx2="http://schemas.microsoft.com/office/drawing/2015/10/21/chartex" xmlns:cx3="http://schemas.microsoft.com/office/drawing/2016/5/9/chartex" xmlns:cx4="http://schemas.microsoft.com/office/drawing/2016/5/10/chartex" xmlns:cx5="http://schemas.microsoft.com/office/drawing/2016/5/11/chartex" xmlns:cx6="http://schemas.microsoft.com/office/drawing/2016/5/12/chartex" xmlns:cx7="http://schemas.microsoft.com/office/drawing/2016/5/13/chartex" xmlns:cx8="http://schemas.microsoft.com/office/drawing/2016/5/14/chartex" xmlns:mc="http://schemas.openxmlformats.org/markup-compatibility/2006" xmlns:aink="http://schemas.microsoft.com/office/drawing/2016/ink" xmlns:am3d="http://schemas.microsoft.com/office/drawing/2017/model3d" xmlns:o="urn:schemas-microsoft-com:office:office" xmlns:oel="http://schemas.microsoft.com/office/2019/extlst" xmlns:r="http://schemas.openxmlformats.org/officeDocument/2006/relationships" xmlns:m="http://schemas.openxmlformats.org/officeDocument/2006/math" xmlns:v="urn:schemas-microsoft-com:vml" xmlns:wp14="http://schemas.microsoft.com/office/word/2010/wordprocessingDrawing" xmlns:wp="http://schemas.openxmlformats.org/drawingml/2006/wordprocessingDrawing" xmlns:w10="urn:schemas-microsoft-com:office:word" xmlns:w="http://schemas.openxmlformats.org/wordprocessingml/2006/main" xmlns:w14="http://schemas.microsoft.com/office/word/2010/wordml" xmlns:w15="http://schemas.microsoft.com/office/word/2012/wordml" xmlns:w16cex="http://schemas.microsoft.com/office/word/2018/wordml/cex" xmlns:w16cid="http://schemas.microsoft.com/office/word/2016/wordml/cid" xmlns:w16="http://schemas.microsoft.com/office/word/2018/wordml" xmlns:w16du="http://schemas.microsoft.com/office/word/2023/wordml/word16du" xmlns:w16sdtdh="http://schemas.microsoft.com/office/word/2020/wordml/sdtdatahash" xmlns:w16se="http://schemas.microsoft.com/office/word/2015/wordml/symex" xmlns:wpg="http://schemas.microsoft.com/office/word/2010/wordprocessingGroup" xmlns:wpi="http://schemas.microsoft.com/office/word/2010/wordprocessingInk" xmlns:wne="http://schemas.microsoft.com/office/word/2006/wordml" xmlns:wps="http://schemas.microsoft.com/office/word/2010/wordprocessingShape" mc:Ignorable="w14 w15 w16se w16cid w16 w16cex w16sdtdh w16du wp14">
+<w:hdr xmlns:wpc="http://schemas.microsoft.com/office/word/2010/wordprocessingCanvas" xmlns:cx="http://schemas.microsoft.com/office/drawing/2014/chartex" xmlns:cx1="http://schemas.microsoft.com/office/drawing/2015/9/8/chartex" xmlns:cx2="http://schemas.microsoft.com/office/drawing/2015/10/21/chartex" xmlns:cx3="http://schemas.microsoft.com/office/drawing/2016/5/9/chartex" xmlns:cx4="http://schemas.microsoft.com/office/drawing/2016/5/10/chartex" xmlns:cx5="http://schemas.microsoft.com/office/drawing/2016/5/11/chartex" xmlns:cx6="http://schemas.microsoft.com/office/drawing/2016/5/12/chartex" xmlns:cx7="http://schemas.microsoft.com/office/drawing/2016/5/13/chartex" xmlns:cx8="http://schemas.microsoft.com/office/drawing/2016/5/14/chartex" xmlns:mc="http://schemas.openxmlformats.org/markup-compatibility/2006" xmlns:aink="http://schemas.microsoft.com/office/drawing/2016/ink" xmlns:am3d="http://schemas.microsoft.com/office/drawing/2017/model3d" xmlns:o="urn:schemas-microsoft-com:office:office" xmlns:oel="http://schemas.microsoft.com/office/2019/extlst" xmlns:r="http://schemas.openxmlformats.org/officeDocument/2006/relationships" xmlns:m="http://schemas.openxmlformats.org/officeDocument/2006/math" xmlns:v="urn:schemas-microsoft-com:vml" xmlns:wp14="http://schemas.microsoft.com/office/word/2010/wordprocessingDrawing" xmlns:wp="http://schemas.openxmlformats.org/drawingml/2006/wordprocessingDrawing" xmlns:w10="urn:schemas-microsoft-com:office:word" xmlns:w="http://schemas.openxmlformats.org/wordprocessingml/2006/main" xmlns:w14="http://schemas.microsoft.com/office/word/2010/wordml" xmlns:w15="http://schemas.microsoft.com/office/word/2012/wordml" xmlns:w16cex="http://schemas.microsoft.com/office/word/2018/wordml/cex" xmlns:w16cid="http://schemas.microsoft.com/office/word/2016/wordml/cid" xmlns:w16="http://schemas.microsoft.com/office/word/2018/wordml" xmlns:w16du="http://schemas.microsoft.com/office/word/2023/wordml/word16du" xmlns:w16sdtdh="http://schemas.microsoft.com/office/word/2020/wordml/sdtdatahash" xmlns:w16sdtfl="http://schemas.microsoft.com/office/word/2024/wordml/sdtformatlock" xmlns:w16se="http://schemas.microsoft.com/office/word/2015/wordml/symex" xmlns:wpg="http://schemas.microsoft.com/office/word/2010/wordprocessingGroup" xmlns:wpi="http://schemas.microsoft.com/office/word/2010/wordprocessingInk" xmlns:wne="http://schemas.microsoft.com/office/word/2006/wordml" xmlns:wps="http://schemas.microsoft.com/office/word/2010/wordprocessingShape" mc:Ignorable="w14 w15 w16se w16cid w16 w16cex w16sdtdh w16sdtfl w16du wp14">
   <w:p>
     <w:pPr>
       <w:pStyle w:val="Header"/>
@@ -13730,7 +14318,7 @@
 </file>
 
 <file path=word/styles.xml><?xml version="1.0" encoding="utf-8"?>
-<w:styles xmlns:mc="http://schemas.openxmlformats.org/markup-compatibility/2006" xmlns:r="http://schemas.openxmlformats.org/officeDocument/2006/relationships" xmlns:w="http://schemas.openxmlformats.org/wordprocessingml/2006/main" xmlns:w14="http://schemas.microsoft.com/office/word/2010/wordml" xmlns:w15="http://schemas.microsoft.com/office/word/2012/wordml" xmlns:w16cex="http://schemas.microsoft.com/office/word/2018/wordml/cex" xmlns:w16cid="http://schemas.microsoft.com/office/word/2016/wordml/cid" xmlns:w16="http://schemas.microsoft.com/office/word/2018/wordml" xmlns:w16du="http://schemas.microsoft.com/office/word/2023/wordml/word16du" xmlns:w16sdtdh="http://schemas.microsoft.com/office/word/2020/wordml/sdtdatahash" xmlns:w16se="http://schemas.microsoft.com/office/word/2015/wordml/symex" mc:Ignorable="w14 w15 w16se w16cid w16 w16cex w16sdtdh w16du">
+<w:styles xmlns:mc="http://schemas.openxmlformats.org/markup-compatibility/2006" xmlns:r="http://schemas.openxmlformats.org/officeDocument/2006/relationships" xmlns:w="http://schemas.openxmlformats.org/wordprocessingml/2006/main" xmlns:w14="http://schemas.microsoft.com/office/word/2010/wordml" xmlns:w15="http://schemas.microsoft.com/office/word/2012/wordml" xmlns:w16cex="http://schemas.microsoft.com/office/word/2018/wordml/cex" xmlns:w16cid="http://schemas.microsoft.com/office/word/2016/wordml/cid" xmlns:w16="http://schemas.microsoft.com/office/word/2018/wordml" xmlns:w16du="http://schemas.microsoft.com/office/word/2023/wordml/word16du" xmlns:w16sdtdh="http://schemas.microsoft.com/office/word/2020/wordml/sdtdatahash" xmlns:w16sdtfl="http://schemas.microsoft.com/office/word/2024/wordml/sdtformatlock" xmlns:w16se="http://schemas.microsoft.com/office/word/2015/wordml/symex" mc:Ignorable="w14 w15 w16se w16cid w16 w16cex w16sdtdh w16sdtfl w16du">
   <w:docDefaults>
     <w:rPrDefault>
       <w:rPr>
@@ -14239,6 +14827,29 @@
       <w:lang w:val="en-US" w:eastAsia="en-US" w:bidi="ar-SA"/>
     </w:rPr>
   </w:style>
+  <w:style w:type="character" w:styleId="Hyperlink">
+    <w:name w:val="Hyperlink"/>
+    <w:basedOn w:val="DefaultParagraphFont"/>
+    <w:uiPriority w:val="99"/>
+    <w:unhideWhenUsed/>
+    <w:rsid w:val="004D48E1"/>
+    <w:rPr>
+      <w:color w:val="0563C1" w:themeColor="hyperlink"/>
+      <w:u w:val="single"/>
+    </w:rPr>
+  </w:style>
+  <w:style w:type="character" w:styleId="UnresolvedMention">
+    <w:name w:val="Unresolved Mention"/>
+    <w:basedOn w:val="DefaultParagraphFont"/>
+    <w:uiPriority w:val="99"/>
+    <w:semiHidden/>
+    <w:unhideWhenUsed/>
+    <w:rsid w:val="004D48E1"/>
+    <w:rPr>
+      <w:color w:val="605E5C"/>
+      <w:shd w:val="clear" w:color="auto" w:fill="E1DFDD"/>
+    </w:rPr>
+  </w:style>
 </w:styles>
 </file>
 

</xml_diff>